<commit_message>
Before editing of Contents
</commit_message>
<xml_diff>
--- a/РПЗ.docx
+++ b/РПЗ.docx
@@ -229,7 +229,7 @@
               </wp:anchor>
             </w:drawing>
           </mc:Choice>
-          <mc:Fallback xmlns:w16se="http://schemas.microsoft.com/office/word/2015/wordml/symex" xmlns:cx="http://schemas.microsoft.com/office/drawing/2014/chartex">
+          <mc:Fallback xmlns:cx="http://schemas.microsoft.com/office/drawing/2014/chartex" xmlns:w16se="http://schemas.microsoft.com/office/word/2015/wordml/symex">
             <w:pict>
               <v:line w14:anchorId="1EE18A22" id="Прямая соединительная линия 25" o:spid="_x0000_s1026" style="position:absolute;z-index:-251644928;visibility:visible;mso-wrap-style:square;mso-width-percent:0;mso-height-percent:0;mso-wrap-distance-left:0;mso-wrap-distance-top:0;mso-wrap-distance-right:0;mso-wrap-distance-bottom:0;mso-position-horizontal:absolute;mso-position-horizontal-relative:page;mso-position-vertical:absolute;mso-position-vertical-relative:text;mso-width-percent:0;mso-height-percent:0;mso-width-relative:page;mso-height-relative:page" from="76.3pt,12.05pt" to="566.65pt,12.05pt" o:gfxdata="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" strokeweight="2.25pt">
                 <w10:wrap type="topAndBottom" anchorx="page"/>
@@ -1682,6 +1682,8 @@
         <w:lastRenderedPageBreak/>
         <w:t>Оглавление</w:t>
       </w:r>
+      <w:bookmarkStart w:id="2" w:name="_GoBack"/>
+      <w:bookmarkEnd w:id="2"/>
     </w:p>
     <w:p>
       <w:pPr>
@@ -1705,7 +1707,7 @@
       <w:r>
         <w:fldChar w:fldCharType="separate"/>
       </w:r>
-      <w:hyperlink w:anchor="_Toc533174316" w:history="1">
+      <w:hyperlink w:anchor="_Toc18142222" w:history="1">
         <w:r>
           <w:rPr>
             <w:rStyle w:val="afa"/>
@@ -1732,7 +1734,7 @@
             <w:noProof/>
             <w:webHidden/>
           </w:rPr>
-          <w:instrText xml:space="preserve"> PAGEREF _Toc533174316 \h </w:instrText>
+          <w:instrText xml:space="preserve"> PAGEREF _Toc18142222 \h </w:instrText>
         </w:r>
         <w:r>
           <w:rPr>
@@ -1777,7 +1779,7 @@
           <w:szCs w:val="22"/>
         </w:rPr>
       </w:pPr>
-      <w:hyperlink w:anchor="_Toc533174317" w:history="1">
+      <w:hyperlink w:anchor="_Toc18142223" w:history="1">
         <w:r>
           <w:rPr>
             <w:rStyle w:val="afa"/>
@@ -1820,7 +1822,7 @@
             <w:noProof/>
             <w:webHidden/>
           </w:rPr>
-          <w:instrText xml:space="preserve"> PAGEREF _Toc533174317 \h </w:instrText>
+          <w:instrText xml:space="preserve"> PAGEREF _Toc18142223 \h </w:instrText>
         </w:r>
         <w:r>
           <w:rPr>
@@ -1853,446 +1855,6 @@
     </w:p>
     <w:p>
       <w:pPr>
-        <w:pStyle w:val="21"/>
-        <w:tabs>
-          <w:tab w:val="left" w:pos="1540"/>
-          <w:tab w:val="right" w:leader="dot" w:pos="9345"/>
-        </w:tabs>
-        <w:rPr>
-          <w:rFonts w:asciiTheme="minorHAnsi" w:eastAsiaTheme="minorEastAsia" w:hAnsiTheme="minorHAnsi" w:cstheme="minorBidi"/>
-          <w:noProof/>
-          <w:sz w:val="22"/>
-          <w:szCs w:val="22"/>
-        </w:rPr>
-      </w:pPr>
-      <w:hyperlink w:anchor="_Toc533174318" w:history="1">
-        <w:r>
-          <w:rPr>
-            <w:rStyle w:val="afa"/>
-            <w:noProof/>
-          </w:rPr>
-          <w:t>1.1.</w:t>
-        </w:r>
-        <w:r>
-          <w:rPr>
-            <w:rFonts w:asciiTheme="minorHAnsi" w:eastAsiaTheme="minorEastAsia" w:hAnsiTheme="minorHAnsi" w:cstheme="minorBidi"/>
-            <w:noProof/>
-            <w:sz w:val="22"/>
-            <w:szCs w:val="22"/>
-          </w:rPr>
-          <w:tab/>
-        </w:r>
-        <w:r>
-          <w:rPr>
-            <w:rStyle w:val="afa"/>
-            <w:noProof/>
-          </w:rPr>
-          <w:t>Описание объектов сцены</w:t>
-        </w:r>
-        <w:r>
-          <w:rPr>
-            <w:noProof/>
-            <w:webHidden/>
-          </w:rPr>
-          <w:tab/>
-        </w:r>
-        <w:r>
-          <w:rPr>
-            <w:noProof/>
-            <w:webHidden/>
-          </w:rPr>
-          <w:fldChar w:fldCharType="begin"/>
-        </w:r>
-        <w:r>
-          <w:rPr>
-            <w:noProof/>
-            <w:webHidden/>
-          </w:rPr>
-          <w:instrText xml:space="preserve"> PAGEREF _Toc533174318 \h </w:instrText>
-        </w:r>
-        <w:r>
-          <w:rPr>
-            <w:noProof/>
-            <w:webHidden/>
-          </w:rPr>
-        </w:r>
-        <w:r>
-          <w:rPr>
-            <w:noProof/>
-            <w:webHidden/>
-          </w:rPr>
-          <w:fldChar w:fldCharType="separate"/>
-        </w:r>
-        <w:r>
-          <w:rPr>
-            <w:noProof/>
-            <w:webHidden/>
-          </w:rPr>
-          <w:t>4</w:t>
-        </w:r>
-        <w:r>
-          <w:rPr>
-            <w:noProof/>
-            <w:webHidden/>
-          </w:rPr>
-          <w:fldChar w:fldCharType="end"/>
-        </w:r>
-      </w:hyperlink>
-    </w:p>
-    <w:p>
-      <w:pPr>
-        <w:pStyle w:val="21"/>
-        <w:tabs>
-          <w:tab w:val="left" w:pos="1540"/>
-          <w:tab w:val="right" w:leader="dot" w:pos="9345"/>
-        </w:tabs>
-        <w:rPr>
-          <w:rFonts w:asciiTheme="minorHAnsi" w:eastAsiaTheme="minorEastAsia" w:hAnsiTheme="minorHAnsi" w:cstheme="minorBidi"/>
-          <w:noProof/>
-          <w:sz w:val="22"/>
-          <w:szCs w:val="22"/>
-        </w:rPr>
-      </w:pPr>
-      <w:hyperlink w:anchor="_Toc533174319" w:history="1">
-        <w:r>
-          <w:rPr>
-            <w:rStyle w:val="afa"/>
-            <w:noProof/>
-          </w:rPr>
-          <w:t>1.2.</w:t>
-        </w:r>
-        <w:r>
-          <w:rPr>
-            <w:rFonts w:asciiTheme="minorHAnsi" w:eastAsiaTheme="minorEastAsia" w:hAnsiTheme="minorHAnsi" w:cstheme="minorBidi"/>
-            <w:noProof/>
-            <w:sz w:val="22"/>
-            <w:szCs w:val="22"/>
-          </w:rPr>
-          <w:tab/>
-        </w:r>
-        <w:r>
-          <w:rPr>
-            <w:rStyle w:val="afa"/>
-            <w:noProof/>
-          </w:rPr>
-          <w:t>Сравнение алгоритмов построения трехмерного изображения</w:t>
-        </w:r>
-        <w:r>
-          <w:rPr>
-            <w:noProof/>
-            <w:webHidden/>
-          </w:rPr>
-          <w:tab/>
-        </w:r>
-        <w:r>
-          <w:rPr>
-            <w:noProof/>
-            <w:webHidden/>
-          </w:rPr>
-          <w:fldChar w:fldCharType="begin"/>
-        </w:r>
-        <w:r>
-          <w:rPr>
-            <w:noProof/>
-            <w:webHidden/>
-          </w:rPr>
-          <w:instrText xml:space="preserve"> PAGEREF _Toc533174319 \h </w:instrText>
-        </w:r>
-        <w:r>
-          <w:rPr>
-            <w:noProof/>
-            <w:webHidden/>
-          </w:rPr>
-        </w:r>
-        <w:r>
-          <w:rPr>
-            <w:noProof/>
-            <w:webHidden/>
-          </w:rPr>
-          <w:fldChar w:fldCharType="separate"/>
-        </w:r>
-        <w:r>
-          <w:rPr>
-            <w:noProof/>
-            <w:webHidden/>
-          </w:rPr>
-          <w:t>5</w:t>
-        </w:r>
-        <w:r>
-          <w:rPr>
-            <w:noProof/>
-            <w:webHidden/>
-          </w:rPr>
-          <w:fldChar w:fldCharType="end"/>
-        </w:r>
-      </w:hyperlink>
-    </w:p>
-    <w:p>
-      <w:pPr>
-        <w:pStyle w:val="21"/>
-        <w:tabs>
-          <w:tab w:val="left" w:pos="1540"/>
-          <w:tab w:val="right" w:leader="dot" w:pos="9345"/>
-        </w:tabs>
-        <w:rPr>
-          <w:rFonts w:asciiTheme="minorHAnsi" w:eastAsiaTheme="minorEastAsia" w:hAnsiTheme="minorHAnsi" w:cstheme="minorBidi"/>
-          <w:noProof/>
-          <w:sz w:val="22"/>
-          <w:szCs w:val="22"/>
-        </w:rPr>
-      </w:pPr>
-      <w:hyperlink w:anchor="_Toc533174320" w:history="1">
-        <w:r>
-          <w:rPr>
-            <w:rStyle w:val="afa"/>
-            <w:noProof/>
-          </w:rPr>
-          <w:t>1.3.</w:t>
-        </w:r>
-        <w:r>
-          <w:rPr>
-            <w:rFonts w:asciiTheme="minorHAnsi" w:eastAsiaTheme="minorEastAsia" w:hAnsiTheme="minorHAnsi" w:cstheme="minorBidi"/>
-            <w:noProof/>
-            <w:sz w:val="22"/>
-            <w:szCs w:val="22"/>
-          </w:rPr>
-          <w:tab/>
-        </w:r>
-        <w:r>
-          <w:rPr>
-            <w:rStyle w:val="afa"/>
-            <w:noProof/>
-          </w:rPr>
-          <w:t>Затенения</w:t>
-        </w:r>
-        <w:r>
-          <w:rPr>
-            <w:noProof/>
-            <w:webHidden/>
-          </w:rPr>
-          <w:tab/>
-        </w:r>
-        <w:r>
-          <w:rPr>
-            <w:noProof/>
-            <w:webHidden/>
-          </w:rPr>
-          <w:fldChar w:fldCharType="begin"/>
-        </w:r>
-        <w:r>
-          <w:rPr>
-            <w:noProof/>
-            <w:webHidden/>
-          </w:rPr>
-          <w:instrText xml:space="preserve"> PAGEREF _Toc533174320 \h </w:instrText>
-        </w:r>
-        <w:r>
-          <w:rPr>
-            <w:noProof/>
-            <w:webHidden/>
-          </w:rPr>
-        </w:r>
-        <w:r>
-          <w:rPr>
-            <w:noProof/>
-            <w:webHidden/>
-          </w:rPr>
-          <w:fldChar w:fldCharType="separate"/>
-        </w:r>
-        <w:r>
-          <w:rPr>
-            <w:noProof/>
-            <w:webHidden/>
-          </w:rPr>
-          <w:t>8</w:t>
-        </w:r>
-        <w:r>
-          <w:rPr>
-            <w:noProof/>
-            <w:webHidden/>
-          </w:rPr>
-          <w:fldChar w:fldCharType="end"/>
-        </w:r>
-      </w:hyperlink>
-    </w:p>
-    <w:p>
-      <w:pPr>
-        <w:pStyle w:val="21"/>
-        <w:tabs>
-          <w:tab w:val="left" w:pos="1540"/>
-          <w:tab w:val="right" w:leader="dot" w:pos="9345"/>
-        </w:tabs>
-        <w:rPr>
-          <w:rFonts w:asciiTheme="minorHAnsi" w:eastAsiaTheme="minorEastAsia" w:hAnsiTheme="minorHAnsi" w:cstheme="minorBidi"/>
-          <w:noProof/>
-          <w:sz w:val="22"/>
-          <w:szCs w:val="22"/>
-        </w:rPr>
-      </w:pPr>
-      <w:hyperlink w:anchor="_Toc533174321" w:history="1">
-        <w:r>
-          <w:rPr>
-            <w:rStyle w:val="afa"/>
-            <w:noProof/>
-          </w:rPr>
-          <w:t>1.4.</w:t>
-        </w:r>
-        <w:r>
-          <w:rPr>
-            <w:rFonts w:asciiTheme="minorHAnsi" w:eastAsiaTheme="minorEastAsia" w:hAnsiTheme="minorHAnsi" w:cstheme="minorBidi"/>
-            <w:noProof/>
-            <w:sz w:val="22"/>
-            <w:szCs w:val="22"/>
-          </w:rPr>
-          <w:tab/>
-        </w:r>
-        <w:r>
-          <w:rPr>
-            <w:rStyle w:val="afa"/>
-            <w:noProof/>
-          </w:rPr>
-          <w:t>Удаление невидимых поверхностей</w:t>
-        </w:r>
-        <w:r>
-          <w:rPr>
-            <w:noProof/>
-            <w:webHidden/>
-          </w:rPr>
-          <w:tab/>
-        </w:r>
-        <w:r>
-          <w:rPr>
-            <w:noProof/>
-            <w:webHidden/>
-          </w:rPr>
-          <w:fldChar w:fldCharType="begin"/>
-        </w:r>
-        <w:r>
-          <w:rPr>
-            <w:noProof/>
-            <w:webHidden/>
-          </w:rPr>
-          <w:instrText xml:space="preserve"> PAGEREF _Toc533174321 \h </w:instrText>
-        </w:r>
-        <w:r>
-          <w:rPr>
-            <w:noProof/>
-            <w:webHidden/>
-          </w:rPr>
-        </w:r>
-        <w:r>
-          <w:rPr>
-            <w:noProof/>
-            <w:webHidden/>
-          </w:rPr>
-          <w:fldChar w:fldCharType="separate"/>
-        </w:r>
-        <w:r>
-          <w:rPr>
-            <w:noProof/>
-            <w:webHidden/>
-          </w:rPr>
-          <w:t>9</w:t>
-        </w:r>
-        <w:r>
-          <w:rPr>
-            <w:noProof/>
-            <w:webHidden/>
-          </w:rPr>
-          <w:fldChar w:fldCharType="end"/>
-        </w:r>
-      </w:hyperlink>
-    </w:p>
-    <w:p>
-      <w:pPr>
-        <w:pStyle w:val="21"/>
-        <w:tabs>
-          <w:tab w:val="left" w:pos="1540"/>
-          <w:tab w:val="right" w:leader="dot" w:pos="9345"/>
-        </w:tabs>
-        <w:rPr>
-          <w:rFonts w:asciiTheme="minorHAnsi" w:eastAsiaTheme="minorEastAsia" w:hAnsiTheme="minorHAnsi" w:cstheme="minorBidi"/>
-          <w:noProof/>
-          <w:sz w:val="22"/>
-          <w:szCs w:val="22"/>
-        </w:rPr>
-      </w:pPr>
-      <w:hyperlink w:anchor="_Toc533174322" w:history="1">
-        <w:r>
-          <w:rPr>
-            <w:rStyle w:val="afa"/>
-            <w:noProof/>
-          </w:rPr>
-          <w:t>1.5.</w:t>
-        </w:r>
-        <w:r>
-          <w:rPr>
-            <w:rFonts w:asciiTheme="minorHAnsi" w:eastAsiaTheme="minorEastAsia" w:hAnsiTheme="minorHAnsi" w:cstheme="minorBidi"/>
-            <w:noProof/>
-            <w:sz w:val="22"/>
-            <w:szCs w:val="22"/>
-          </w:rPr>
-          <w:tab/>
-        </w:r>
-        <w:r>
-          <w:rPr>
-            <w:rStyle w:val="afa"/>
-            <w:noProof/>
-          </w:rPr>
-          <w:t>Задание поведения объектов</w:t>
-        </w:r>
-        <w:r>
-          <w:rPr>
-            <w:noProof/>
-            <w:webHidden/>
-          </w:rPr>
-          <w:tab/>
-        </w:r>
-        <w:r>
-          <w:rPr>
-            <w:noProof/>
-            <w:webHidden/>
-          </w:rPr>
-          <w:fldChar w:fldCharType="begin"/>
-        </w:r>
-        <w:r>
-          <w:rPr>
-            <w:noProof/>
-            <w:webHidden/>
-          </w:rPr>
-          <w:instrText xml:space="preserve"> PAGEREF _Toc533174322 \h </w:instrText>
-        </w:r>
-        <w:r>
-          <w:rPr>
-            <w:noProof/>
-            <w:webHidden/>
-          </w:rPr>
-        </w:r>
-        <w:r>
-          <w:rPr>
-            <w:noProof/>
-            <w:webHidden/>
-          </w:rPr>
-          <w:fldChar w:fldCharType="separate"/>
-        </w:r>
-        <w:r>
-          <w:rPr>
-            <w:noProof/>
-            <w:webHidden/>
-          </w:rPr>
-          <w:t>10</w:t>
-        </w:r>
-        <w:r>
-          <w:rPr>
-            <w:noProof/>
-            <w:webHidden/>
-          </w:rPr>
-          <w:fldChar w:fldCharType="end"/>
-        </w:r>
-      </w:hyperlink>
-    </w:p>
-    <w:p>
-      <w:pPr>
         <w:pStyle w:val="13"/>
         <w:tabs>
           <w:tab w:val="left" w:pos="1320"/>
@@ -2305,7 +1867,7 @@
           <w:szCs w:val="22"/>
         </w:rPr>
       </w:pPr>
-      <w:hyperlink w:anchor="_Toc533174323" w:history="1">
+      <w:hyperlink w:anchor="_Toc18142224" w:history="1">
         <w:r>
           <w:rPr>
             <w:rStyle w:val="afa"/>
@@ -2348,7 +1910,7 @@
             <w:noProof/>
             <w:webHidden/>
           </w:rPr>
-          <w:instrText xml:space="preserve"> PAGEREF _Toc533174323 \h </w:instrText>
+          <w:instrText xml:space="preserve"> PAGEREF _Toc18142224 \h </w:instrText>
         </w:r>
         <w:r>
           <w:rPr>
@@ -2368,7 +1930,7 @@
             <w:noProof/>
             <w:webHidden/>
           </w:rPr>
-          <w:t>10</w:t>
+          <w:t>23</w:t>
         </w:r>
         <w:r>
           <w:rPr>
@@ -2381,446 +1943,6 @@
     </w:p>
     <w:p>
       <w:pPr>
-        <w:pStyle w:val="21"/>
-        <w:tabs>
-          <w:tab w:val="left" w:pos="1540"/>
-          <w:tab w:val="right" w:leader="dot" w:pos="9345"/>
-        </w:tabs>
-        <w:rPr>
-          <w:rFonts w:asciiTheme="minorHAnsi" w:eastAsiaTheme="minorEastAsia" w:hAnsiTheme="minorHAnsi" w:cstheme="minorBidi"/>
-          <w:noProof/>
-          <w:sz w:val="22"/>
-          <w:szCs w:val="22"/>
-        </w:rPr>
-      </w:pPr>
-      <w:hyperlink w:anchor="_Toc533174324" w:history="1">
-        <w:r>
-          <w:rPr>
-            <w:rStyle w:val="afa"/>
-            <w:noProof/>
-          </w:rPr>
-          <w:t>2.1.</w:t>
-        </w:r>
-        <w:r>
-          <w:rPr>
-            <w:rFonts w:asciiTheme="minorHAnsi" w:eastAsiaTheme="minorEastAsia" w:hAnsiTheme="minorHAnsi" w:cstheme="minorBidi"/>
-            <w:noProof/>
-            <w:sz w:val="22"/>
-            <w:szCs w:val="22"/>
-          </w:rPr>
-          <w:tab/>
-        </w:r>
-        <w:r>
-          <w:rPr>
-            <w:rStyle w:val="afa"/>
-            <w:noProof/>
-          </w:rPr>
-          <w:t>Структура сцены и объектов</w:t>
-        </w:r>
-        <w:r>
-          <w:rPr>
-            <w:noProof/>
-            <w:webHidden/>
-          </w:rPr>
-          <w:tab/>
-        </w:r>
-        <w:r>
-          <w:rPr>
-            <w:noProof/>
-            <w:webHidden/>
-          </w:rPr>
-          <w:fldChar w:fldCharType="begin"/>
-        </w:r>
-        <w:r>
-          <w:rPr>
-            <w:noProof/>
-            <w:webHidden/>
-          </w:rPr>
-          <w:instrText xml:space="preserve"> PAGEREF _Toc533174324 \h </w:instrText>
-        </w:r>
-        <w:r>
-          <w:rPr>
-            <w:noProof/>
-            <w:webHidden/>
-          </w:rPr>
-        </w:r>
-        <w:r>
-          <w:rPr>
-            <w:noProof/>
-            <w:webHidden/>
-          </w:rPr>
-          <w:fldChar w:fldCharType="separate"/>
-        </w:r>
-        <w:r>
-          <w:rPr>
-            <w:noProof/>
-            <w:webHidden/>
-          </w:rPr>
-          <w:t>11</w:t>
-        </w:r>
-        <w:r>
-          <w:rPr>
-            <w:noProof/>
-            <w:webHidden/>
-          </w:rPr>
-          <w:fldChar w:fldCharType="end"/>
-        </w:r>
-      </w:hyperlink>
-    </w:p>
-    <w:p>
-      <w:pPr>
-        <w:pStyle w:val="21"/>
-        <w:tabs>
-          <w:tab w:val="left" w:pos="1540"/>
-          <w:tab w:val="right" w:leader="dot" w:pos="9345"/>
-        </w:tabs>
-        <w:rPr>
-          <w:rFonts w:asciiTheme="minorHAnsi" w:eastAsiaTheme="minorEastAsia" w:hAnsiTheme="minorHAnsi" w:cstheme="minorBidi"/>
-          <w:noProof/>
-          <w:sz w:val="22"/>
-          <w:szCs w:val="22"/>
-        </w:rPr>
-      </w:pPr>
-      <w:hyperlink w:anchor="_Toc533174325" w:history="1">
-        <w:r>
-          <w:rPr>
-            <w:rStyle w:val="afa"/>
-            <w:noProof/>
-          </w:rPr>
-          <w:t>2.2.</w:t>
-        </w:r>
-        <w:r>
-          <w:rPr>
-            <w:rFonts w:asciiTheme="minorHAnsi" w:eastAsiaTheme="minorEastAsia" w:hAnsiTheme="minorHAnsi" w:cstheme="minorBidi"/>
-            <w:noProof/>
-            <w:sz w:val="22"/>
-            <w:szCs w:val="22"/>
-          </w:rPr>
-          <w:tab/>
-        </w:r>
-        <w:r>
-          <w:rPr>
-            <w:rStyle w:val="afa"/>
-            <w:noProof/>
-          </w:rPr>
-          <w:t>Симуляция поведения объектов</w:t>
-        </w:r>
-        <w:r>
-          <w:rPr>
-            <w:noProof/>
-            <w:webHidden/>
-          </w:rPr>
-          <w:tab/>
-        </w:r>
-        <w:r>
-          <w:rPr>
-            <w:noProof/>
-            <w:webHidden/>
-          </w:rPr>
-          <w:fldChar w:fldCharType="begin"/>
-        </w:r>
-        <w:r>
-          <w:rPr>
-            <w:noProof/>
-            <w:webHidden/>
-          </w:rPr>
-          <w:instrText xml:space="preserve"> PAGEREF _Toc533174325 \h </w:instrText>
-        </w:r>
-        <w:r>
-          <w:rPr>
-            <w:noProof/>
-            <w:webHidden/>
-          </w:rPr>
-        </w:r>
-        <w:r>
-          <w:rPr>
-            <w:noProof/>
-            <w:webHidden/>
-          </w:rPr>
-          <w:fldChar w:fldCharType="separate"/>
-        </w:r>
-        <w:r>
-          <w:rPr>
-            <w:noProof/>
-            <w:webHidden/>
-          </w:rPr>
-          <w:t>12</w:t>
-        </w:r>
-        <w:r>
-          <w:rPr>
-            <w:noProof/>
-            <w:webHidden/>
-          </w:rPr>
-          <w:fldChar w:fldCharType="end"/>
-        </w:r>
-      </w:hyperlink>
-    </w:p>
-    <w:p>
-      <w:pPr>
-        <w:pStyle w:val="21"/>
-        <w:tabs>
-          <w:tab w:val="left" w:pos="1540"/>
-          <w:tab w:val="right" w:leader="dot" w:pos="9345"/>
-        </w:tabs>
-        <w:rPr>
-          <w:rFonts w:asciiTheme="minorHAnsi" w:eastAsiaTheme="minorEastAsia" w:hAnsiTheme="minorHAnsi" w:cstheme="minorBidi"/>
-          <w:noProof/>
-          <w:sz w:val="22"/>
-          <w:szCs w:val="22"/>
-        </w:rPr>
-      </w:pPr>
-      <w:hyperlink w:anchor="_Toc533174326" w:history="1">
-        <w:r>
-          <w:rPr>
-            <w:rStyle w:val="afa"/>
-            <w:noProof/>
-          </w:rPr>
-          <w:t>2.3.</w:t>
-        </w:r>
-        <w:r>
-          <w:rPr>
-            <w:rFonts w:asciiTheme="minorHAnsi" w:eastAsiaTheme="minorEastAsia" w:hAnsiTheme="minorHAnsi" w:cstheme="minorBidi"/>
-            <w:noProof/>
-            <w:sz w:val="22"/>
-            <w:szCs w:val="22"/>
-          </w:rPr>
-          <w:tab/>
-        </w:r>
-        <w:r>
-          <w:rPr>
-            <w:rStyle w:val="afa"/>
-            <w:noProof/>
-          </w:rPr>
-          <w:t>Структуры данных</w:t>
-        </w:r>
-        <w:r>
-          <w:rPr>
-            <w:noProof/>
-            <w:webHidden/>
-          </w:rPr>
-          <w:tab/>
-        </w:r>
-        <w:r>
-          <w:rPr>
-            <w:noProof/>
-            <w:webHidden/>
-          </w:rPr>
-          <w:fldChar w:fldCharType="begin"/>
-        </w:r>
-        <w:r>
-          <w:rPr>
-            <w:noProof/>
-            <w:webHidden/>
-          </w:rPr>
-          <w:instrText xml:space="preserve"> PAGEREF _Toc533174326 \h </w:instrText>
-        </w:r>
-        <w:r>
-          <w:rPr>
-            <w:noProof/>
-            <w:webHidden/>
-          </w:rPr>
-        </w:r>
-        <w:r>
-          <w:rPr>
-            <w:noProof/>
-            <w:webHidden/>
-          </w:rPr>
-          <w:fldChar w:fldCharType="separate"/>
-        </w:r>
-        <w:r>
-          <w:rPr>
-            <w:noProof/>
-            <w:webHidden/>
-          </w:rPr>
-          <w:t>13</w:t>
-        </w:r>
-        <w:r>
-          <w:rPr>
-            <w:noProof/>
-            <w:webHidden/>
-          </w:rPr>
-          <w:fldChar w:fldCharType="end"/>
-        </w:r>
-      </w:hyperlink>
-    </w:p>
-    <w:p>
-      <w:pPr>
-        <w:pStyle w:val="21"/>
-        <w:tabs>
-          <w:tab w:val="left" w:pos="1540"/>
-          <w:tab w:val="right" w:leader="dot" w:pos="9345"/>
-        </w:tabs>
-        <w:rPr>
-          <w:rFonts w:asciiTheme="minorHAnsi" w:eastAsiaTheme="minorEastAsia" w:hAnsiTheme="minorHAnsi" w:cstheme="minorBidi"/>
-          <w:noProof/>
-          <w:sz w:val="22"/>
-          <w:szCs w:val="22"/>
-        </w:rPr>
-      </w:pPr>
-      <w:hyperlink w:anchor="_Toc533174327" w:history="1">
-        <w:r>
-          <w:rPr>
-            <w:rStyle w:val="afa"/>
-            <w:noProof/>
-          </w:rPr>
-          <w:t>2.4.</w:t>
-        </w:r>
-        <w:r>
-          <w:rPr>
-            <w:rFonts w:asciiTheme="minorHAnsi" w:eastAsiaTheme="minorEastAsia" w:hAnsiTheme="minorHAnsi" w:cstheme="minorBidi"/>
-            <w:noProof/>
-            <w:sz w:val="22"/>
-            <w:szCs w:val="22"/>
-          </w:rPr>
-          <w:tab/>
-        </w:r>
-        <w:r>
-          <w:rPr>
-            <w:rStyle w:val="afa"/>
-            <w:noProof/>
-          </w:rPr>
-          <w:t>Интерпретация пользовательского кода</w:t>
-        </w:r>
-        <w:r>
-          <w:rPr>
-            <w:noProof/>
-            <w:webHidden/>
-          </w:rPr>
-          <w:tab/>
-        </w:r>
-        <w:r>
-          <w:rPr>
-            <w:noProof/>
-            <w:webHidden/>
-          </w:rPr>
-          <w:fldChar w:fldCharType="begin"/>
-        </w:r>
-        <w:r>
-          <w:rPr>
-            <w:noProof/>
-            <w:webHidden/>
-          </w:rPr>
-          <w:instrText xml:space="preserve"> PAGEREF _Toc533174327 \h </w:instrText>
-        </w:r>
-        <w:r>
-          <w:rPr>
-            <w:noProof/>
-            <w:webHidden/>
-          </w:rPr>
-        </w:r>
-        <w:r>
-          <w:rPr>
-            <w:noProof/>
-            <w:webHidden/>
-          </w:rPr>
-          <w:fldChar w:fldCharType="separate"/>
-        </w:r>
-        <w:r>
-          <w:rPr>
-            <w:noProof/>
-            <w:webHidden/>
-          </w:rPr>
-          <w:t>14</w:t>
-        </w:r>
-        <w:r>
-          <w:rPr>
-            <w:noProof/>
-            <w:webHidden/>
-          </w:rPr>
-          <w:fldChar w:fldCharType="end"/>
-        </w:r>
-      </w:hyperlink>
-    </w:p>
-    <w:p>
-      <w:pPr>
-        <w:pStyle w:val="21"/>
-        <w:tabs>
-          <w:tab w:val="left" w:pos="1540"/>
-          <w:tab w:val="right" w:leader="dot" w:pos="9345"/>
-        </w:tabs>
-        <w:rPr>
-          <w:rFonts w:asciiTheme="minorHAnsi" w:eastAsiaTheme="minorEastAsia" w:hAnsiTheme="minorHAnsi" w:cstheme="minorBidi"/>
-          <w:noProof/>
-          <w:sz w:val="22"/>
-          <w:szCs w:val="22"/>
-        </w:rPr>
-      </w:pPr>
-      <w:hyperlink w:anchor="_Toc533174328" w:history="1">
-        <w:r>
-          <w:rPr>
-            <w:rStyle w:val="afa"/>
-            <w:noProof/>
-          </w:rPr>
-          <w:t>2.5.</w:t>
-        </w:r>
-        <w:r>
-          <w:rPr>
-            <w:rFonts w:asciiTheme="minorHAnsi" w:eastAsiaTheme="minorEastAsia" w:hAnsiTheme="minorHAnsi" w:cstheme="minorBidi"/>
-            <w:noProof/>
-            <w:sz w:val="22"/>
-            <w:szCs w:val="22"/>
-          </w:rPr>
-          <w:tab/>
-        </w:r>
-        <w:r>
-          <w:rPr>
-            <w:rStyle w:val="afa"/>
-            <w:noProof/>
-          </w:rPr>
-          <w:t>Процесс визуализации</w:t>
-        </w:r>
-        <w:r>
-          <w:rPr>
-            <w:noProof/>
-            <w:webHidden/>
-          </w:rPr>
-          <w:tab/>
-        </w:r>
-        <w:r>
-          <w:rPr>
-            <w:noProof/>
-            <w:webHidden/>
-          </w:rPr>
-          <w:fldChar w:fldCharType="begin"/>
-        </w:r>
-        <w:r>
-          <w:rPr>
-            <w:noProof/>
-            <w:webHidden/>
-          </w:rPr>
-          <w:instrText xml:space="preserve"> PAGEREF _Toc533174328 \h </w:instrText>
-        </w:r>
-        <w:r>
-          <w:rPr>
-            <w:noProof/>
-            <w:webHidden/>
-          </w:rPr>
-        </w:r>
-        <w:r>
-          <w:rPr>
-            <w:noProof/>
-            <w:webHidden/>
-          </w:rPr>
-          <w:fldChar w:fldCharType="separate"/>
-        </w:r>
-        <w:r>
-          <w:rPr>
-            <w:noProof/>
-            <w:webHidden/>
-          </w:rPr>
-          <w:t>14</w:t>
-        </w:r>
-        <w:r>
-          <w:rPr>
-            <w:noProof/>
-            <w:webHidden/>
-          </w:rPr>
-          <w:fldChar w:fldCharType="end"/>
-        </w:r>
-      </w:hyperlink>
-    </w:p>
-    <w:p>
-      <w:pPr>
         <w:pStyle w:val="13"/>
         <w:tabs>
           <w:tab w:val="left" w:pos="1320"/>
@@ -2833,7 +1955,7 @@
           <w:szCs w:val="22"/>
         </w:rPr>
       </w:pPr>
-      <w:hyperlink w:anchor="_Toc533174329" w:history="1">
+      <w:hyperlink w:anchor="_Toc18142225" w:history="1">
         <w:r>
           <w:rPr>
             <w:rStyle w:val="afa"/>
@@ -2876,7 +1998,7 @@
             <w:noProof/>
             <w:webHidden/>
           </w:rPr>
-          <w:instrText xml:space="preserve"> PAGEREF _Toc533174329 \h </w:instrText>
+          <w:instrText xml:space="preserve"> PAGEREF _Toc18142225 \h </w:instrText>
         </w:r>
         <w:r>
           <w:rPr>
@@ -2896,7 +2018,7 @@
             <w:noProof/>
             <w:webHidden/>
           </w:rPr>
-          <w:t>17</w:t>
+          <w:t>30</w:t>
         </w:r>
         <w:r>
           <w:rPr>
@@ -2909,798 +2031,6 @@
     </w:p>
     <w:p>
       <w:pPr>
-        <w:pStyle w:val="21"/>
-        <w:tabs>
-          <w:tab w:val="left" w:pos="1540"/>
-          <w:tab w:val="right" w:leader="dot" w:pos="9345"/>
-        </w:tabs>
-        <w:rPr>
-          <w:rFonts w:asciiTheme="minorHAnsi" w:eastAsiaTheme="minorEastAsia" w:hAnsiTheme="minorHAnsi" w:cstheme="minorBidi"/>
-          <w:noProof/>
-          <w:sz w:val="22"/>
-          <w:szCs w:val="22"/>
-        </w:rPr>
-      </w:pPr>
-      <w:hyperlink w:anchor="_Toc533174330" w:history="1">
-        <w:r>
-          <w:rPr>
-            <w:rStyle w:val="afa"/>
-            <w:noProof/>
-          </w:rPr>
-          <w:t>3.1.</w:t>
-        </w:r>
-        <w:r>
-          <w:rPr>
-            <w:rFonts w:asciiTheme="minorHAnsi" w:eastAsiaTheme="minorEastAsia" w:hAnsiTheme="minorHAnsi" w:cstheme="minorBidi"/>
-            <w:noProof/>
-            <w:sz w:val="22"/>
-            <w:szCs w:val="22"/>
-          </w:rPr>
-          <w:tab/>
-        </w:r>
-        <w:r>
-          <w:rPr>
-            <w:rStyle w:val="afa"/>
-            <w:noProof/>
-          </w:rPr>
-          <w:t>Выбор и обоснование ЯП</w:t>
-        </w:r>
-        <w:r>
-          <w:rPr>
-            <w:noProof/>
-            <w:webHidden/>
-          </w:rPr>
-          <w:tab/>
-        </w:r>
-        <w:r>
-          <w:rPr>
-            <w:noProof/>
-            <w:webHidden/>
-          </w:rPr>
-          <w:fldChar w:fldCharType="begin"/>
-        </w:r>
-        <w:r>
-          <w:rPr>
-            <w:noProof/>
-            <w:webHidden/>
-          </w:rPr>
-          <w:instrText xml:space="preserve"> PAGEREF _Toc533174330 \h </w:instrText>
-        </w:r>
-        <w:r>
-          <w:rPr>
-            <w:noProof/>
-            <w:webHidden/>
-          </w:rPr>
-        </w:r>
-        <w:r>
-          <w:rPr>
-            <w:noProof/>
-            <w:webHidden/>
-          </w:rPr>
-          <w:fldChar w:fldCharType="separate"/>
-        </w:r>
-        <w:r>
-          <w:rPr>
-            <w:noProof/>
-            <w:webHidden/>
-          </w:rPr>
-          <w:t>17</w:t>
-        </w:r>
-        <w:r>
-          <w:rPr>
-            <w:noProof/>
-            <w:webHidden/>
-          </w:rPr>
-          <w:fldChar w:fldCharType="end"/>
-        </w:r>
-      </w:hyperlink>
-    </w:p>
-    <w:p>
-      <w:pPr>
-        <w:pStyle w:val="21"/>
-        <w:tabs>
-          <w:tab w:val="left" w:pos="1540"/>
-          <w:tab w:val="right" w:leader="dot" w:pos="9345"/>
-        </w:tabs>
-        <w:rPr>
-          <w:rFonts w:asciiTheme="minorHAnsi" w:eastAsiaTheme="minorEastAsia" w:hAnsiTheme="minorHAnsi" w:cstheme="minorBidi"/>
-          <w:noProof/>
-          <w:sz w:val="22"/>
-          <w:szCs w:val="22"/>
-        </w:rPr>
-      </w:pPr>
-      <w:hyperlink w:anchor="_Toc533174331" w:history="1">
-        <w:r>
-          <w:rPr>
-            <w:rStyle w:val="afa"/>
-            <w:noProof/>
-          </w:rPr>
-          <w:t>3.2.</w:t>
-        </w:r>
-        <w:r>
-          <w:rPr>
-            <w:rFonts w:asciiTheme="minorHAnsi" w:eastAsiaTheme="minorEastAsia" w:hAnsiTheme="minorHAnsi" w:cstheme="minorBidi"/>
-            <w:noProof/>
-            <w:sz w:val="22"/>
-            <w:szCs w:val="22"/>
-          </w:rPr>
-          <w:tab/>
-        </w:r>
-        <w:r>
-          <w:rPr>
-            <w:rStyle w:val="afa"/>
-            <w:noProof/>
-          </w:rPr>
-          <w:t>Интерфейс пользователя</w:t>
-        </w:r>
-        <w:r>
-          <w:rPr>
-            <w:noProof/>
-            <w:webHidden/>
-          </w:rPr>
-          <w:tab/>
-        </w:r>
-        <w:r>
-          <w:rPr>
-            <w:noProof/>
-            <w:webHidden/>
-          </w:rPr>
-          <w:fldChar w:fldCharType="begin"/>
-        </w:r>
-        <w:r>
-          <w:rPr>
-            <w:noProof/>
-            <w:webHidden/>
-          </w:rPr>
-          <w:instrText xml:space="preserve"> PAGEREF _Toc533174331 \h </w:instrText>
-        </w:r>
-        <w:r>
-          <w:rPr>
-            <w:noProof/>
-            <w:webHidden/>
-          </w:rPr>
-        </w:r>
-        <w:r>
-          <w:rPr>
-            <w:noProof/>
-            <w:webHidden/>
-          </w:rPr>
-          <w:fldChar w:fldCharType="separate"/>
-        </w:r>
-        <w:r>
-          <w:rPr>
-            <w:noProof/>
-            <w:webHidden/>
-          </w:rPr>
-          <w:t>18</w:t>
-        </w:r>
-        <w:r>
-          <w:rPr>
-            <w:noProof/>
-            <w:webHidden/>
-          </w:rPr>
-          <w:fldChar w:fldCharType="end"/>
-        </w:r>
-      </w:hyperlink>
-    </w:p>
-    <w:p>
-      <w:pPr>
-        <w:pStyle w:val="21"/>
-        <w:tabs>
-          <w:tab w:val="left" w:pos="1540"/>
-          <w:tab w:val="right" w:leader="dot" w:pos="9345"/>
-        </w:tabs>
-        <w:rPr>
-          <w:rFonts w:asciiTheme="minorHAnsi" w:eastAsiaTheme="minorEastAsia" w:hAnsiTheme="minorHAnsi" w:cstheme="minorBidi"/>
-          <w:noProof/>
-          <w:sz w:val="22"/>
-          <w:szCs w:val="22"/>
-        </w:rPr>
-      </w:pPr>
-      <w:hyperlink w:anchor="_Toc533174332" w:history="1">
-        <w:r>
-          <w:rPr>
-            <w:rStyle w:val="afa"/>
-            <w:noProof/>
-          </w:rPr>
-          <w:t>3.3.</w:t>
-        </w:r>
-        <w:r>
-          <w:rPr>
-            <w:rFonts w:asciiTheme="minorHAnsi" w:eastAsiaTheme="minorEastAsia" w:hAnsiTheme="minorHAnsi" w:cstheme="minorBidi"/>
-            <w:noProof/>
-            <w:sz w:val="22"/>
-            <w:szCs w:val="22"/>
-          </w:rPr>
-          <w:tab/>
-        </w:r>
-        <w:r>
-          <w:rPr>
-            <w:rStyle w:val="afa"/>
-            <w:noProof/>
-          </w:rPr>
-          <w:t>Входные и выходные данные</w:t>
-        </w:r>
-        <w:r>
-          <w:rPr>
-            <w:noProof/>
-            <w:webHidden/>
-          </w:rPr>
-          <w:tab/>
-        </w:r>
-        <w:r>
-          <w:rPr>
-            <w:noProof/>
-            <w:webHidden/>
-          </w:rPr>
-          <w:fldChar w:fldCharType="begin"/>
-        </w:r>
-        <w:r>
-          <w:rPr>
-            <w:noProof/>
-            <w:webHidden/>
-          </w:rPr>
-          <w:instrText xml:space="preserve"> PAGEREF _Toc533174332 \h </w:instrText>
-        </w:r>
-        <w:r>
-          <w:rPr>
-            <w:noProof/>
-            <w:webHidden/>
-          </w:rPr>
-        </w:r>
-        <w:r>
-          <w:rPr>
-            <w:noProof/>
-            <w:webHidden/>
-          </w:rPr>
-          <w:fldChar w:fldCharType="separate"/>
-        </w:r>
-        <w:r>
-          <w:rPr>
-            <w:noProof/>
-            <w:webHidden/>
-          </w:rPr>
-          <w:t>20</w:t>
-        </w:r>
-        <w:r>
-          <w:rPr>
-            <w:noProof/>
-            <w:webHidden/>
-          </w:rPr>
-          <w:fldChar w:fldCharType="end"/>
-        </w:r>
-      </w:hyperlink>
-    </w:p>
-    <w:p>
-      <w:pPr>
-        <w:pStyle w:val="21"/>
-        <w:tabs>
-          <w:tab w:val="left" w:pos="1540"/>
-          <w:tab w:val="right" w:leader="dot" w:pos="9345"/>
-        </w:tabs>
-        <w:rPr>
-          <w:rFonts w:asciiTheme="minorHAnsi" w:eastAsiaTheme="minorEastAsia" w:hAnsiTheme="minorHAnsi" w:cstheme="minorBidi"/>
-          <w:noProof/>
-          <w:sz w:val="22"/>
-          <w:szCs w:val="22"/>
-        </w:rPr>
-      </w:pPr>
-      <w:hyperlink w:anchor="_Toc533174333" w:history="1">
-        <w:r>
-          <w:rPr>
-            <w:rStyle w:val="afa"/>
-            <w:noProof/>
-          </w:rPr>
-          <w:t>3.4.</w:t>
-        </w:r>
-        <w:r>
-          <w:rPr>
-            <w:rFonts w:asciiTheme="minorHAnsi" w:eastAsiaTheme="minorEastAsia" w:hAnsiTheme="minorHAnsi" w:cstheme="minorBidi"/>
-            <w:noProof/>
-            <w:sz w:val="22"/>
-            <w:szCs w:val="22"/>
-          </w:rPr>
-          <w:tab/>
-        </w:r>
-        <w:r>
-          <w:rPr>
-            <w:rStyle w:val="afa"/>
-            <w:noProof/>
-          </w:rPr>
-          <w:t>Хранение и передача данных в системе</w:t>
-        </w:r>
-        <w:r>
-          <w:rPr>
-            <w:noProof/>
-            <w:webHidden/>
-          </w:rPr>
-          <w:tab/>
-        </w:r>
-        <w:r>
-          <w:rPr>
-            <w:noProof/>
-            <w:webHidden/>
-          </w:rPr>
-          <w:fldChar w:fldCharType="begin"/>
-        </w:r>
-        <w:r>
-          <w:rPr>
-            <w:noProof/>
-            <w:webHidden/>
-          </w:rPr>
-          <w:instrText xml:space="preserve"> PAGEREF _Toc533174333 \h </w:instrText>
-        </w:r>
-        <w:r>
-          <w:rPr>
-            <w:noProof/>
-            <w:webHidden/>
-          </w:rPr>
-        </w:r>
-        <w:r>
-          <w:rPr>
-            <w:noProof/>
-            <w:webHidden/>
-          </w:rPr>
-          <w:fldChar w:fldCharType="separate"/>
-        </w:r>
-        <w:r>
-          <w:rPr>
-            <w:noProof/>
-            <w:webHidden/>
-          </w:rPr>
-          <w:t>20</w:t>
-        </w:r>
-        <w:r>
-          <w:rPr>
-            <w:noProof/>
-            <w:webHidden/>
-          </w:rPr>
-          <w:fldChar w:fldCharType="end"/>
-        </w:r>
-      </w:hyperlink>
-    </w:p>
-    <w:p>
-      <w:pPr>
-        <w:pStyle w:val="21"/>
-        <w:tabs>
-          <w:tab w:val="left" w:pos="1540"/>
-          <w:tab w:val="right" w:leader="dot" w:pos="9345"/>
-        </w:tabs>
-        <w:rPr>
-          <w:rFonts w:asciiTheme="minorHAnsi" w:eastAsiaTheme="minorEastAsia" w:hAnsiTheme="minorHAnsi" w:cstheme="minorBidi"/>
-          <w:noProof/>
-          <w:sz w:val="22"/>
-          <w:szCs w:val="22"/>
-        </w:rPr>
-      </w:pPr>
-      <w:hyperlink w:anchor="_Toc533174334" w:history="1">
-        <w:r>
-          <w:rPr>
-            <w:rStyle w:val="afa"/>
-            <w:noProof/>
-          </w:rPr>
-          <w:t>3.5.</w:t>
-        </w:r>
-        <w:r>
-          <w:rPr>
-            <w:rFonts w:asciiTheme="minorHAnsi" w:eastAsiaTheme="minorEastAsia" w:hAnsiTheme="minorHAnsi" w:cstheme="minorBidi"/>
-            <w:noProof/>
-            <w:sz w:val="22"/>
-            <w:szCs w:val="22"/>
-          </w:rPr>
-          <w:tab/>
-        </w:r>
-        <w:r>
-          <w:rPr>
-            <w:rStyle w:val="afa"/>
-            <w:noProof/>
-          </w:rPr>
-          <w:t>Требования к аппаратуре</w:t>
-        </w:r>
-        <w:r>
-          <w:rPr>
-            <w:noProof/>
-            <w:webHidden/>
-          </w:rPr>
-          <w:tab/>
-        </w:r>
-        <w:r>
-          <w:rPr>
-            <w:noProof/>
-            <w:webHidden/>
-          </w:rPr>
-          <w:fldChar w:fldCharType="begin"/>
-        </w:r>
-        <w:r>
-          <w:rPr>
-            <w:noProof/>
-            <w:webHidden/>
-          </w:rPr>
-          <w:instrText xml:space="preserve"> PAGEREF _Toc533174334 \h </w:instrText>
-        </w:r>
-        <w:r>
-          <w:rPr>
-            <w:noProof/>
-            <w:webHidden/>
-          </w:rPr>
-        </w:r>
-        <w:r>
-          <w:rPr>
-            <w:noProof/>
-            <w:webHidden/>
-          </w:rPr>
-          <w:fldChar w:fldCharType="separate"/>
-        </w:r>
-        <w:r>
-          <w:rPr>
-            <w:noProof/>
-            <w:webHidden/>
-          </w:rPr>
-          <w:t>21</w:t>
-        </w:r>
-        <w:r>
-          <w:rPr>
-            <w:noProof/>
-            <w:webHidden/>
-          </w:rPr>
-          <w:fldChar w:fldCharType="end"/>
-        </w:r>
-      </w:hyperlink>
-    </w:p>
-    <w:p>
-      <w:pPr>
-        <w:pStyle w:val="21"/>
-        <w:tabs>
-          <w:tab w:val="left" w:pos="1540"/>
-          <w:tab w:val="right" w:leader="dot" w:pos="9345"/>
-        </w:tabs>
-        <w:rPr>
-          <w:rFonts w:asciiTheme="minorHAnsi" w:eastAsiaTheme="minorEastAsia" w:hAnsiTheme="minorHAnsi" w:cstheme="minorBidi"/>
-          <w:noProof/>
-          <w:sz w:val="22"/>
-          <w:szCs w:val="22"/>
-        </w:rPr>
-      </w:pPr>
-      <w:hyperlink w:anchor="_Toc533174335" w:history="1">
-        <w:r>
-          <w:rPr>
-            <w:rStyle w:val="afa"/>
-            <w:noProof/>
-          </w:rPr>
-          <w:t>3.6.</w:t>
-        </w:r>
-        <w:r>
-          <w:rPr>
-            <w:rFonts w:asciiTheme="minorHAnsi" w:eastAsiaTheme="minorEastAsia" w:hAnsiTheme="minorHAnsi" w:cstheme="minorBidi"/>
-            <w:noProof/>
-            <w:sz w:val="22"/>
-            <w:szCs w:val="22"/>
-          </w:rPr>
-          <w:tab/>
-        </w:r>
-        <w:r>
-          <w:rPr>
-            <w:rStyle w:val="afa"/>
-            <w:noProof/>
-          </w:rPr>
-          <w:t>Требования к программному обеспечению</w:t>
-        </w:r>
-        <w:r>
-          <w:rPr>
-            <w:noProof/>
-            <w:webHidden/>
-          </w:rPr>
-          <w:tab/>
-        </w:r>
-        <w:r>
-          <w:rPr>
-            <w:noProof/>
-            <w:webHidden/>
-          </w:rPr>
-          <w:fldChar w:fldCharType="begin"/>
-        </w:r>
-        <w:r>
-          <w:rPr>
-            <w:noProof/>
-            <w:webHidden/>
-          </w:rPr>
-          <w:instrText xml:space="preserve"> PAGEREF _Toc533174335 \h </w:instrText>
-        </w:r>
-        <w:r>
-          <w:rPr>
-            <w:noProof/>
-            <w:webHidden/>
-          </w:rPr>
-        </w:r>
-        <w:r>
-          <w:rPr>
-            <w:noProof/>
-            <w:webHidden/>
-          </w:rPr>
-          <w:fldChar w:fldCharType="separate"/>
-        </w:r>
-        <w:r>
-          <w:rPr>
-            <w:noProof/>
-            <w:webHidden/>
-          </w:rPr>
-          <w:t>21</w:t>
-        </w:r>
-        <w:r>
-          <w:rPr>
-            <w:noProof/>
-            <w:webHidden/>
-          </w:rPr>
-          <w:fldChar w:fldCharType="end"/>
-        </w:r>
-      </w:hyperlink>
-    </w:p>
-    <w:p>
-      <w:pPr>
-        <w:pStyle w:val="21"/>
-        <w:tabs>
-          <w:tab w:val="left" w:pos="1540"/>
-          <w:tab w:val="right" w:leader="dot" w:pos="9345"/>
-        </w:tabs>
-        <w:rPr>
-          <w:rFonts w:asciiTheme="minorHAnsi" w:eastAsiaTheme="minorEastAsia" w:hAnsiTheme="minorHAnsi" w:cstheme="minorBidi"/>
-          <w:noProof/>
-          <w:sz w:val="22"/>
-          <w:szCs w:val="22"/>
-        </w:rPr>
-      </w:pPr>
-      <w:hyperlink w:anchor="_Toc533174336" w:history="1">
-        <w:r>
-          <w:rPr>
-            <w:rStyle w:val="afa"/>
-            <w:noProof/>
-          </w:rPr>
-          <w:t>3.7.</w:t>
-        </w:r>
-        <w:r>
-          <w:rPr>
-            <w:rFonts w:asciiTheme="minorHAnsi" w:eastAsiaTheme="minorEastAsia" w:hAnsiTheme="minorHAnsi" w:cstheme="minorBidi"/>
-            <w:noProof/>
-            <w:sz w:val="22"/>
-            <w:szCs w:val="22"/>
-          </w:rPr>
-          <w:tab/>
-        </w:r>
-        <w:r>
-          <w:rPr>
-            <w:rStyle w:val="afa"/>
-            <w:noProof/>
-          </w:rPr>
-          <w:t>Порядок работы</w:t>
-        </w:r>
-        <w:r>
-          <w:rPr>
-            <w:noProof/>
-            <w:webHidden/>
-          </w:rPr>
-          <w:tab/>
-        </w:r>
-        <w:r>
-          <w:rPr>
-            <w:noProof/>
-            <w:webHidden/>
-          </w:rPr>
-          <w:fldChar w:fldCharType="begin"/>
-        </w:r>
-        <w:r>
-          <w:rPr>
-            <w:noProof/>
-            <w:webHidden/>
-          </w:rPr>
-          <w:instrText xml:space="preserve"> PAGEREF _Toc533174336 \h </w:instrText>
-        </w:r>
-        <w:r>
-          <w:rPr>
-            <w:noProof/>
-            <w:webHidden/>
-          </w:rPr>
-        </w:r>
-        <w:r>
-          <w:rPr>
-            <w:noProof/>
-            <w:webHidden/>
-          </w:rPr>
-          <w:fldChar w:fldCharType="separate"/>
-        </w:r>
-        <w:r>
-          <w:rPr>
-            <w:noProof/>
-            <w:webHidden/>
-          </w:rPr>
-          <w:t>21</w:t>
-        </w:r>
-        <w:r>
-          <w:rPr>
-            <w:noProof/>
-            <w:webHidden/>
-          </w:rPr>
-          <w:fldChar w:fldCharType="end"/>
-        </w:r>
-      </w:hyperlink>
-    </w:p>
-    <w:p>
-      <w:pPr>
-        <w:pStyle w:val="21"/>
-        <w:tabs>
-          <w:tab w:val="left" w:pos="1540"/>
-          <w:tab w:val="right" w:leader="dot" w:pos="9345"/>
-        </w:tabs>
-        <w:rPr>
-          <w:rFonts w:asciiTheme="minorHAnsi" w:eastAsiaTheme="minorEastAsia" w:hAnsiTheme="minorHAnsi" w:cstheme="minorBidi"/>
-          <w:noProof/>
-          <w:sz w:val="22"/>
-          <w:szCs w:val="22"/>
-        </w:rPr>
-      </w:pPr>
-      <w:hyperlink w:anchor="_Toc533174337" w:history="1">
-        <w:r>
-          <w:rPr>
-            <w:rStyle w:val="afa"/>
-            <w:noProof/>
-          </w:rPr>
-          <w:t>3.8.</w:t>
-        </w:r>
-        <w:r>
-          <w:rPr>
-            <w:rFonts w:asciiTheme="minorHAnsi" w:eastAsiaTheme="minorEastAsia" w:hAnsiTheme="minorHAnsi" w:cstheme="minorBidi"/>
-            <w:noProof/>
-            <w:sz w:val="22"/>
-            <w:szCs w:val="22"/>
-          </w:rPr>
-          <w:tab/>
-        </w:r>
-        <w:r>
-          <w:rPr>
-            <w:rStyle w:val="afa"/>
-            <w:noProof/>
-          </w:rPr>
-          <w:t>Сообщения системы</w:t>
-        </w:r>
-        <w:r>
-          <w:rPr>
-            <w:noProof/>
-            <w:webHidden/>
-          </w:rPr>
-          <w:tab/>
-        </w:r>
-        <w:r>
-          <w:rPr>
-            <w:noProof/>
-            <w:webHidden/>
-          </w:rPr>
-          <w:fldChar w:fldCharType="begin"/>
-        </w:r>
-        <w:r>
-          <w:rPr>
-            <w:noProof/>
-            <w:webHidden/>
-          </w:rPr>
-          <w:instrText xml:space="preserve"> PAGEREF _Toc533174337 \h </w:instrText>
-        </w:r>
-        <w:r>
-          <w:rPr>
-            <w:noProof/>
-            <w:webHidden/>
-          </w:rPr>
-        </w:r>
-        <w:r>
-          <w:rPr>
-            <w:noProof/>
-            <w:webHidden/>
-          </w:rPr>
-          <w:fldChar w:fldCharType="separate"/>
-        </w:r>
-        <w:r>
-          <w:rPr>
-            <w:noProof/>
-            <w:webHidden/>
-          </w:rPr>
-          <w:t>21</w:t>
-        </w:r>
-        <w:r>
-          <w:rPr>
-            <w:noProof/>
-            <w:webHidden/>
-          </w:rPr>
-          <w:fldChar w:fldCharType="end"/>
-        </w:r>
-      </w:hyperlink>
-    </w:p>
-    <w:p>
-      <w:pPr>
-        <w:pStyle w:val="21"/>
-        <w:tabs>
-          <w:tab w:val="left" w:pos="1540"/>
-          <w:tab w:val="right" w:leader="dot" w:pos="9345"/>
-        </w:tabs>
-        <w:rPr>
-          <w:rFonts w:asciiTheme="minorHAnsi" w:eastAsiaTheme="minorEastAsia" w:hAnsiTheme="minorHAnsi" w:cstheme="minorBidi"/>
-          <w:noProof/>
-          <w:sz w:val="22"/>
-          <w:szCs w:val="22"/>
-        </w:rPr>
-      </w:pPr>
-      <w:hyperlink w:anchor="_Toc533174338" w:history="1">
-        <w:r>
-          <w:rPr>
-            <w:rStyle w:val="afa"/>
-            <w:noProof/>
-          </w:rPr>
-          <w:t>3.9.</w:t>
-        </w:r>
-        <w:r>
-          <w:rPr>
-            <w:rFonts w:asciiTheme="minorHAnsi" w:eastAsiaTheme="minorEastAsia" w:hAnsiTheme="minorHAnsi" w:cstheme="minorBidi"/>
-            <w:noProof/>
-            <w:sz w:val="22"/>
-            <w:szCs w:val="22"/>
-          </w:rPr>
-          <w:tab/>
-        </w:r>
-        <w:r>
-          <w:rPr>
-            <w:rStyle w:val="afa"/>
-            <w:noProof/>
-          </w:rPr>
-          <w:t>Обзор результатов</w:t>
-        </w:r>
-        <w:r>
-          <w:rPr>
-            <w:noProof/>
-            <w:webHidden/>
-          </w:rPr>
-          <w:tab/>
-        </w:r>
-        <w:r>
-          <w:rPr>
-            <w:noProof/>
-            <w:webHidden/>
-          </w:rPr>
-          <w:fldChar w:fldCharType="begin"/>
-        </w:r>
-        <w:r>
-          <w:rPr>
-            <w:noProof/>
-            <w:webHidden/>
-          </w:rPr>
-          <w:instrText xml:space="preserve"> PAGEREF _Toc533174338 \h </w:instrText>
-        </w:r>
-        <w:r>
-          <w:rPr>
-            <w:noProof/>
-            <w:webHidden/>
-          </w:rPr>
-        </w:r>
-        <w:r>
-          <w:rPr>
-            <w:noProof/>
-            <w:webHidden/>
-          </w:rPr>
-          <w:fldChar w:fldCharType="separate"/>
-        </w:r>
-        <w:r>
-          <w:rPr>
-            <w:noProof/>
-            <w:webHidden/>
-          </w:rPr>
-          <w:t>21</w:t>
-        </w:r>
-        <w:r>
-          <w:rPr>
-            <w:noProof/>
-            <w:webHidden/>
-          </w:rPr>
-          <w:fldChar w:fldCharType="end"/>
-        </w:r>
-      </w:hyperlink>
-    </w:p>
-    <w:p>
-      <w:pPr>
         <w:pStyle w:val="13"/>
         <w:tabs>
           <w:tab w:val="left" w:pos="1320"/>
@@ -3713,7 +2043,7 @@
           <w:szCs w:val="22"/>
         </w:rPr>
       </w:pPr>
-      <w:hyperlink w:anchor="_Toc533174339" w:history="1">
+      <w:hyperlink w:anchor="_Toc18142226" w:history="1">
         <w:r>
           <w:rPr>
             <w:rStyle w:val="afa"/>
@@ -3756,7 +2086,7 @@
             <w:noProof/>
             <w:webHidden/>
           </w:rPr>
-          <w:instrText xml:space="preserve"> PAGEREF _Toc533174339 \h </w:instrText>
+          <w:instrText xml:space="preserve"> PAGEREF _Toc18142226 \h </w:instrText>
         </w:r>
         <w:r>
           <w:rPr>
@@ -3776,7 +2106,7 @@
             <w:noProof/>
             <w:webHidden/>
           </w:rPr>
-          <w:t>23</w:t>
+          <w:t>34</w:t>
         </w:r>
         <w:r>
           <w:rPr>
@@ -3800,7 +2130,7 @@
           <w:szCs w:val="22"/>
         </w:rPr>
       </w:pPr>
-      <w:hyperlink w:anchor="_Toc533174340" w:history="1">
+      <w:hyperlink w:anchor="_Toc18142227" w:history="1">
         <w:r>
           <w:rPr>
             <w:rStyle w:val="afa"/>
@@ -3827,7 +2157,7 @@
             <w:noProof/>
             <w:webHidden/>
           </w:rPr>
-          <w:instrText xml:space="preserve"> PAGEREF _Toc533174340 \h </w:instrText>
+          <w:instrText xml:space="preserve"> PAGEREF _Toc18142227 \h </w:instrText>
         </w:r>
         <w:r>
           <w:rPr>
@@ -3847,7 +2177,7 @@
             <w:noProof/>
             <w:webHidden/>
           </w:rPr>
-          <w:t>26</w:t>
+          <w:t>36</w:t>
         </w:r>
         <w:r>
           <w:rPr>
@@ -3871,7 +2201,7 @@
           <w:szCs w:val="22"/>
         </w:rPr>
       </w:pPr>
-      <w:hyperlink w:anchor="_Toc533174341" w:history="1">
+      <w:hyperlink w:anchor="_Toc18142228" w:history="1">
         <w:r>
           <w:rPr>
             <w:rStyle w:val="afa"/>
@@ -3898,7 +2228,7 @@
             <w:noProof/>
             <w:webHidden/>
           </w:rPr>
-          <w:instrText xml:space="preserve"> PAGEREF _Toc533174341 \h </w:instrText>
+          <w:instrText xml:space="preserve"> PAGEREF _Toc18142228 \h </w:instrText>
         </w:r>
         <w:r>
           <w:rPr>
@@ -3918,7 +2248,7 @@
             <w:noProof/>
             <w:webHidden/>
           </w:rPr>
-          <w:t>27</w:t>
+          <w:t>37</w:t>
         </w:r>
         <w:r>
           <w:rPr>
@@ -3974,7 +2304,7 @@
           <w:szCs w:val="28"/>
         </w:rPr>
       </w:pPr>
-      <w:bookmarkStart w:id="2" w:name="_Toc533174316"/>
+      <w:bookmarkStart w:id="3" w:name="_Toc18142222"/>
       <w:r>
         <w:rPr>
           <w:sz w:val="28"/>
@@ -3985,7 +2315,7 @@
       </w:r>
       <w:bookmarkEnd w:id="0"/>
       <w:bookmarkEnd w:id="1"/>
-      <w:bookmarkEnd w:id="2"/>
+      <w:bookmarkEnd w:id="3"/>
     </w:p>
     <w:p>
       <w:pPr>
@@ -4185,9 +2515,9 @@
           <w:szCs w:val="28"/>
         </w:rPr>
       </w:pPr>
-      <w:bookmarkStart w:id="3" w:name="_Toc532914045"/>
-      <w:bookmarkStart w:id="4" w:name="_Toc532915327"/>
-      <w:bookmarkStart w:id="5" w:name="_Toc533174317"/>
+      <w:bookmarkStart w:id="4" w:name="_Toc532914045"/>
+      <w:bookmarkStart w:id="5" w:name="_Toc532915327"/>
+      <w:bookmarkStart w:id="6" w:name="_Toc18142223"/>
       <w:r>
         <w:rPr>
           <w:sz w:val="28"/>
@@ -4196,9 +2526,9 @@
         <w:lastRenderedPageBreak/>
         <w:t>Аналитический раздел</w:t>
       </w:r>
-      <w:bookmarkEnd w:id="3"/>
       <w:bookmarkEnd w:id="4"/>
       <w:bookmarkEnd w:id="5"/>
+      <w:bookmarkEnd w:id="6"/>
     </w:p>
     <w:p>
       <w:pPr>
@@ -4263,8 +2593,7 @@
           <w:szCs w:val="28"/>
         </w:rPr>
       </w:pPr>
-      <w:bookmarkStart w:id="6" w:name="_Toc532915328"/>
-      <w:bookmarkStart w:id="7" w:name="_Toc533174319"/>
+      <w:bookmarkStart w:id="7" w:name="_Toc532915328"/>
       <w:r>
         <w:rPr>
           <w:rStyle w:val="110"/>
@@ -5119,7 +3448,6 @@
         <w:br w:type="page"/>
       </w:r>
     </w:p>
-    <w:bookmarkEnd w:id="6"/>
     <w:bookmarkEnd w:id="7"/>
     <w:p>
       <w:pPr>
@@ -5161,7 +3489,6 @@
       </w:pPr>
       <w:bookmarkStart w:id="10" w:name="_Toc532914046"/>
       <w:bookmarkStart w:id="11" w:name="_Toc532915330"/>
-      <w:bookmarkStart w:id="12" w:name="_Toc533174323"/>
       <w:r>
         <w:rPr>
           <w:sz w:val="28"/>
@@ -5312,7 +3639,15 @@
           <w:sz w:val="28"/>
           <w:szCs w:val="28"/>
         </w:rPr>
-        <w:t xml:space="preserve">Современную трактовку идей реляционной модели данных можно найти в книге К. Дж. Дейта. </w:t>
+        <w:t>Современную трактовку идей реляционной модели данных можно найти в книге К. Дж. Дейта</w:t>
+      </w:r>
+      <w:r>
+        <w:rPr>
+          <w:sz w:val="28"/>
+          <w:szCs w:val="28"/>
+          <w:lang w:val="en-US"/>
+        </w:rPr>
+        <w:t xml:space="preserve">. </w:t>
       </w:r>
       <w:r>
         <w:rPr>
@@ -6065,7 +4400,7 @@
         </w:rPr>
         <w:t xml:space="preserve">Взяв во внимание вышеперечисленное, в качестве основы для проекта была выбрана реляционная модель данных. Изначальные предположения дают понимание, что количество обращение в единицу времени к данной базе будут небольшими, поэтому отсутствует требование к быстродействию. Однако для работы базы данных необходимо понятное для человека представление данных, что однозначно склоняет к выбору реляционной </w:t>
       </w:r>
-      <w:commentRangeStart w:id="13"/>
+      <w:commentRangeStart w:id="12"/>
       <w:r>
         <w:rPr>
           <w:sz w:val="28"/>
@@ -6073,12 +4408,12 @@
         </w:rPr>
         <w:t>модели</w:t>
       </w:r>
-      <w:commentRangeEnd w:id="13"/>
+      <w:commentRangeEnd w:id="12"/>
       <w:r>
         <w:rPr>
           <w:rStyle w:val="afb"/>
         </w:rPr>
-        <w:commentReference w:id="13"/>
+        <w:commentReference w:id="12"/>
       </w:r>
       <w:r>
         <w:rPr>
@@ -7238,7 +5573,7 @@
         </w:rPr>
         <w:t xml:space="preserve">    пользовательскую </w:t>
       </w:r>
-      <w:commentRangeStart w:id="14"/>
+      <w:commentRangeStart w:id="13"/>
       <w:r>
         <w:rPr>
           <w:sz w:val="28"/>
@@ -7246,12 +5581,12 @@
         </w:rPr>
         <w:t>оболочку</w:t>
       </w:r>
-      <w:commentRangeEnd w:id="14"/>
+      <w:commentRangeEnd w:id="13"/>
       <w:r>
         <w:rPr>
           <w:rStyle w:val="afb"/>
         </w:rPr>
-        <w:commentReference w:id="14"/>
+        <w:commentReference w:id="13"/>
       </w:r>
       <w:r>
         <w:rPr>
@@ -8696,7 +7031,26 @@
           <w:szCs w:val="28"/>
           <w:lang w:val="en"/>
         </w:rPr>
-        <w:t>package body</w:t>
+        <w:t>package</w:t>
+      </w:r>
+      <w:r>
+        <w:rPr>
+          <w:i/>
+          <w:iCs/>
+          <w:sz w:val="28"/>
+          <w:szCs w:val="28"/>
+        </w:rPr>
+        <w:t xml:space="preserve"> </w:t>
+      </w:r>
+      <w:r>
+        <w:rPr>
+          <w:i/>
+          <w:iCs/>
+          <w:sz w:val="28"/>
+          <w:szCs w:val="28"/>
+          <w:lang w:val="en"/>
+        </w:rPr>
+        <w:t>body</w:t>
       </w:r>
       <w:r>
         <w:rPr>
@@ -9052,13 +7406,14 @@
       <w:pPr>
         <w:pStyle w:val="1"/>
       </w:pPr>
+      <w:bookmarkStart w:id="14" w:name="_Toc18142224"/>
       <w:r>
         <w:lastRenderedPageBreak/>
         <w:t>Конструкторский раздел</w:t>
       </w:r>
       <w:bookmarkEnd w:id="10"/>
       <w:bookmarkEnd w:id="11"/>
-      <w:bookmarkEnd w:id="12"/>
+      <w:bookmarkEnd w:id="14"/>
     </w:p>
     <w:p>
       <w:pPr>
@@ -9205,7 +7560,7 @@
             <v:path o:extrusionok="f" gradientshapeok="t" o:connecttype="rect"/>
             <o:lock v:ext="edit" aspectratio="t"/>
           </v:shapetype>
-          <v:shape id="_x0000_i1026" type="#_x0000_t75" style="width:509.05pt;height:348.85pt">
+          <v:shape id="_x0000_i1025" type="#_x0000_t75" style="width:509.05pt;height:348.85pt">
             <v:imagedata r:id="rId71" o:title="ER-diagramm"/>
           </v:shape>
         </w:pict>
@@ -9223,14 +7578,27 @@
       <w:r>
         <w:t xml:space="preserve">Рисунок </w:t>
       </w:r>
-      <w:fldSimple w:instr=" SEQ Рисунок \* ARABIC ">
-        <w:r>
-          <w:rPr>
-            <w:noProof/>
-          </w:rPr>
-          <w:t>1</w:t>
-        </w:r>
-      </w:fldSimple>
+      <w:r>
+        <w:fldChar w:fldCharType="begin"/>
+      </w:r>
+      <w:r>
+        <w:instrText xml:space="preserve"> SEQ Рисунок \* ARABIC </w:instrText>
+      </w:r>
+      <w:r>
+        <w:fldChar w:fldCharType="separate"/>
+      </w:r>
+      <w:r>
+        <w:rPr>
+          <w:noProof/>
+        </w:rPr>
+        <w:t>1</w:t>
+      </w:r>
+      <w:r>
+        <w:rPr>
+          <w:noProof/>
+        </w:rPr>
+        <w:fldChar w:fldCharType="end"/>
+      </w:r>
       <w:r>
         <w:t xml:space="preserve">. </w:t>
       </w:r>
@@ -9275,7 +7643,6 @@
         <w:t>Алгоритм проверки наличия доступа</w:t>
       </w:r>
       <w:bookmarkStart w:id="15" w:name="_Toc532915333"/>
-      <w:bookmarkStart w:id="16" w:name="_Toc533174326"/>
     </w:p>
     <w:p>
       <w:pPr>
@@ -9344,14 +7711,27 @@
       <w:r>
         <w:t xml:space="preserve">Рисунок </w:t>
       </w:r>
-      <w:fldSimple w:instr=" SEQ Рисунок \* ARABIC ">
-        <w:r>
-          <w:rPr>
-            <w:noProof/>
-          </w:rPr>
-          <w:t>2</w:t>
-        </w:r>
-      </w:fldSimple>
+      <w:r>
+        <w:fldChar w:fldCharType="begin"/>
+      </w:r>
+      <w:r>
+        <w:instrText xml:space="preserve"> SEQ Рисунок \* ARABIC </w:instrText>
+      </w:r>
+      <w:r>
+        <w:fldChar w:fldCharType="separate"/>
+      </w:r>
+      <w:r>
+        <w:rPr>
+          <w:noProof/>
+        </w:rPr>
+        <w:t>2</w:t>
+      </w:r>
+      <w:r>
+        <w:rPr>
+          <w:noProof/>
+        </w:rPr>
+        <w:fldChar w:fldCharType="end"/>
+      </w:r>
       <w:r>
         <w:t>. Алгоритм определения наличия доступа</w:t>
       </w:r>
@@ -9433,7 +7813,7 @@
           <w:lang w:val="en-US"/>
         </w:rPr>
         <w:pict w14:anchorId="297220AF">
-          <v:shape id="_x0000_i1025" type="#_x0000_t75" style="width:421.85pt;height:362.05pt">
+          <v:shape id="_x0000_i1026" type="#_x0000_t75" style="width:421.85pt;height:362.05pt">
             <v:imagedata r:id="rId73" o:title="DrawExample"/>
           </v:shape>
         </w:pict>
@@ -9447,14 +7827,27 @@
       <w:r>
         <w:t xml:space="preserve">Рисунок </w:t>
       </w:r>
-      <w:fldSimple w:instr=" SEQ Рисунок \* ARABIC ">
-        <w:r>
-          <w:rPr>
-            <w:noProof/>
-          </w:rPr>
-          <w:t>3</w:t>
-        </w:r>
-      </w:fldSimple>
+      <w:r>
+        <w:fldChar w:fldCharType="begin"/>
+      </w:r>
+      <w:r>
+        <w:instrText xml:space="preserve"> SEQ Рисунок \* ARABIC </w:instrText>
+      </w:r>
+      <w:r>
+        <w:fldChar w:fldCharType="separate"/>
+      </w:r>
+      <w:r>
+        <w:rPr>
+          <w:noProof/>
+        </w:rPr>
+        <w:t>3</w:t>
+      </w:r>
+      <w:r>
+        <w:rPr>
+          <w:noProof/>
+        </w:rPr>
+        <w:fldChar w:fldCharType="end"/>
+      </w:r>
       <w:r>
         <w:t>. Пример исполнения контрольно-пропускного пункта</w:t>
       </w:r>
@@ -9527,14 +7920,27 @@
       <w:r>
         <w:t xml:space="preserve">Рисунок </w:t>
       </w:r>
-      <w:fldSimple w:instr=" SEQ Рисунок \* ARABIC ">
-        <w:r>
-          <w:rPr>
-            <w:noProof/>
-          </w:rPr>
-          <w:t>4</w:t>
-        </w:r>
-      </w:fldSimple>
+      <w:r>
+        <w:fldChar w:fldCharType="begin"/>
+      </w:r>
+      <w:r>
+        <w:instrText xml:space="preserve"> SEQ Рисунок \* ARABIC </w:instrText>
+      </w:r>
+      <w:r>
+        <w:fldChar w:fldCharType="separate"/>
+      </w:r>
+      <w:r>
+        <w:rPr>
+          <w:noProof/>
+        </w:rPr>
+        <w:t>4</w:t>
+      </w:r>
+      <w:r>
+        <w:rPr>
+          <w:noProof/>
+        </w:rPr>
+        <w:fldChar w:fldCharType="end"/>
+      </w:r>
       <w:r>
         <w:t xml:space="preserve">. </w:t>
       </w:r>
@@ -9571,14 +7977,27 @@
       <w:r>
         <w:t xml:space="preserve">Рисунок </w:t>
       </w:r>
-      <w:fldSimple w:instr=" SEQ Рисунок \* ARABIC ">
-        <w:r>
-          <w:rPr>
-            <w:noProof/>
-          </w:rPr>
-          <w:t>5</w:t>
-        </w:r>
-      </w:fldSimple>
+      <w:r>
+        <w:fldChar w:fldCharType="begin"/>
+      </w:r>
+      <w:r>
+        <w:instrText xml:space="preserve"> SEQ Рисунок \* ARABIC </w:instrText>
+      </w:r>
+      <w:r>
+        <w:fldChar w:fldCharType="separate"/>
+      </w:r>
+      <w:r>
+        <w:rPr>
+          <w:noProof/>
+        </w:rPr>
+        <w:t>5</w:t>
+      </w:r>
+      <w:r>
+        <w:rPr>
+          <w:noProof/>
+        </w:rPr>
+        <w:fldChar w:fldCharType="end"/>
+      </w:r>
       <w:r>
         <w:t xml:space="preserve">. </w:t>
       </w:r>
@@ -9620,14 +8039,27 @@
       <w:r>
         <w:t xml:space="preserve">Рисунок </w:t>
       </w:r>
-      <w:fldSimple w:instr=" SEQ Рисунок \* ARABIC ">
-        <w:r>
-          <w:rPr>
-            <w:noProof/>
-          </w:rPr>
-          <w:t>6</w:t>
-        </w:r>
-      </w:fldSimple>
+      <w:r>
+        <w:fldChar w:fldCharType="begin"/>
+      </w:r>
+      <w:r>
+        <w:instrText xml:space="preserve"> SEQ Рисунок \* ARABIC </w:instrText>
+      </w:r>
+      <w:r>
+        <w:fldChar w:fldCharType="separate"/>
+      </w:r>
+      <w:r>
+        <w:rPr>
+          <w:noProof/>
+        </w:rPr>
+        <w:t>6</w:t>
+      </w:r>
+      <w:r>
+        <w:rPr>
+          <w:noProof/>
+        </w:rPr>
+        <w:fldChar w:fldCharType="end"/>
+      </w:r>
       <w:r>
         <w:t xml:space="preserve">. </w:t>
       </w:r>
@@ -9674,14 +8106,27 @@
       <w:r>
         <w:t xml:space="preserve">Рисунок </w:t>
       </w:r>
-      <w:fldSimple w:instr=" SEQ Рисунок \* ARABIC ">
-        <w:r>
-          <w:rPr>
-            <w:noProof/>
-          </w:rPr>
-          <w:t>7</w:t>
-        </w:r>
-      </w:fldSimple>
+      <w:r>
+        <w:fldChar w:fldCharType="begin"/>
+      </w:r>
+      <w:r>
+        <w:instrText xml:space="preserve"> SEQ Рисунок \* ARABIC </w:instrText>
+      </w:r>
+      <w:r>
+        <w:fldChar w:fldCharType="separate"/>
+      </w:r>
+      <w:r>
+        <w:rPr>
+          <w:noProof/>
+        </w:rPr>
+        <w:t>7</w:t>
+      </w:r>
+      <w:r>
+        <w:rPr>
+          <w:noProof/>
+        </w:rPr>
+        <w:fldChar w:fldCharType="end"/>
+      </w:r>
       <w:r>
         <w:t xml:space="preserve">. </w:t>
       </w:r>
@@ -9717,7 +8162,6 @@
         <w:t>Структуры данных</w:t>
       </w:r>
       <w:bookmarkEnd w:id="15"/>
-      <w:bookmarkEnd w:id="16"/>
     </w:p>
     <w:p>
       <w:pPr>
@@ -9920,9 +8364,8 @@
           <w:szCs w:val="32"/>
         </w:rPr>
       </w:pPr>
-      <w:bookmarkStart w:id="17" w:name="_Toc532914047"/>
-      <w:bookmarkStart w:id="18" w:name="_Toc532915335"/>
-      <w:bookmarkStart w:id="19" w:name="_Toc533174329"/>
+      <w:bookmarkStart w:id="16" w:name="_Toc532914047"/>
+      <w:bookmarkStart w:id="17" w:name="_Toc532915335"/>
       <w:r>
         <w:br w:type="page"/>
       </w:r>
@@ -9931,13 +8374,14 @@
       <w:pPr>
         <w:pStyle w:val="1"/>
       </w:pPr>
+      <w:bookmarkStart w:id="18" w:name="_Toc18142225"/>
       <w:r>
         <w:lastRenderedPageBreak/>
         <w:t>Технологический раздел</w:t>
       </w:r>
+      <w:bookmarkEnd w:id="16"/>
       <w:bookmarkEnd w:id="17"/>
       <w:bookmarkEnd w:id="18"/>
-      <w:bookmarkEnd w:id="19"/>
     </w:p>
     <w:p>
       <w:pPr>
@@ -9971,13 +8415,11 @@
           <w:numId w:val="14"/>
         </w:numPr>
       </w:pPr>
-      <w:bookmarkStart w:id="20" w:name="_Toc532915336"/>
-      <w:bookmarkStart w:id="21" w:name="_Toc533174330"/>
+      <w:bookmarkStart w:id="19" w:name="_Toc532915336"/>
       <w:r>
         <w:t>Выбор и обоснование ЯП</w:t>
       </w:r>
-      <w:bookmarkEnd w:id="20"/>
-      <w:bookmarkEnd w:id="21"/>
+      <w:bookmarkEnd w:id="19"/>
     </w:p>
     <w:p>
       <w:pPr>
@@ -10466,14 +8908,12 @@
           <w:numId w:val="14"/>
         </w:numPr>
       </w:pPr>
-      <w:bookmarkStart w:id="22" w:name="_Toc532915337"/>
-      <w:bookmarkStart w:id="23" w:name="_Toc533174331"/>
+      <w:bookmarkStart w:id="20" w:name="_Toc532915337"/>
       <w:r>
         <w:lastRenderedPageBreak/>
         <w:t>Интерфейс пользователя</w:t>
       </w:r>
-      <w:bookmarkEnd w:id="22"/>
-      <w:bookmarkEnd w:id="23"/>
+      <w:bookmarkEnd w:id="20"/>
     </w:p>
     <w:p>
       <w:pPr>
@@ -10602,14 +9042,27 @@
       <w:r>
         <w:t xml:space="preserve">Рисунок </w:t>
       </w:r>
-      <w:fldSimple w:instr=" SEQ Рисунок \* ARABIC ">
-        <w:r>
-          <w:rPr>
-            <w:noProof/>
-          </w:rPr>
-          <w:t>8</w:t>
-        </w:r>
-      </w:fldSimple>
+      <w:r>
+        <w:fldChar w:fldCharType="begin"/>
+      </w:r>
+      <w:r>
+        <w:instrText xml:space="preserve"> SEQ Рисунок \* ARABIC </w:instrText>
+      </w:r>
+      <w:r>
+        <w:fldChar w:fldCharType="separate"/>
+      </w:r>
+      <w:r>
+        <w:rPr>
+          <w:noProof/>
+        </w:rPr>
+        <w:t>8</w:t>
+      </w:r>
+      <w:r>
+        <w:rPr>
+          <w:noProof/>
+        </w:rPr>
+        <w:fldChar w:fldCharType="end"/>
+      </w:r>
       <w:r>
         <w:rPr>
           <w:lang w:val="en-US"/>
@@ -10694,14 +9147,27 @@
       <w:r>
         <w:t xml:space="preserve">Рисунок </w:t>
       </w:r>
-      <w:fldSimple w:instr=" SEQ Рисунок \* ARABIC ">
-        <w:r>
-          <w:rPr>
-            <w:noProof/>
-          </w:rPr>
-          <w:t>9</w:t>
-        </w:r>
-      </w:fldSimple>
+      <w:r>
+        <w:fldChar w:fldCharType="begin"/>
+      </w:r>
+      <w:r>
+        <w:instrText xml:space="preserve"> SEQ Рисунок \* ARABIC </w:instrText>
+      </w:r>
+      <w:r>
+        <w:fldChar w:fldCharType="separate"/>
+      </w:r>
+      <w:r>
+        <w:rPr>
+          <w:noProof/>
+        </w:rPr>
+        <w:t>9</w:t>
+      </w:r>
+      <w:r>
+        <w:rPr>
+          <w:noProof/>
+        </w:rPr>
+        <w:fldChar w:fldCharType="end"/>
+      </w:r>
       <w:r>
         <w:t xml:space="preserve">. </w:t>
       </w:r>
@@ -10725,14 +9191,7 @@
           <w:sz w:val="28"/>
           <w:szCs w:val="28"/>
         </w:rPr>
-        <w:t xml:space="preserve">Основное окно </w:t>
-      </w:r>
-      <w:r>
-        <w:rPr>
-          <w:sz w:val="28"/>
-          <w:szCs w:val="28"/>
-        </w:rPr>
-        <w:t>также позволяет работать со списком контролируемых территорий с помощью вкладки «территории».</w:t>
+        <w:t>Основное окно также позволяет работать со списком контролируемых территорий с помощью вкладки «территории».</w:t>
       </w:r>
     </w:p>
     <w:p>
@@ -10796,14 +9255,27 @@
       <w:r>
         <w:t xml:space="preserve">Рисунок </w:t>
       </w:r>
-      <w:fldSimple w:instr=" SEQ Рисунок \* ARABIC ">
-        <w:r>
-          <w:rPr>
-            <w:noProof/>
-          </w:rPr>
-          <w:t>10</w:t>
-        </w:r>
-      </w:fldSimple>
+      <w:r>
+        <w:fldChar w:fldCharType="begin"/>
+      </w:r>
+      <w:r>
+        <w:instrText xml:space="preserve"> SEQ Рисунок \* ARABIC </w:instrText>
+      </w:r>
+      <w:r>
+        <w:fldChar w:fldCharType="separate"/>
+      </w:r>
+      <w:r>
+        <w:rPr>
+          <w:noProof/>
+        </w:rPr>
+        <w:t>10</w:t>
+      </w:r>
+      <w:r>
+        <w:rPr>
+          <w:noProof/>
+        </w:rPr>
+        <w:fldChar w:fldCharType="end"/>
+      </w:r>
       <w:r>
         <w:t>. Главное окно. Вкладка "территории"</w:t>
       </w:r>
@@ -10888,14 +9360,27 @@
       <w:r>
         <w:t xml:space="preserve">Рисунок </w:t>
       </w:r>
-      <w:fldSimple w:instr=" SEQ Рисунок \* ARABIC ">
-        <w:r>
-          <w:rPr>
-            <w:noProof/>
-          </w:rPr>
-          <w:t>11</w:t>
-        </w:r>
-      </w:fldSimple>
+      <w:r>
+        <w:fldChar w:fldCharType="begin"/>
+      </w:r>
+      <w:r>
+        <w:instrText xml:space="preserve"> SEQ Рисунок \* ARABIC </w:instrText>
+      </w:r>
+      <w:r>
+        <w:fldChar w:fldCharType="separate"/>
+      </w:r>
+      <w:r>
+        <w:rPr>
+          <w:noProof/>
+        </w:rPr>
+        <w:t>11</w:t>
+      </w:r>
+      <w:r>
+        <w:rPr>
+          <w:noProof/>
+        </w:rPr>
+        <w:fldChar w:fldCharType="end"/>
+      </w:r>
       <w:r>
         <w:t>. Редактор правил доступа</w:t>
       </w:r>
@@ -10914,13 +9399,11 @@
           <w:numId w:val="14"/>
         </w:numPr>
       </w:pPr>
-      <w:bookmarkStart w:id="24" w:name="_Toc532915338"/>
-      <w:bookmarkStart w:id="25" w:name="_Toc533174332"/>
+      <w:bookmarkStart w:id="21" w:name="_Toc532915338"/>
       <w:r>
         <w:t>Входные и выходные данные</w:t>
       </w:r>
-      <w:bookmarkEnd w:id="24"/>
-      <w:bookmarkEnd w:id="25"/>
+      <w:bookmarkEnd w:id="21"/>
     </w:p>
     <w:p>
       <w:pPr>
@@ -10970,11 +9453,9 @@
           <w:numId w:val="14"/>
         </w:numPr>
       </w:pPr>
-      <w:bookmarkStart w:id="26" w:name="_Toc533174333"/>
       <w:r>
         <w:t>Хранение и передача данных в системе</w:t>
       </w:r>
-      <w:bookmarkEnd w:id="26"/>
     </w:p>
     <w:p>
       <w:pPr>
@@ -11030,11 +9511,9 @@
           <w:numId w:val="14"/>
         </w:numPr>
       </w:pPr>
-      <w:bookmarkStart w:id="27" w:name="_Toc533174334"/>
       <w:r>
         <w:t>Требования к аппаратуре</w:t>
       </w:r>
-      <w:bookmarkEnd w:id="27"/>
     </w:p>
     <w:p>
       <w:pPr>
@@ -11061,11 +9540,9 @@
           <w:numId w:val="14"/>
         </w:numPr>
       </w:pPr>
-      <w:bookmarkStart w:id="28" w:name="_Toc533174335"/>
       <w:r>
         <w:t>Требования к программному обеспечению</w:t>
       </w:r>
-      <w:bookmarkEnd w:id="28"/>
     </w:p>
     <w:p>
       <w:pPr>
@@ -11158,11 +9635,9 @@
           <w:numId w:val="14"/>
         </w:numPr>
       </w:pPr>
-      <w:bookmarkStart w:id="29" w:name="_Toc533174336"/>
       <w:r>
         <w:t>Порядок работы</w:t>
       </w:r>
-      <w:bookmarkEnd w:id="29"/>
     </w:p>
     <w:p>
       <w:pPr>
@@ -11297,11 +9772,9 @@
           <w:numId w:val="14"/>
         </w:numPr>
       </w:pPr>
-      <w:bookmarkStart w:id="30" w:name="_Toc533174337"/>
       <w:r>
         <w:t>Сообщения системы</w:t>
       </w:r>
-      <w:bookmarkEnd w:id="30"/>
     </w:p>
     <w:p>
       <w:pPr>
@@ -11328,11 +9801,11 @@
           <w:numId w:val="14"/>
         </w:numPr>
       </w:pPr>
-      <w:bookmarkStart w:id="31" w:name="_Toc533174339"/>
+      <w:bookmarkStart w:id="22" w:name="_Toc18142226"/>
       <w:r>
         <w:t>Экспериментально-исследовательский раздел</w:t>
       </w:r>
-      <w:bookmarkEnd w:id="31"/>
+      <w:bookmarkEnd w:id="22"/>
     </w:p>
     <w:p>
       <w:pPr>
@@ -11671,19 +10144,19 @@
           <w:ilvl w:val="0"/>
           <w:numId w:val="0"/>
         </w:numPr>
-        <w:ind w:left="720"/>
-      </w:pPr>
-      <w:bookmarkStart w:id="32" w:name="_Toc533174340"/>
+        <w:ind w:firstLine="709"/>
+      </w:pPr>
+      <w:bookmarkStart w:id="23" w:name="_Toc18142227"/>
       <w:r>
         <w:t>Заключение</w:t>
       </w:r>
-      <w:bookmarkEnd w:id="32"/>
+      <w:bookmarkEnd w:id="23"/>
     </w:p>
     <w:p>
       <w:pPr>
         <w:pStyle w:val="af2"/>
         <w:spacing w:before="0" w:after="0"/>
-        <w:ind w:left="0" w:firstLine="851"/>
+        <w:ind w:left="0"/>
         <w:jc w:val="both"/>
         <w:rPr>
           <w:sz w:val="28"/>
@@ -11718,11 +10191,24 @@
         </w:rPr>
         <w:t>Также реализована программа для стационарного компьютера, которая демонстрирует использование базы данных из клиентского приложения.</w:t>
       </w:r>
+      <w:r>
+        <w:rPr>
+          <w:sz w:val="28"/>
+          <w:szCs w:val="28"/>
+        </w:rPr>
+        <w:t xml:space="preserve"> </w:t>
+      </w:r>
+      <w:r>
+        <w:rPr>
+          <w:sz w:val="28"/>
+          <w:szCs w:val="28"/>
+        </w:rPr>
+        <w:t>В экспериментальной части приведено подтверждение большей эффективности использования хранимых процедур.</w:t>
+      </w:r>
     </w:p>
     <w:p>
       <w:pPr>
         <w:spacing w:before="0" w:after="0"/>
-        <w:ind w:firstLine="0"/>
         <w:rPr>
           <w:sz w:val="28"/>
           <w:szCs w:val="28"/>
@@ -11735,8 +10221,6 @@
         </w:rPr>
         <w:br w:type="page"/>
       </w:r>
-      <w:bookmarkStart w:id="33" w:name="_GoBack"/>
-      <w:bookmarkEnd w:id="33"/>
     </w:p>
     <w:p>
       <w:pPr>
@@ -11747,12 +10231,12 @@
         </w:numPr>
         <w:ind w:left="720"/>
       </w:pPr>
-      <w:bookmarkStart w:id="34" w:name="_Toc533174341"/>
+      <w:bookmarkStart w:id="24" w:name="_Toc18142228"/>
       <w:r>
         <w:lastRenderedPageBreak/>
         <w:t>Список литературы</w:t>
       </w:r>
-      <w:bookmarkEnd w:id="34"/>
+      <w:bookmarkEnd w:id="24"/>
     </w:p>
     <w:p>
       <w:pPr>
@@ -11762,8 +10246,10 @@
           <w:numId w:val="37"/>
         </w:numPr>
         <w:spacing w:before="0" w:after="0"/>
-        <w:jc w:val="both"/>
-        <w:rPr>
+        <w:ind w:left="1208" w:hanging="357"/>
+        <w:jc w:val="both"/>
+        <w:rPr>
+          <w:color w:val="000000" w:themeColor="text1"/>
           <w:sz w:val="28"/>
           <w:szCs w:val="28"/>
         </w:rPr>
@@ -11772,10 +10258,32 @@
         <w:r>
           <w:rPr>
             <w:rStyle w:val="afa"/>
+            <w:color w:val="000000" w:themeColor="text1"/>
             <w:sz w:val="28"/>
             <w:szCs w:val="28"/>
+            <w:u w:val="none"/>
           </w:rPr>
-          <w:t>http://www.gabrielgambetta.com/computer-graphics-from-scratch/introduction.html</w:t>
+          <w:t>https://ru.wikisource.org/wiki/Г</w:t>
+        </w:r>
+        <w:r>
+          <w:rPr>
+            <w:rStyle w:val="afa"/>
+            <w:color w:val="000000" w:themeColor="text1"/>
+            <w:sz w:val="28"/>
+            <w:szCs w:val="28"/>
+            <w:u w:val="none"/>
+          </w:rPr>
+          <w:t>р</w:t>
+        </w:r>
+        <w:r>
+          <w:rPr>
+            <w:rStyle w:val="afa"/>
+            <w:color w:val="000000" w:themeColor="text1"/>
+            <w:sz w:val="28"/>
+            <w:szCs w:val="28"/>
+            <w:u w:val="none"/>
+          </w:rPr>
+          <w:t>ажданский_кодекс_РФ/Глава_70</w:t>
         </w:r>
       </w:hyperlink>
     </w:p>
@@ -11787,44 +10295,79 @@
           <w:numId w:val="37"/>
         </w:numPr>
         <w:spacing w:before="0" w:after="0"/>
-        <w:jc w:val="both"/>
-        <w:rPr>
-          <w:sz w:val="28"/>
-          <w:szCs w:val="28"/>
-        </w:rPr>
-      </w:pPr>
-      <w:r>
-        <w:rPr>
-          <w:i/>
-          <w:iCs/>
-          <w:sz w:val="28"/>
-          <w:szCs w:val="28"/>
-        </w:rPr>
-        <w:t>Лурье А. И.</w:t>
-      </w:r>
-      <w:r>
-        <w:rPr>
-          <w:sz w:val="28"/>
-          <w:szCs w:val="28"/>
-        </w:rPr>
-        <w:t xml:space="preserve"> Аналитическая механика. — М.:</w:t>
-      </w:r>
-      <w:hyperlink r:id="rId84" w:tooltip="Физматлит" w:history="1">
+        <w:ind w:left="1208" w:hanging="357"/>
+        <w:jc w:val="both"/>
+        <w:rPr>
+          <w:rStyle w:val="citation"/>
+          <w:color w:val="000000" w:themeColor="text1"/>
+          <w:sz w:val="28"/>
+          <w:szCs w:val="28"/>
+        </w:rPr>
+      </w:pPr>
+      <w:hyperlink r:id="rId84" w:tooltip="Когаловский, Михаил Рувимович" w:history="1">
         <w:r>
           <w:rPr>
             <w:rStyle w:val="afa"/>
+            <w:i/>
+            <w:iCs/>
+            <w:color w:val="000000" w:themeColor="text1"/>
             <w:sz w:val="28"/>
             <w:szCs w:val="28"/>
+            <w:u w:val="none"/>
           </w:rPr>
-          <w:t>Физматлит</w:t>
+          <w:t>Когаловский М. Р.</w:t>
         </w:r>
       </w:hyperlink>
       <w:r>
         <w:rPr>
-          <w:sz w:val="28"/>
-          <w:szCs w:val="28"/>
-        </w:rPr>
-        <w:t>. — 1961. — 824 с.</w:t>
+          <w:rStyle w:val="citation"/>
+          <w:color w:val="000000" w:themeColor="text1"/>
+          <w:sz w:val="28"/>
+          <w:szCs w:val="28"/>
+        </w:rPr>
+        <w:t xml:space="preserve"> Энциклопедия технологий баз данных. — М.: </w:t>
+      </w:r>
+      <w:hyperlink r:id="rId85" w:tooltip="Финансы и статистика (страница отсутствует)" w:history="1">
+        <w:r>
+          <w:rPr>
+            <w:rStyle w:val="afa"/>
+            <w:color w:val="000000" w:themeColor="text1"/>
+            <w:sz w:val="28"/>
+            <w:szCs w:val="28"/>
+            <w:u w:val="none"/>
+          </w:rPr>
+          <w:t>Финансы и статистика</w:t>
+        </w:r>
+      </w:hyperlink>
+      <w:r>
+        <w:rPr>
+          <w:rStyle w:val="citation"/>
+          <w:color w:val="000000" w:themeColor="text1"/>
+          <w:sz w:val="28"/>
+          <w:szCs w:val="28"/>
+        </w:rPr>
+        <w:t xml:space="preserve">, 2002. — 800 с. — </w:t>
+      </w:r>
+      <w:hyperlink r:id="rId86" w:history="1">
+        <w:r>
+          <w:rPr>
+            <w:rStyle w:val="afa"/>
+            <w:color w:val="000000" w:themeColor="text1"/>
+            <w:sz w:val="28"/>
+            <w:szCs w:val="28"/>
+            <w:u w:val="none"/>
+          </w:rPr>
+          <w:t>ISBN 5-279-02276-4</w:t>
+        </w:r>
+      </w:hyperlink>
+      <w:r>
+        <w:rPr>
+          <w:rStyle w:val="citation"/>
+          <w:color w:val="000000" w:themeColor="text1"/>
+          <w:sz w:val="28"/>
+          <w:szCs w:val="28"/>
+        </w:rPr>
+        <w:t>.</w:t>
       </w:r>
     </w:p>
     <w:p>
@@ -11835,32 +10378,1100 @@
           <w:numId w:val="37"/>
         </w:numPr>
         <w:spacing w:before="0" w:after="0"/>
-        <w:jc w:val="both"/>
-        <w:rPr>
-          <w:sz w:val="28"/>
-          <w:szCs w:val="28"/>
-        </w:rPr>
-      </w:pPr>
-      <w:hyperlink r:id="rId85" w:history="1">
+        <w:ind w:left="1208" w:hanging="357"/>
+        <w:jc w:val="both"/>
+        <w:rPr>
+          <w:rStyle w:val="citation"/>
+          <w:color w:val="000000" w:themeColor="text1"/>
+          <w:sz w:val="28"/>
+          <w:szCs w:val="28"/>
+        </w:rPr>
+      </w:pPr>
+      <w:r>
+        <w:rPr>
+          <w:rStyle w:val="citation"/>
+          <w:i/>
+          <w:iCs/>
+          <w:color w:val="000000" w:themeColor="text1"/>
+          <w:sz w:val="28"/>
+          <w:szCs w:val="28"/>
+        </w:rPr>
+        <w:t>Кузнецов С. Д.</w:t>
+      </w:r>
+      <w:r>
+        <w:rPr>
+          <w:rStyle w:val="citation"/>
+          <w:color w:val="000000" w:themeColor="text1"/>
+          <w:sz w:val="28"/>
+          <w:szCs w:val="28"/>
+        </w:rPr>
+        <w:t xml:space="preserve"> Основы баз данных. — 2-е изд. — М.: Интернет-университет информационных технологий; БИНОМ. Лаборатория знаний, 2007. — 484 с. — </w:t>
+      </w:r>
+      <w:hyperlink r:id="rId87" w:history="1">
         <w:r>
           <w:rPr>
             <w:rStyle w:val="afa"/>
+            <w:color w:val="000000" w:themeColor="text1"/>
             <w:sz w:val="28"/>
             <w:szCs w:val="28"/>
+            <w:u w:val="none"/>
           </w:rPr>
-          <w:t>http://vii.sfu-kras.ru/images/pdf/m8_metody-navedeniya.pdf</w:t>
+          <w:t>ISBN 978-5-94774-736-2</w:t>
         </w:r>
       </w:hyperlink>
       <w:r>
         <w:rPr>
-          <w:sz w:val="28"/>
-          <w:szCs w:val="28"/>
-        </w:rPr>
-        <w:t xml:space="preserve"> Разделы 3 и 6.</w:t>
+          <w:rStyle w:val="citation"/>
+          <w:color w:val="000000" w:themeColor="text1"/>
+          <w:sz w:val="28"/>
+          <w:szCs w:val="28"/>
+        </w:rPr>
+        <w:t>.</w:t>
+      </w:r>
+    </w:p>
+    <w:p>
+      <w:pPr>
+        <w:pStyle w:val="af2"/>
+        <w:numPr>
+          <w:ilvl w:val="0"/>
+          <w:numId w:val="37"/>
+        </w:numPr>
+        <w:spacing w:before="0" w:after="0"/>
+        <w:ind w:left="1208" w:hanging="357"/>
+        <w:jc w:val="both"/>
+        <w:rPr>
+          <w:rStyle w:val="citation"/>
+          <w:color w:val="000000" w:themeColor="text1"/>
+          <w:sz w:val="28"/>
+          <w:szCs w:val="28"/>
+        </w:rPr>
+      </w:pPr>
+      <w:hyperlink r:id="rId88" w:tooltip="Дейт, Кристофер" w:history="1">
+        <w:r>
+          <w:rPr>
+            <w:rStyle w:val="afa"/>
+            <w:i/>
+            <w:iCs/>
+            <w:color w:val="000000" w:themeColor="text1"/>
+            <w:sz w:val="28"/>
+            <w:szCs w:val="28"/>
+            <w:u w:val="none"/>
+          </w:rPr>
+          <w:t>Дейт К. Дж.</w:t>
+        </w:r>
+      </w:hyperlink>
+      <w:r>
+        <w:rPr>
+          <w:rStyle w:val="citation"/>
+          <w:color w:val="000000" w:themeColor="text1"/>
+          <w:sz w:val="28"/>
+          <w:szCs w:val="28"/>
+        </w:rPr>
+        <w:t xml:space="preserve"> </w:t>
+      </w:r>
+      <w:hyperlink r:id="rId89" w:tooltip="Введение в системы баз данных" w:history="1">
+        <w:r>
+          <w:rPr>
+            <w:rStyle w:val="afa"/>
+            <w:color w:val="000000" w:themeColor="text1"/>
+            <w:sz w:val="28"/>
+            <w:szCs w:val="28"/>
+            <w:u w:val="none"/>
+          </w:rPr>
+          <w:t>Введение в системы баз данных</w:t>
+        </w:r>
+      </w:hyperlink>
+      <w:r>
+        <w:rPr>
+          <w:rStyle w:val="citation"/>
+          <w:color w:val="000000" w:themeColor="text1"/>
+          <w:sz w:val="28"/>
+          <w:szCs w:val="28"/>
+        </w:rPr>
+        <w:t xml:space="preserve"> = Introduction to Database Systems. — 8-е изд. — М.: </w:t>
+      </w:r>
+      <w:hyperlink r:id="rId90" w:tooltip="Вильямс (издательство) (страница отсутствует)" w:history="1">
+        <w:r>
+          <w:rPr>
+            <w:rStyle w:val="afa"/>
+            <w:color w:val="000000" w:themeColor="text1"/>
+            <w:sz w:val="28"/>
+            <w:szCs w:val="28"/>
+            <w:u w:val="none"/>
+          </w:rPr>
+          <w:t>Вильямс</w:t>
+        </w:r>
+      </w:hyperlink>
+      <w:r>
+        <w:rPr>
+          <w:rStyle w:val="citation"/>
+          <w:color w:val="000000" w:themeColor="text1"/>
+          <w:sz w:val="28"/>
+          <w:szCs w:val="28"/>
+        </w:rPr>
+        <w:t xml:space="preserve">, 2005. — 1328 с. — </w:t>
+      </w:r>
+      <w:hyperlink r:id="rId91" w:history="1">
+        <w:r>
+          <w:rPr>
+            <w:rStyle w:val="afa"/>
+            <w:color w:val="000000" w:themeColor="text1"/>
+            <w:sz w:val="28"/>
+            <w:szCs w:val="28"/>
+            <w:u w:val="none"/>
+          </w:rPr>
+          <w:t>ISBN 5-8459-0788-8</w:t>
+        </w:r>
+      </w:hyperlink>
+      <w:r>
+        <w:rPr>
+          <w:rStyle w:val="citation"/>
+          <w:color w:val="000000" w:themeColor="text1"/>
+          <w:sz w:val="28"/>
+          <w:szCs w:val="28"/>
+        </w:rPr>
+        <w:t xml:space="preserve"> (рус.) 0-321-19784-4 (англ.).</w:t>
+      </w:r>
+    </w:p>
+    <w:p>
+      <w:pPr>
+        <w:pStyle w:val="af2"/>
+        <w:numPr>
+          <w:ilvl w:val="0"/>
+          <w:numId w:val="37"/>
+        </w:numPr>
+        <w:spacing w:before="0" w:after="0"/>
+        <w:ind w:left="1208" w:hanging="357"/>
+        <w:jc w:val="both"/>
+        <w:rPr>
+          <w:rStyle w:val="citation"/>
+          <w:color w:val="000000" w:themeColor="text1"/>
+          <w:sz w:val="28"/>
+          <w:szCs w:val="28"/>
+          <w:lang w:val="en-US"/>
+        </w:rPr>
+      </w:pPr>
+      <w:r>
+        <w:rPr>
+          <w:rStyle w:val="citation"/>
+          <w:i/>
+          <w:iCs/>
+          <w:color w:val="000000" w:themeColor="text1"/>
+          <w:sz w:val="28"/>
+          <w:szCs w:val="28"/>
+        </w:rPr>
+        <w:t>Коннолли Т., Бегг К.</w:t>
+      </w:r>
+      <w:r>
+        <w:rPr>
+          <w:rStyle w:val="citation"/>
+          <w:color w:val="000000" w:themeColor="text1"/>
+          <w:sz w:val="28"/>
+          <w:szCs w:val="28"/>
+        </w:rPr>
+        <w:t xml:space="preserve"> Базы данных. Проектирование</w:t>
+      </w:r>
+      <w:r>
+        <w:rPr>
+          <w:rStyle w:val="citation"/>
+          <w:color w:val="000000" w:themeColor="text1"/>
+          <w:sz w:val="28"/>
+          <w:szCs w:val="28"/>
+          <w:lang w:val="en-US"/>
+        </w:rPr>
+        <w:t xml:space="preserve">, </w:t>
+      </w:r>
+      <w:r>
+        <w:rPr>
+          <w:rStyle w:val="citation"/>
+          <w:color w:val="000000" w:themeColor="text1"/>
+          <w:sz w:val="28"/>
+          <w:szCs w:val="28"/>
+        </w:rPr>
+        <w:t>реализация</w:t>
+      </w:r>
+      <w:r>
+        <w:rPr>
+          <w:rStyle w:val="citation"/>
+          <w:color w:val="000000" w:themeColor="text1"/>
+          <w:sz w:val="28"/>
+          <w:szCs w:val="28"/>
+          <w:lang w:val="en-US"/>
+        </w:rPr>
+        <w:t xml:space="preserve"> </w:t>
+      </w:r>
+      <w:r>
+        <w:rPr>
+          <w:rStyle w:val="citation"/>
+          <w:color w:val="000000" w:themeColor="text1"/>
+          <w:sz w:val="28"/>
+          <w:szCs w:val="28"/>
+        </w:rPr>
+        <w:t>и</w:t>
+      </w:r>
+      <w:r>
+        <w:rPr>
+          <w:rStyle w:val="citation"/>
+          <w:color w:val="000000" w:themeColor="text1"/>
+          <w:sz w:val="28"/>
+          <w:szCs w:val="28"/>
+          <w:lang w:val="en-US"/>
+        </w:rPr>
+        <w:t xml:space="preserve"> </w:t>
+      </w:r>
+      <w:r>
+        <w:rPr>
+          <w:rStyle w:val="citation"/>
+          <w:color w:val="000000" w:themeColor="text1"/>
+          <w:sz w:val="28"/>
+          <w:szCs w:val="28"/>
+        </w:rPr>
+        <w:t>сопровождение</w:t>
+      </w:r>
+      <w:r>
+        <w:rPr>
+          <w:rStyle w:val="citation"/>
+          <w:color w:val="000000" w:themeColor="text1"/>
+          <w:sz w:val="28"/>
+          <w:szCs w:val="28"/>
+          <w:lang w:val="en-US"/>
+        </w:rPr>
+        <w:t xml:space="preserve">. </w:t>
+      </w:r>
+      <w:r>
+        <w:rPr>
+          <w:rStyle w:val="citation"/>
+          <w:color w:val="000000" w:themeColor="text1"/>
+          <w:sz w:val="28"/>
+          <w:szCs w:val="28"/>
+        </w:rPr>
+        <w:t>Теория</w:t>
+      </w:r>
+      <w:r>
+        <w:rPr>
+          <w:rStyle w:val="citation"/>
+          <w:color w:val="000000" w:themeColor="text1"/>
+          <w:sz w:val="28"/>
+          <w:szCs w:val="28"/>
+          <w:lang w:val="en-US"/>
+        </w:rPr>
+        <w:t xml:space="preserve"> </w:t>
+      </w:r>
+      <w:r>
+        <w:rPr>
+          <w:rStyle w:val="citation"/>
+          <w:color w:val="000000" w:themeColor="text1"/>
+          <w:sz w:val="28"/>
+          <w:szCs w:val="28"/>
+        </w:rPr>
+        <w:t>и</w:t>
+      </w:r>
+      <w:r>
+        <w:rPr>
+          <w:rStyle w:val="citation"/>
+          <w:color w:val="000000" w:themeColor="text1"/>
+          <w:sz w:val="28"/>
+          <w:szCs w:val="28"/>
+          <w:lang w:val="en-US"/>
+        </w:rPr>
+        <w:t xml:space="preserve"> </w:t>
+      </w:r>
+      <w:r>
+        <w:rPr>
+          <w:rStyle w:val="citation"/>
+          <w:color w:val="000000" w:themeColor="text1"/>
+          <w:sz w:val="28"/>
+          <w:szCs w:val="28"/>
+        </w:rPr>
+        <w:t>практика</w:t>
+      </w:r>
+      <w:r>
+        <w:rPr>
+          <w:rStyle w:val="citation"/>
+          <w:color w:val="000000" w:themeColor="text1"/>
+          <w:sz w:val="28"/>
+          <w:szCs w:val="28"/>
+          <w:lang w:val="en-US"/>
+        </w:rPr>
+        <w:t xml:space="preserve"> = Database Systems: A Practical Approach to Design, Implementation, and Management. — 3-</w:t>
+      </w:r>
+      <w:r>
+        <w:rPr>
+          <w:rStyle w:val="citation"/>
+          <w:color w:val="000000" w:themeColor="text1"/>
+          <w:sz w:val="28"/>
+          <w:szCs w:val="28"/>
+        </w:rPr>
+        <w:t>е</w:t>
+      </w:r>
+      <w:r>
+        <w:rPr>
+          <w:rStyle w:val="citation"/>
+          <w:color w:val="000000" w:themeColor="text1"/>
+          <w:sz w:val="28"/>
+          <w:szCs w:val="28"/>
+          <w:lang w:val="en-US"/>
+        </w:rPr>
+        <w:t xml:space="preserve"> </w:t>
+      </w:r>
+      <w:r>
+        <w:rPr>
+          <w:rStyle w:val="citation"/>
+          <w:color w:val="000000" w:themeColor="text1"/>
+          <w:sz w:val="28"/>
+          <w:szCs w:val="28"/>
+        </w:rPr>
+        <w:t>изд</w:t>
+      </w:r>
+      <w:r>
+        <w:rPr>
+          <w:rStyle w:val="citation"/>
+          <w:color w:val="000000" w:themeColor="text1"/>
+          <w:sz w:val="28"/>
+          <w:szCs w:val="28"/>
+          <w:lang w:val="en-US"/>
+        </w:rPr>
+        <w:t xml:space="preserve">. — </w:t>
+      </w:r>
+      <w:r>
+        <w:rPr>
+          <w:rStyle w:val="citation"/>
+          <w:color w:val="000000" w:themeColor="text1"/>
+          <w:sz w:val="28"/>
+          <w:szCs w:val="28"/>
+        </w:rPr>
+        <w:t>М</w:t>
+      </w:r>
+      <w:r>
+        <w:rPr>
+          <w:rStyle w:val="citation"/>
+          <w:color w:val="000000" w:themeColor="text1"/>
+          <w:sz w:val="28"/>
+          <w:szCs w:val="28"/>
+          <w:lang w:val="en-US"/>
+        </w:rPr>
+        <w:t xml:space="preserve">.: </w:t>
+      </w:r>
+      <w:hyperlink r:id="rId92" w:tooltip="Вильямс (издательство) (страница отсутствует)" w:history="1">
+        <w:r>
+          <w:rPr>
+            <w:rStyle w:val="afa"/>
+            <w:color w:val="000000" w:themeColor="text1"/>
+            <w:sz w:val="28"/>
+            <w:szCs w:val="28"/>
+            <w:u w:val="none"/>
+          </w:rPr>
+          <w:t>Вильямс</w:t>
+        </w:r>
+      </w:hyperlink>
+      <w:r>
+        <w:rPr>
+          <w:rStyle w:val="citation"/>
+          <w:color w:val="000000" w:themeColor="text1"/>
+          <w:sz w:val="28"/>
+          <w:szCs w:val="28"/>
+          <w:lang w:val="en-US"/>
+        </w:rPr>
+        <w:t>, 2003. — 1436 </w:t>
+      </w:r>
+      <w:r>
+        <w:rPr>
+          <w:rStyle w:val="citation"/>
+          <w:color w:val="000000" w:themeColor="text1"/>
+          <w:sz w:val="28"/>
+          <w:szCs w:val="28"/>
+        </w:rPr>
+        <w:t>с</w:t>
+      </w:r>
+      <w:r>
+        <w:rPr>
+          <w:rStyle w:val="citation"/>
+          <w:color w:val="000000" w:themeColor="text1"/>
+          <w:sz w:val="28"/>
+          <w:szCs w:val="28"/>
+          <w:lang w:val="en-US"/>
+        </w:rPr>
+        <w:t xml:space="preserve">. — </w:t>
+      </w:r>
+      <w:hyperlink r:id="rId93" w:history="1">
+        <w:r>
+          <w:rPr>
+            <w:rStyle w:val="afa"/>
+            <w:color w:val="000000" w:themeColor="text1"/>
+            <w:sz w:val="28"/>
+            <w:szCs w:val="28"/>
+            <w:u w:val="none"/>
+            <w:lang w:val="en-US"/>
+          </w:rPr>
+          <w:t>ISBN 0-201-70857-4</w:t>
+        </w:r>
+      </w:hyperlink>
+      <w:r>
+        <w:rPr>
+          <w:rStyle w:val="citation"/>
+          <w:color w:val="000000" w:themeColor="text1"/>
+          <w:sz w:val="28"/>
+          <w:szCs w:val="28"/>
+          <w:lang w:val="en-US"/>
+        </w:rPr>
+        <w:t>.</w:t>
+      </w:r>
+    </w:p>
+    <w:p>
+      <w:pPr>
+        <w:pStyle w:val="af2"/>
+        <w:numPr>
+          <w:ilvl w:val="0"/>
+          <w:numId w:val="37"/>
+        </w:numPr>
+        <w:spacing w:before="0" w:after="0"/>
+        <w:ind w:left="1208" w:hanging="357"/>
+        <w:jc w:val="both"/>
+        <w:rPr>
+          <w:rStyle w:val="citation"/>
+          <w:color w:val="000000" w:themeColor="text1"/>
+          <w:sz w:val="28"/>
+          <w:szCs w:val="28"/>
+          <w:lang w:val="en-US"/>
+        </w:rPr>
+      </w:pPr>
+      <w:r>
+        <w:rPr>
+          <w:rStyle w:val="citation"/>
+          <w:i/>
+          <w:iCs/>
+          <w:color w:val="000000" w:themeColor="text1"/>
+          <w:sz w:val="28"/>
+          <w:szCs w:val="28"/>
+        </w:rPr>
+        <w:t xml:space="preserve">Гарсиа-Молина Г., </w:t>
+      </w:r>
+      <w:hyperlink r:id="rId94" w:tooltip="Ульман, Джеффри" w:history="1">
+        <w:r>
+          <w:rPr>
+            <w:rStyle w:val="afa"/>
+            <w:i/>
+            <w:iCs/>
+            <w:color w:val="000000" w:themeColor="text1"/>
+            <w:sz w:val="28"/>
+            <w:szCs w:val="28"/>
+            <w:u w:val="none"/>
+          </w:rPr>
+          <w:t>Ульман Дж.</w:t>
+        </w:r>
+      </w:hyperlink>
+      <w:r>
+        <w:rPr>
+          <w:rStyle w:val="citation"/>
+          <w:i/>
+          <w:iCs/>
+          <w:color w:val="000000" w:themeColor="text1"/>
+          <w:sz w:val="28"/>
+          <w:szCs w:val="28"/>
+        </w:rPr>
+        <w:t>, Уидом Дж.</w:t>
+      </w:r>
+      <w:r>
+        <w:rPr>
+          <w:rStyle w:val="citation"/>
+          <w:color w:val="000000" w:themeColor="text1"/>
+          <w:sz w:val="28"/>
+          <w:szCs w:val="28"/>
+        </w:rPr>
+        <w:t xml:space="preserve"> Системы</w:t>
+      </w:r>
+      <w:r>
+        <w:rPr>
+          <w:rStyle w:val="citation"/>
+          <w:color w:val="000000" w:themeColor="text1"/>
+          <w:sz w:val="28"/>
+          <w:szCs w:val="28"/>
+          <w:lang w:val="en-US"/>
+        </w:rPr>
+        <w:t xml:space="preserve"> </w:t>
+      </w:r>
+      <w:r>
+        <w:rPr>
+          <w:rStyle w:val="citation"/>
+          <w:color w:val="000000" w:themeColor="text1"/>
+          <w:sz w:val="28"/>
+          <w:szCs w:val="28"/>
+        </w:rPr>
+        <w:t>баз</w:t>
+      </w:r>
+      <w:r>
+        <w:rPr>
+          <w:rStyle w:val="citation"/>
+          <w:color w:val="000000" w:themeColor="text1"/>
+          <w:sz w:val="28"/>
+          <w:szCs w:val="28"/>
+          <w:lang w:val="en-US"/>
+        </w:rPr>
+        <w:t xml:space="preserve"> </w:t>
+      </w:r>
+      <w:r>
+        <w:rPr>
+          <w:rStyle w:val="citation"/>
+          <w:color w:val="000000" w:themeColor="text1"/>
+          <w:sz w:val="28"/>
+          <w:szCs w:val="28"/>
+        </w:rPr>
+        <w:t>данных</w:t>
+      </w:r>
+      <w:r>
+        <w:rPr>
+          <w:rStyle w:val="citation"/>
+          <w:color w:val="000000" w:themeColor="text1"/>
+          <w:sz w:val="28"/>
+          <w:szCs w:val="28"/>
+          <w:lang w:val="en-US"/>
+        </w:rPr>
+        <w:t xml:space="preserve">. </w:t>
+      </w:r>
+      <w:r>
+        <w:rPr>
+          <w:rStyle w:val="citation"/>
+          <w:color w:val="000000" w:themeColor="text1"/>
+          <w:sz w:val="28"/>
+          <w:szCs w:val="28"/>
+        </w:rPr>
+        <w:t>Полный</w:t>
+      </w:r>
+      <w:r>
+        <w:rPr>
+          <w:rStyle w:val="citation"/>
+          <w:color w:val="000000" w:themeColor="text1"/>
+          <w:sz w:val="28"/>
+          <w:szCs w:val="28"/>
+          <w:lang w:val="en-US"/>
+        </w:rPr>
+        <w:t xml:space="preserve"> </w:t>
+      </w:r>
+      <w:r>
+        <w:rPr>
+          <w:rStyle w:val="citation"/>
+          <w:color w:val="000000" w:themeColor="text1"/>
+          <w:sz w:val="28"/>
+          <w:szCs w:val="28"/>
+        </w:rPr>
+        <w:t>курс</w:t>
+      </w:r>
+      <w:r>
+        <w:rPr>
+          <w:rStyle w:val="citation"/>
+          <w:color w:val="000000" w:themeColor="text1"/>
+          <w:sz w:val="28"/>
+          <w:szCs w:val="28"/>
+          <w:lang w:val="en-US"/>
+        </w:rPr>
+        <w:t xml:space="preserve"> = Database Systems: The Complete Book. — </w:t>
+      </w:r>
+      <w:hyperlink r:id="rId95" w:tooltip="Вильямс (издательство) (страница отсутствует)" w:history="1">
+        <w:r>
+          <w:rPr>
+            <w:rStyle w:val="afa"/>
+            <w:color w:val="000000" w:themeColor="text1"/>
+            <w:sz w:val="28"/>
+            <w:szCs w:val="28"/>
+            <w:u w:val="none"/>
+          </w:rPr>
+          <w:t>Вильямс</w:t>
+        </w:r>
+      </w:hyperlink>
+      <w:r>
+        <w:rPr>
+          <w:rStyle w:val="citation"/>
+          <w:color w:val="000000" w:themeColor="text1"/>
+          <w:sz w:val="28"/>
+          <w:szCs w:val="28"/>
+          <w:lang w:val="en-US"/>
+        </w:rPr>
+        <w:t>, 2003. — 1088 </w:t>
+      </w:r>
+      <w:r>
+        <w:rPr>
+          <w:rStyle w:val="citation"/>
+          <w:color w:val="000000" w:themeColor="text1"/>
+          <w:sz w:val="28"/>
+          <w:szCs w:val="28"/>
+        </w:rPr>
+        <w:t>с</w:t>
+      </w:r>
+      <w:r>
+        <w:rPr>
+          <w:rStyle w:val="citation"/>
+          <w:color w:val="000000" w:themeColor="text1"/>
+          <w:sz w:val="28"/>
+          <w:szCs w:val="28"/>
+          <w:lang w:val="en-US"/>
+        </w:rPr>
+        <w:t xml:space="preserve">. — </w:t>
+      </w:r>
+      <w:hyperlink r:id="rId96" w:history="1">
+        <w:r>
+          <w:rPr>
+            <w:rStyle w:val="afa"/>
+            <w:color w:val="000000" w:themeColor="text1"/>
+            <w:sz w:val="28"/>
+            <w:szCs w:val="28"/>
+            <w:u w:val="none"/>
+            <w:lang w:val="en-US"/>
+          </w:rPr>
+          <w:t>ISBN 5-8459-0384-X</w:t>
+        </w:r>
+      </w:hyperlink>
+      <w:r>
+        <w:rPr>
+          <w:rStyle w:val="citation"/>
+          <w:color w:val="000000" w:themeColor="text1"/>
+          <w:sz w:val="28"/>
+          <w:szCs w:val="28"/>
+          <w:lang w:val="en-US"/>
+        </w:rPr>
+        <w:t>.</w:t>
+      </w:r>
+    </w:p>
+    <w:p>
+      <w:pPr>
+        <w:pStyle w:val="af2"/>
+        <w:numPr>
+          <w:ilvl w:val="0"/>
+          <w:numId w:val="37"/>
+        </w:numPr>
+        <w:spacing w:before="0" w:after="0"/>
+        <w:ind w:left="1208" w:hanging="357"/>
+        <w:jc w:val="both"/>
+        <w:rPr>
+          <w:rStyle w:val="citation"/>
+          <w:color w:val="000000" w:themeColor="text1"/>
+          <w:sz w:val="28"/>
+          <w:szCs w:val="28"/>
+          <w:lang w:val="en-US"/>
+        </w:rPr>
+      </w:pPr>
+      <w:hyperlink r:id="rId97" w:tooltip="" w:history="1">
+        <w:r>
+          <w:rPr>
+            <w:rStyle w:val="afa"/>
+            <w:i/>
+            <w:iCs/>
+            <w:color w:val="000000" w:themeColor="text1"/>
+            <w:sz w:val="28"/>
+            <w:szCs w:val="28"/>
+            <w:u w:val="none"/>
+            <w:lang w:val="en-US"/>
+          </w:rPr>
+          <w:t>Date, C. J.</w:t>
+        </w:r>
+      </w:hyperlink>
+      <w:r>
+        <w:rPr>
+          <w:rStyle w:val="citation"/>
+          <w:color w:val="000000" w:themeColor="text1"/>
+          <w:sz w:val="28"/>
+          <w:szCs w:val="28"/>
+          <w:lang w:val="en-US"/>
+        </w:rPr>
+        <w:t xml:space="preserve"> Date on Database: Writings 2000–2006. — </w:t>
+      </w:r>
+      <w:hyperlink r:id="rId98" w:tooltip="Apress" w:history="1">
+        <w:r>
+          <w:rPr>
+            <w:rStyle w:val="afa"/>
+            <w:color w:val="000000" w:themeColor="text1"/>
+            <w:sz w:val="28"/>
+            <w:szCs w:val="28"/>
+            <w:u w:val="none"/>
+            <w:lang w:val="en-US"/>
+          </w:rPr>
+          <w:t>Apress</w:t>
+        </w:r>
+      </w:hyperlink>
+      <w:r>
+        <w:rPr>
+          <w:rStyle w:val="citation"/>
+          <w:color w:val="000000" w:themeColor="text1"/>
+          <w:sz w:val="28"/>
+          <w:szCs w:val="28"/>
+          <w:lang w:val="en-US"/>
+        </w:rPr>
+        <w:t>, 2006. — 566 </w:t>
+      </w:r>
+      <w:r>
+        <w:rPr>
+          <w:rStyle w:val="citation"/>
+          <w:color w:val="000000" w:themeColor="text1"/>
+          <w:sz w:val="28"/>
+          <w:szCs w:val="28"/>
+        </w:rPr>
+        <w:t>с</w:t>
+      </w:r>
+      <w:r>
+        <w:rPr>
+          <w:rStyle w:val="citation"/>
+          <w:color w:val="000000" w:themeColor="text1"/>
+          <w:sz w:val="28"/>
+          <w:szCs w:val="28"/>
+          <w:lang w:val="en-US"/>
+        </w:rPr>
+        <w:t xml:space="preserve">. — </w:t>
+      </w:r>
+      <w:hyperlink r:id="rId99" w:history="1">
+        <w:r>
+          <w:rPr>
+            <w:rStyle w:val="afa"/>
+            <w:color w:val="000000" w:themeColor="text1"/>
+            <w:sz w:val="28"/>
+            <w:szCs w:val="28"/>
+            <w:u w:val="none"/>
+            <w:lang w:val="en-US"/>
+          </w:rPr>
+          <w:t>ISBN 978-1-59059-746-0</w:t>
+        </w:r>
+      </w:hyperlink>
+      <w:r>
+        <w:rPr>
+          <w:rStyle w:val="citation"/>
+          <w:color w:val="000000" w:themeColor="text1"/>
+          <w:sz w:val="28"/>
+          <w:szCs w:val="28"/>
+          <w:lang w:val="en-US"/>
+        </w:rPr>
+        <w:t>, 1-59059-746-X.</w:t>
+      </w:r>
+    </w:p>
+    <w:p>
+      <w:pPr>
+        <w:pStyle w:val="af2"/>
+        <w:numPr>
+          <w:ilvl w:val="0"/>
+          <w:numId w:val="37"/>
+        </w:numPr>
+        <w:spacing w:before="0" w:after="0"/>
+        <w:ind w:left="1208" w:hanging="357"/>
+        <w:jc w:val="both"/>
+        <w:rPr>
+          <w:rStyle w:val="citation"/>
+          <w:color w:val="000000" w:themeColor="text1"/>
+          <w:sz w:val="28"/>
+          <w:szCs w:val="28"/>
+          <w:lang w:val="en-US"/>
+        </w:rPr>
+      </w:pPr>
+      <w:hyperlink r:id="rId100" w:tooltip="" w:history="1">
+        <w:r>
+          <w:rPr>
+            <w:rStyle w:val="afa"/>
+            <w:i/>
+            <w:iCs/>
+            <w:color w:val="000000" w:themeColor="text1"/>
+            <w:sz w:val="28"/>
+            <w:szCs w:val="28"/>
+            <w:u w:val="none"/>
+            <w:lang w:val="en-US"/>
+          </w:rPr>
+          <w:t>Date, C. J.</w:t>
+        </w:r>
+      </w:hyperlink>
+      <w:r>
+        <w:rPr>
+          <w:rStyle w:val="citation"/>
+          <w:color w:val="000000" w:themeColor="text1"/>
+          <w:sz w:val="28"/>
+          <w:szCs w:val="28"/>
+          <w:lang w:val="en-US"/>
+        </w:rPr>
+        <w:t xml:space="preserve"> Database in Depth. — O'Reilly, 2005. — 240 </w:t>
+      </w:r>
+      <w:r>
+        <w:rPr>
+          <w:rStyle w:val="citation"/>
+          <w:color w:val="000000" w:themeColor="text1"/>
+          <w:sz w:val="28"/>
+          <w:szCs w:val="28"/>
+        </w:rPr>
+        <w:t>с</w:t>
+      </w:r>
+      <w:r>
+        <w:rPr>
+          <w:rStyle w:val="citation"/>
+          <w:color w:val="000000" w:themeColor="text1"/>
+          <w:sz w:val="28"/>
+          <w:szCs w:val="28"/>
+          <w:lang w:val="en-US"/>
+        </w:rPr>
+        <w:t xml:space="preserve">. — </w:t>
+      </w:r>
+      <w:hyperlink r:id="rId101" w:history="1">
+        <w:r>
+          <w:rPr>
+            <w:rStyle w:val="afa"/>
+            <w:color w:val="000000" w:themeColor="text1"/>
+            <w:sz w:val="28"/>
+            <w:szCs w:val="28"/>
+            <w:u w:val="none"/>
+            <w:lang w:val="en-US"/>
+          </w:rPr>
+          <w:t>ISBN 0-596-10012-4</w:t>
+        </w:r>
+      </w:hyperlink>
+      <w:r>
+        <w:rPr>
+          <w:rStyle w:val="citation"/>
+          <w:color w:val="000000" w:themeColor="text1"/>
+          <w:sz w:val="28"/>
+          <w:szCs w:val="28"/>
+          <w:lang w:val="en-US"/>
+        </w:rPr>
+        <w:t>.</w:t>
+      </w:r>
+    </w:p>
+    <w:p>
+      <w:pPr>
+        <w:pStyle w:val="af2"/>
+        <w:numPr>
+          <w:ilvl w:val="0"/>
+          <w:numId w:val="37"/>
+        </w:numPr>
+        <w:spacing w:before="0" w:after="0"/>
+        <w:ind w:left="1208" w:hanging="357"/>
+        <w:jc w:val="both"/>
+        <w:rPr>
+          <w:color w:val="000000" w:themeColor="text1"/>
+          <w:sz w:val="28"/>
+          <w:szCs w:val="28"/>
+          <w:lang w:val="en-US"/>
+        </w:rPr>
+      </w:pPr>
+      <w:r>
+        <w:rPr>
+          <w:color w:val="000000" w:themeColor="text1"/>
+          <w:sz w:val="28"/>
+          <w:szCs w:val="28"/>
+          <w:lang w:val="en-US"/>
+        </w:rPr>
+        <w:t xml:space="preserve">Beynon-Davies P. (2004). Database Systems 3rd Edition. </w:t>
+      </w:r>
+      <w:r>
+        <w:rPr>
+          <w:color w:val="000000" w:themeColor="text1"/>
+          <w:sz w:val="28"/>
+          <w:szCs w:val="28"/>
+        </w:rPr>
+        <w:t xml:space="preserve">Palgrave, Basingstoke, UK. </w:t>
+      </w:r>
+      <w:hyperlink r:id="rId102" w:history="1">
+        <w:r>
+          <w:rPr>
+            <w:rStyle w:val="afa"/>
+            <w:color w:val="000000" w:themeColor="text1"/>
+            <w:sz w:val="28"/>
+            <w:szCs w:val="28"/>
+            <w:u w:val="none"/>
+          </w:rPr>
+          <w:t>ISBN 1-4039-1601-2</w:t>
+        </w:r>
+      </w:hyperlink>
+    </w:p>
+    <w:p>
+      <w:pPr>
+        <w:pStyle w:val="af2"/>
+        <w:numPr>
+          <w:ilvl w:val="0"/>
+          <w:numId w:val="37"/>
+        </w:numPr>
+        <w:spacing w:before="0" w:after="0"/>
+        <w:ind w:left="1208" w:hanging="357"/>
+        <w:jc w:val="both"/>
+        <w:rPr>
+          <w:color w:val="000000" w:themeColor="text1"/>
+          <w:sz w:val="28"/>
+          <w:szCs w:val="28"/>
+          <w:lang w:val="en-US"/>
+        </w:rPr>
+      </w:pPr>
+      <w:r>
+        <w:rPr>
+          <w:color w:val="000000" w:themeColor="text1"/>
+          <w:sz w:val="28"/>
+          <w:szCs w:val="28"/>
+          <w:lang w:val="en-US"/>
+        </w:rPr>
+        <w:t xml:space="preserve"> </w:t>
+      </w:r>
+      <w:hyperlink r:id="rId103" w:history="1">
+        <w:r>
+          <w:rPr>
+            <w:rStyle w:val="afa"/>
+            <w:color w:val="000000" w:themeColor="text1"/>
+            <w:sz w:val="28"/>
+            <w:szCs w:val="28"/>
+            <w:u w:val="none"/>
+            <w:lang w:val="en-US"/>
+          </w:rPr>
+          <w:t>https://ru.bmstu.wiki/Реляционная_модель_данных</w:t>
+        </w:r>
+      </w:hyperlink>
+    </w:p>
+    <w:p>
+      <w:pPr>
+        <w:pStyle w:val="af2"/>
+        <w:numPr>
+          <w:ilvl w:val="0"/>
+          <w:numId w:val="37"/>
+        </w:numPr>
+        <w:spacing w:before="0" w:after="0"/>
+        <w:ind w:left="1208" w:hanging="357"/>
+        <w:jc w:val="both"/>
+        <w:rPr>
+          <w:color w:val="000000" w:themeColor="text1"/>
+          <w:sz w:val="28"/>
+          <w:szCs w:val="28"/>
+          <w:lang w:val="en-US"/>
+        </w:rPr>
+      </w:pPr>
+      <w:r>
+        <w:rPr>
+          <w:color w:val="000000" w:themeColor="text1"/>
+          <w:sz w:val="28"/>
+          <w:szCs w:val="28"/>
+          <w:lang w:val="en-US"/>
+        </w:rPr>
+        <w:t xml:space="preserve"> </w:t>
+      </w:r>
+      <w:hyperlink r:id="rId104" w:history="1">
+        <w:r>
+          <w:rPr>
+            <w:rStyle w:val="afa"/>
+            <w:color w:val="000000" w:themeColor="text1"/>
+            <w:sz w:val="28"/>
+            <w:szCs w:val="28"/>
+            <w:u w:val="none"/>
+            <w:lang w:val="en-US"/>
+          </w:rPr>
+          <w:t>https://ru.bmstu.wiki/Реляционная_база_данных</w:t>
+        </w:r>
+      </w:hyperlink>
+    </w:p>
+    <w:p>
+      <w:pPr>
+        <w:pStyle w:val="af2"/>
+        <w:numPr>
+          <w:ilvl w:val="0"/>
+          <w:numId w:val="37"/>
+        </w:numPr>
+        <w:spacing w:before="0" w:after="0"/>
+        <w:ind w:left="1208" w:hanging="357"/>
+        <w:jc w:val="both"/>
+        <w:rPr>
+          <w:color w:val="000000" w:themeColor="text1"/>
+          <w:sz w:val="28"/>
+          <w:szCs w:val="28"/>
+          <w:lang w:val="en-US"/>
+        </w:rPr>
+      </w:pPr>
+      <w:r>
+        <w:rPr>
+          <w:color w:val="000000" w:themeColor="text1"/>
+          <w:sz w:val="28"/>
+          <w:szCs w:val="28"/>
+          <w:lang w:val="en-US"/>
+        </w:rPr>
+        <w:t xml:space="preserve"> </w:t>
+      </w:r>
+      <w:hyperlink r:id="rId105" w:history="1">
+        <w:r>
+          <w:rPr>
+            <w:rStyle w:val="afa"/>
+            <w:color w:val="000000" w:themeColor="text1"/>
+            <w:sz w:val="28"/>
+            <w:szCs w:val="28"/>
+            <w:u w:val="none"/>
+            <w:lang w:val="en-US"/>
+          </w:rPr>
+          <w:t>http://msdn.microsoft.com/ru-ru/library/ms131287.aspx</w:t>
+        </w:r>
+      </w:hyperlink>
+    </w:p>
+    <w:p>
+      <w:pPr>
+        <w:pStyle w:val="af2"/>
+        <w:numPr>
+          <w:ilvl w:val="0"/>
+          <w:numId w:val="37"/>
+        </w:numPr>
+        <w:spacing w:before="0" w:after="0"/>
+        <w:ind w:left="1208" w:hanging="357"/>
+        <w:jc w:val="both"/>
+        <w:rPr>
+          <w:color w:val="000000" w:themeColor="text1"/>
+          <w:sz w:val="28"/>
+          <w:szCs w:val="28"/>
+        </w:rPr>
+      </w:pPr>
+      <w:r>
+        <w:rPr>
+          <w:rStyle w:val="citation"/>
+          <w:color w:val="000000" w:themeColor="text1"/>
+          <w:sz w:val="28"/>
+          <w:szCs w:val="28"/>
+        </w:rPr>
+        <w:t xml:space="preserve"> </w:t>
+      </w:r>
+      <w:r>
+        <w:rPr>
+          <w:rStyle w:val="citation"/>
+          <w:color w:val="000000" w:themeColor="text1"/>
+          <w:sz w:val="28"/>
+          <w:szCs w:val="28"/>
+        </w:rPr>
+        <w:t xml:space="preserve">Проектирование и реализация баз данных Microsoft SQL Server. — М.—СПб.: Русская редакция, Питер, 2005. — 512 с. — </w:t>
+      </w:r>
+      <w:hyperlink r:id="rId106" w:history="1">
+        <w:r>
+          <w:rPr>
+            <w:rStyle w:val="afa"/>
+            <w:color w:val="000000" w:themeColor="text1"/>
+            <w:sz w:val="28"/>
+            <w:szCs w:val="28"/>
+            <w:u w:val="none"/>
+          </w:rPr>
+          <w:t>ISBN 5-7502-0089-2</w:t>
+        </w:r>
+      </w:hyperlink>
+      <w:r>
+        <w:rPr>
+          <w:rStyle w:val="citation"/>
+          <w:color w:val="000000" w:themeColor="text1"/>
+          <w:sz w:val="28"/>
+          <w:szCs w:val="28"/>
+        </w:rPr>
+        <w:t xml:space="preserve">, </w:t>
+      </w:r>
+      <w:hyperlink r:id="rId107" w:history="1">
+        <w:r>
+          <w:rPr>
+            <w:rStyle w:val="afa"/>
+            <w:color w:val="000000" w:themeColor="text1"/>
+            <w:sz w:val="28"/>
+            <w:szCs w:val="28"/>
+            <w:u w:val="none"/>
+          </w:rPr>
+          <w:t>ISBN 5-469-00821-5</w:t>
+        </w:r>
+      </w:hyperlink>
+      <w:r>
+        <w:rPr>
+          <w:rStyle w:val="citation"/>
+          <w:color w:val="000000" w:themeColor="text1"/>
+          <w:sz w:val="28"/>
+          <w:szCs w:val="28"/>
+        </w:rPr>
+        <w:t>.</w:t>
       </w:r>
     </w:p>
     <w:sectPr>
-      <w:footerReference w:type="default" r:id="rId86"/>
+      <w:footerReference w:type="default" r:id="rId108"/>
       <w:pgSz w:w="11906" w:h="16838"/>
       <w:pgMar w:top="1134" w:right="850" w:bottom="1134" w:left="1701" w:header="0" w:footer="708" w:gutter="0"/>
       <w:cols w:space="720"/>
@@ -11914,7 +11525,7 @@
       </w:r>
     </w:p>
   </w:comment>
-  <w:comment w:id="13" w:author="Пользователь Windows" w:date="2019-08-29T11:31:00Z" w:initials="ПW">
+  <w:comment w:id="12" w:author="Пользователь Windows" w:date="2019-08-29T11:31:00Z" w:initials="ПW">
     <w:p>
       <w:pPr>
         <w:pStyle w:val="afc"/>
@@ -11930,7 +11541,7 @@
       </w:r>
     </w:p>
   </w:comment>
-  <w:comment w:id="14" w:author="Пользователь Windows" w:date="2019-08-29T11:39:00Z" w:initials="ПW">
+  <w:comment w:id="13" w:author="Пользователь Windows" w:date="2019-08-29T11:39:00Z" w:initials="ПW">
     <w:p>
       <w:pPr>
         <w:pStyle w:val="afc"/>
@@ -12003,7 +11614,7 @@
       <w:rPr>
         <w:noProof/>
       </w:rPr>
-      <w:t>37</w:t>
+      <w:t>22</w:t>
     </w:r>
     <w:r>
       <w:fldChar w:fldCharType="end"/>
@@ -16206,6 +15817,11 @@
     <w:basedOn w:val="a0"/>
     <w:rsid w:val="001F4779"/>
   </w:style>
+  <w:style w:type="character" w:customStyle="1" w:styleId="citation">
+    <w:name w:val="citation"/>
+    <w:basedOn w:val="a0"/>
+    <w:rsid w:val="00156044"/>
+  </w:style>
 </w:styles>
 </file>
 
@@ -16497,7 +16113,7 @@
 </file>
 
 <file path=customXml/itemProps1.xml><?xml version="1.0" encoding="utf-8"?>
-<ds:datastoreItem xmlns:ds="http://schemas.openxmlformats.org/officeDocument/2006/customXml" ds:itemID="{A96BD622-FFA3-4989-AAB6-0E39E423CB8C}">
+<ds:datastoreItem xmlns:ds="http://schemas.openxmlformats.org/officeDocument/2006/customXml" ds:itemID="{76019A98-0773-4457-B7DF-5B8E0DE97E03}">
   <ds:schemaRefs>
     <ds:schemaRef ds:uri="http://schemas.openxmlformats.org/officeDocument/2006/bibliography"/>
   </ds:schemaRefs>

</xml_diff>

<commit_message>
Added experimental source code
</commit_message>
<xml_diff>
--- a/РПЗ.docx
+++ b/РПЗ.docx
@@ -1727,7 +1727,7 @@
         <w:rPr>
           <w:noProof/>
         </w:rPr>
-        <w:instrText xml:space="preserve"> PAGEREF _Toc18142527 \h </w:instrText>
+        <w:instrText xml:space="preserve"> PAGEREF _Toc18142576 \h </w:instrText>
       </w:r>
       <w:r>
         <w:rPr>
@@ -1804,7 +1804,7 @@
         <w:rPr>
           <w:noProof/>
         </w:rPr>
-        <w:instrText xml:space="preserve"> PAGEREF _Toc18142528 \h </w:instrText>
+        <w:instrText xml:space="preserve"> PAGEREF _Toc18142577 \h </w:instrText>
       </w:r>
       <w:r>
         <w:rPr>
@@ -1881,7 +1881,7 @@
         <w:rPr>
           <w:noProof/>
         </w:rPr>
-        <w:instrText xml:space="preserve"> PAGEREF _Toc18142529 \h </w:instrText>
+        <w:instrText xml:space="preserve"> PAGEREF _Toc18142578 \h </w:instrText>
       </w:r>
       <w:r>
         <w:rPr>
@@ -1958,7 +1958,7 @@
         <w:rPr>
           <w:noProof/>
         </w:rPr>
-        <w:instrText xml:space="preserve"> PAGEREF _Toc18142530 \h </w:instrText>
+        <w:instrText xml:space="preserve"> PAGEREF _Toc18142579 \h </w:instrText>
       </w:r>
       <w:r>
         <w:rPr>
@@ -1988,6 +1988,7 @@
       <w:pPr>
         <w:pStyle w:val="21"/>
         <w:tabs>
+          <w:tab w:val="left" w:pos="1540"/>
           <w:tab w:val="right" w:leader="dot" w:pos="9345"/>
         </w:tabs>
         <w:rPr>
@@ -2001,11 +2002,14 @@
         <w:rPr>
           <w:noProof/>
         </w:rPr>
-        <w:t>1.3. Реляционные базы данных</w:t>
-      </w:r>
-      <w:r>
-        <w:rPr>
-          <w:noProof/>
+        <w:t>1.3.</w:t>
+      </w:r>
+      <w:r>
+        <w:rPr>
+          <w:rFonts w:asciiTheme="minorHAnsi" w:eastAsiaTheme="minorEastAsia" w:hAnsiTheme="minorHAnsi" w:cstheme="minorBidi"/>
+          <w:noProof/>
+          <w:sz w:val="22"/>
+          <w:szCs w:val="22"/>
         </w:rPr>
         <w:tab/>
       </w:r>
@@ -2013,13 +2017,25 @@
         <w:rPr>
           <w:noProof/>
         </w:rPr>
+        <w:t>Реляционные базы данных</w:t>
+      </w:r>
+      <w:r>
+        <w:rPr>
+          <w:noProof/>
+        </w:rPr>
+        <w:tab/>
+      </w:r>
+      <w:r>
+        <w:rPr>
+          <w:noProof/>
+        </w:rPr>
         <w:fldChar w:fldCharType="begin"/>
       </w:r>
       <w:r>
         <w:rPr>
           <w:noProof/>
         </w:rPr>
-        <w:instrText xml:space="preserve"> PAGEREF _Toc18142531 \h </w:instrText>
+        <w:instrText xml:space="preserve"> PAGEREF _Toc18142580 \h </w:instrText>
       </w:r>
       <w:r>
         <w:rPr>
@@ -2096,7 +2112,7 @@
         <w:rPr>
           <w:noProof/>
         </w:rPr>
-        <w:instrText xml:space="preserve"> PAGEREF _Toc18142532 \h </w:instrText>
+        <w:instrText xml:space="preserve"> PAGEREF _Toc18142581 \h </w:instrText>
       </w:r>
       <w:r>
         <w:rPr>
@@ -2173,7 +2189,7 @@
         <w:rPr>
           <w:noProof/>
         </w:rPr>
-        <w:instrText xml:space="preserve"> PAGEREF _Toc18142533 \h </w:instrText>
+        <w:instrText xml:space="preserve"> PAGEREF _Toc18142582 \h </w:instrText>
       </w:r>
       <w:r>
         <w:rPr>
@@ -2250,7 +2266,7 @@
         <w:rPr>
           <w:noProof/>
         </w:rPr>
-        <w:instrText xml:space="preserve"> PAGEREF _Toc18142534 \h </w:instrText>
+        <w:instrText xml:space="preserve"> PAGEREF _Toc18142583 \h </w:instrText>
       </w:r>
       <w:r>
         <w:rPr>
@@ -2327,7 +2343,7 @@
         <w:rPr>
           <w:noProof/>
         </w:rPr>
-        <w:instrText xml:space="preserve"> PAGEREF _Toc18142535 \h </w:instrText>
+        <w:instrText xml:space="preserve"> PAGEREF _Toc18142584 \h </w:instrText>
       </w:r>
       <w:r>
         <w:rPr>
@@ -2404,7 +2420,7 @@
         <w:rPr>
           <w:noProof/>
         </w:rPr>
-        <w:instrText xml:space="preserve"> PAGEREF _Toc18142536 \h </w:instrText>
+        <w:instrText xml:space="preserve"> PAGEREF _Toc18142585 \h </w:instrText>
       </w:r>
       <w:r>
         <w:rPr>
@@ -2481,7 +2497,7 @@
         <w:rPr>
           <w:noProof/>
         </w:rPr>
-        <w:instrText xml:space="preserve"> PAGEREF _Toc18142537 \h </w:instrText>
+        <w:instrText xml:space="preserve"> PAGEREF _Toc18142586 \h </w:instrText>
       </w:r>
       <w:r>
         <w:rPr>
@@ -2558,7 +2574,7 @@
         <w:rPr>
           <w:noProof/>
         </w:rPr>
-        <w:instrText xml:space="preserve"> PAGEREF _Toc18142538 \h </w:instrText>
+        <w:instrText xml:space="preserve"> PAGEREF _Toc18142587 \h </w:instrText>
       </w:r>
       <w:r>
         <w:rPr>
@@ -2635,7 +2651,7 @@
         <w:rPr>
           <w:noProof/>
         </w:rPr>
-        <w:instrText xml:space="preserve"> PAGEREF _Toc18142539 \h </w:instrText>
+        <w:instrText xml:space="preserve"> PAGEREF _Toc18142588 \h </w:instrText>
       </w:r>
       <w:r>
         <w:rPr>
@@ -2712,7 +2728,7 @@
         <w:rPr>
           <w:noProof/>
         </w:rPr>
-        <w:instrText xml:space="preserve"> PAGEREF _Toc18142540 \h </w:instrText>
+        <w:instrText xml:space="preserve"> PAGEREF _Toc18142589 \h </w:instrText>
       </w:r>
       <w:r>
         <w:rPr>
@@ -2789,7 +2805,7 @@
         <w:rPr>
           <w:noProof/>
         </w:rPr>
-        <w:instrText xml:space="preserve"> PAGEREF _Toc18142541 \h </w:instrText>
+        <w:instrText xml:space="preserve"> PAGEREF _Toc18142590 \h </w:instrText>
       </w:r>
       <w:r>
         <w:rPr>
@@ -2866,7 +2882,7 @@
         <w:rPr>
           <w:noProof/>
         </w:rPr>
-        <w:instrText xml:space="preserve"> PAGEREF _Toc18142542 \h </w:instrText>
+        <w:instrText xml:space="preserve"> PAGEREF _Toc18142591 \h </w:instrText>
       </w:r>
       <w:r>
         <w:rPr>
@@ -2943,7 +2959,7 @@
         <w:rPr>
           <w:noProof/>
         </w:rPr>
-        <w:instrText xml:space="preserve"> PAGEREF _Toc18142543 \h </w:instrText>
+        <w:instrText xml:space="preserve"> PAGEREF _Toc18142592 \h </w:instrText>
       </w:r>
       <w:r>
         <w:rPr>
@@ -3020,7 +3036,7 @@
         <w:rPr>
           <w:noProof/>
         </w:rPr>
-        <w:instrText xml:space="preserve"> PAGEREF _Toc18142544 \h </w:instrText>
+        <w:instrText xml:space="preserve"> PAGEREF _Toc18142593 \h </w:instrText>
       </w:r>
       <w:r>
         <w:rPr>
@@ -3097,7 +3113,7 @@
         <w:rPr>
           <w:noProof/>
         </w:rPr>
-        <w:instrText xml:space="preserve"> PAGEREF _Toc18142545 \h </w:instrText>
+        <w:instrText xml:space="preserve"> PAGEREF _Toc18142594 \h </w:instrText>
       </w:r>
       <w:r>
         <w:rPr>
@@ -3174,7 +3190,7 @@
         <w:rPr>
           <w:noProof/>
         </w:rPr>
-        <w:instrText xml:space="preserve"> PAGEREF _Toc18142546 \h </w:instrText>
+        <w:instrText xml:space="preserve"> PAGEREF _Toc18142595 \h </w:instrText>
       </w:r>
       <w:r>
         <w:rPr>
@@ -3235,7 +3251,7 @@
         <w:rPr>
           <w:noProof/>
         </w:rPr>
-        <w:instrText xml:space="preserve"> PAGEREF _Toc18142547 \h </w:instrText>
+        <w:instrText xml:space="preserve"> PAGEREF _Toc18142596 \h </w:instrText>
       </w:r>
       <w:r>
         <w:rPr>
@@ -3296,7 +3312,7 @@
         <w:rPr>
           <w:noProof/>
         </w:rPr>
-        <w:instrText xml:space="preserve"> PAGEREF _Toc18142548 \h </w:instrText>
+        <w:instrText xml:space="preserve"> PAGEREF _Toc18142597 \h </w:instrText>
       </w:r>
       <w:r>
         <w:rPr>
@@ -3356,7 +3372,7 @@
       </w:pPr>
       <w:bookmarkStart w:id="2" w:name="_Toc18142222"/>
       <w:bookmarkStart w:id="3" w:name="_Toc18142348"/>
-      <w:bookmarkStart w:id="4" w:name="_Toc18142527"/>
+      <w:bookmarkStart w:id="4" w:name="_Toc18142576"/>
       <w:r>
         <w:rPr>
           <w:sz w:val="28"/>
@@ -3573,7 +3589,7 @@
       <w:bookmarkStart w:id="6" w:name="_Toc532915327"/>
       <w:bookmarkStart w:id="7" w:name="_Toc18142223"/>
       <w:bookmarkStart w:id="8" w:name="_Toc18142349"/>
-      <w:bookmarkStart w:id="9" w:name="_Toc18142528"/>
+      <w:bookmarkStart w:id="9" w:name="_Toc18142577"/>
       <w:r>
         <w:rPr>
           <w:sz w:val="28"/>
@@ -3625,7 +3641,7 @@
           <w:szCs w:val="28"/>
         </w:rPr>
       </w:pPr>
-      <w:bookmarkStart w:id="10" w:name="_Toc18142529"/>
+      <w:bookmarkStart w:id="10" w:name="_Toc18142578"/>
       <w:r>
         <w:rPr>
           <w:rStyle w:val="110"/>
@@ -4524,7 +4540,7 @@
           <w:szCs w:val="28"/>
         </w:rPr>
       </w:pPr>
-      <w:bookmarkStart w:id="14" w:name="_Toc18142530"/>
+      <w:bookmarkStart w:id="14" w:name="_Toc18142579"/>
       <w:bookmarkEnd w:id="11"/>
       <w:r>
         <w:rPr>
@@ -5501,9 +5517,7 @@
           <w:szCs w:val="28"/>
         </w:rPr>
       </w:pPr>
-      <w:bookmarkStart w:id="18" w:name="_Toc18142531"/>
-      <w:bookmarkStart w:id="19" w:name="_GoBack"/>
-      <w:bookmarkEnd w:id="19"/>
+      <w:bookmarkStart w:id="18" w:name="_Toc18142580"/>
       <w:r>
         <w:rPr>
           <w:rStyle w:val="110"/>
@@ -6638,7 +6652,7 @@
         </w:rPr>
         <w:t xml:space="preserve">    пользовательскую </w:t>
       </w:r>
-      <w:commentRangeStart w:id="20"/>
+      <w:commentRangeStart w:id="19"/>
       <w:r>
         <w:rPr>
           <w:sz w:val="28"/>
@@ -6646,12 +6660,12 @@
         </w:rPr>
         <w:t>оболочку</w:t>
       </w:r>
-      <w:commentRangeEnd w:id="20"/>
+      <w:commentRangeEnd w:id="19"/>
       <w:r>
         <w:rPr>
           <w:rStyle w:val="afb"/>
         </w:rPr>
-        <w:commentReference w:id="20"/>
+        <w:commentReference w:id="19"/>
       </w:r>
       <w:r>
         <w:rPr>
@@ -8471,18 +8485,18 @@
       <w:pPr>
         <w:pStyle w:val="1"/>
       </w:pPr>
-      <w:bookmarkStart w:id="21" w:name="_Toc18142224"/>
-      <w:bookmarkStart w:id="22" w:name="_Toc18142350"/>
-      <w:bookmarkStart w:id="23" w:name="_Toc18142532"/>
+      <w:bookmarkStart w:id="20" w:name="_Toc18142224"/>
+      <w:bookmarkStart w:id="21" w:name="_Toc18142350"/>
+      <w:bookmarkStart w:id="22" w:name="_Toc18142581"/>
       <w:r>
         <w:lastRenderedPageBreak/>
         <w:t>Конструкторский раздел</w:t>
       </w:r>
       <w:bookmarkEnd w:id="15"/>
       <w:bookmarkEnd w:id="16"/>
+      <w:bookmarkEnd w:id="20"/>
       <w:bookmarkEnd w:id="21"/>
       <w:bookmarkEnd w:id="22"/>
-      <w:bookmarkEnd w:id="23"/>
     </w:p>
     <w:p>
       <w:pPr>
@@ -8517,11 +8531,11 @@
         </w:numPr>
         <w:spacing w:before="0" w:after="0"/>
       </w:pPr>
-      <w:bookmarkStart w:id="24" w:name="_Toc18142533"/>
+      <w:bookmarkStart w:id="23" w:name="_Toc18142582"/>
       <w:r>
         <w:t>Структура данных</w:t>
       </w:r>
-      <w:bookmarkEnd w:id="24"/>
+      <w:bookmarkEnd w:id="23"/>
     </w:p>
     <w:p>
       <w:pPr>
@@ -8709,13 +8723,13 @@
         <w:ind w:left="1843" w:hanging="709"/>
         <w:jc w:val="both"/>
       </w:pPr>
-      <w:bookmarkStart w:id="25" w:name="_Toc18142534"/>
+      <w:bookmarkStart w:id="24" w:name="_Toc18142583"/>
       <w:r>
         <w:lastRenderedPageBreak/>
         <w:t>Алгоритм проверки наличия доступа</w:t>
       </w:r>
-      <w:bookmarkStart w:id="26" w:name="_Toc532915333"/>
-      <w:bookmarkEnd w:id="25"/>
+      <w:bookmarkStart w:id="25" w:name="_Toc532915333"/>
+      <w:bookmarkEnd w:id="24"/>
     </w:p>
     <w:p>
       <w:pPr>
@@ -8945,12 +8959,12 @@
         <w:ind w:left="1843" w:hanging="709"/>
         <w:jc w:val="both"/>
       </w:pPr>
-      <w:bookmarkStart w:id="27" w:name="_Toc18142535"/>
+      <w:bookmarkStart w:id="26" w:name="_Toc18142584"/>
       <w:r>
         <w:lastRenderedPageBreak/>
         <w:t>Алгоритм регистрации нового пользователя</w:t>
       </w:r>
-      <w:bookmarkEnd w:id="27"/>
+      <w:bookmarkEnd w:id="26"/>
     </w:p>
     <w:p>
       <w:pPr>
@@ -9232,13 +9246,13 @@
           <w:numId w:val="14"/>
         </w:numPr>
       </w:pPr>
-      <w:bookmarkStart w:id="28" w:name="_Toc18142536"/>
+      <w:bookmarkStart w:id="27" w:name="_Toc18142585"/>
       <w:r>
         <w:lastRenderedPageBreak/>
         <w:t>Структуры данных</w:t>
       </w:r>
-      <w:bookmarkEnd w:id="26"/>
-      <w:bookmarkEnd w:id="28"/>
+      <w:bookmarkEnd w:id="25"/>
+      <w:bookmarkEnd w:id="27"/>
     </w:p>
     <w:p>
       <w:pPr>
@@ -9441,8 +9455,8 @@
           <w:szCs w:val="32"/>
         </w:rPr>
       </w:pPr>
-      <w:bookmarkStart w:id="29" w:name="_Toc532914047"/>
-      <w:bookmarkStart w:id="30" w:name="_Toc532915335"/>
+      <w:bookmarkStart w:id="28" w:name="_Toc532914047"/>
+      <w:bookmarkStart w:id="29" w:name="_Toc532915335"/>
       <w:r>
         <w:br w:type="page"/>
       </w:r>
@@ -9451,18 +9465,18 @@
       <w:pPr>
         <w:pStyle w:val="1"/>
       </w:pPr>
-      <w:bookmarkStart w:id="31" w:name="_Toc18142225"/>
-      <w:bookmarkStart w:id="32" w:name="_Toc18142351"/>
-      <w:bookmarkStart w:id="33" w:name="_Toc18142537"/>
+      <w:bookmarkStart w:id="30" w:name="_Toc18142225"/>
+      <w:bookmarkStart w:id="31" w:name="_Toc18142351"/>
+      <w:bookmarkStart w:id="32" w:name="_Toc18142586"/>
       <w:r>
         <w:lastRenderedPageBreak/>
         <w:t>Технологический раздел</w:t>
       </w:r>
+      <w:bookmarkEnd w:id="28"/>
       <w:bookmarkEnd w:id="29"/>
       <w:bookmarkEnd w:id="30"/>
       <w:bookmarkEnd w:id="31"/>
       <w:bookmarkEnd w:id="32"/>
-      <w:bookmarkEnd w:id="33"/>
     </w:p>
     <w:p>
       <w:pPr>
@@ -9496,13 +9510,13 @@
           <w:numId w:val="14"/>
         </w:numPr>
       </w:pPr>
-      <w:bookmarkStart w:id="34" w:name="_Toc532915336"/>
-      <w:bookmarkStart w:id="35" w:name="_Toc18142538"/>
+      <w:bookmarkStart w:id="33" w:name="_Toc532915336"/>
+      <w:bookmarkStart w:id="34" w:name="_Toc18142587"/>
       <w:r>
         <w:t>Выбор и обоснование ЯП</w:t>
       </w:r>
+      <w:bookmarkEnd w:id="33"/>
       <w:bookmarkEnd w:id="34"/>
-      <w:bookmarkEnd w:id="35"/>
     </w:p>
     <w:p>
       <w:pPr>
@@ -9991,14 +10005,14 @@
           <w:numId w:val="14"/>
         </w:numPr>
       </w:pPr>
-      <w:bookmarkStart w:id="36" w:name="_Toc532915337"/>
-      <w:bookmarkStart w:id="37" w:name="_Toc18142539"/>
+      <w:bookmarkStart w:id="35" w:name="_Toc532915337"/>
+      <w:bookmarkStart w:id="36" w:name="_Toc18142588"/>
       <w:r>
         <w:lastRenderedPageBreak/>
         <w:t>Интерфейс пользователя</w:t>
       </w:r>
+      <w:bookmarkEnd w:id="35"/>
       <w:bookmarkEnd w:id="36"/>
-      <w:bookmarkEnd w:id="37"/>
     </w:p>
     <w:p>
       <w:pPr>
@@ -10484,13 +10498,13 @@
           <w:numId w:val="14"/>
         </w:numPr>
       </w:pPr>
-      <w:bookmarkStart w:id="38" w:name="_Toc532915338"/>
-      <w:bookmarkStart w:id="39" w:name="_Toc18142540"/>
+      <w:bookmarkStart w:id="37" w:name="_Toc532915338"/>
+      <w:bookmarkStart w:id="38" w:name="_Toc18142589"/>
       <w:r>
         <w:t>Входные и выходные данные</w:t>
       </w:r>
+      <w:bookmarkEnd w:id="37"/>
       <w:bookmarkEnd w:id="38"/>
-      <w:bookmarkEnd w:id="39"/>
     </w:p>
     <w:p>
       <w:pPr>
@@ -10540,11 +10554,11 @@
           <w:numId w:val="14"/>
         </w:numPr>
       </w:pPr>
-      <w:bookmarkStart w:id="40" w:name="_Toc18142541"/>
+      <w:bookmarkStart w:id="39" w:name="_Toc18142590"/>
       <w:r>
         <w:t>Хранение и передача данных в системе</w:t>
       </w:r>
-      <w:bookmarkEnd w:id="40"/>
+      <w:bookmarkEnd w:id="39"/>
     </w:p>
     <w:p>
       <w:pPr>
@@ -10600,11 +10614,11 @@
           <w:numId w:val="14"/>
         </w:numPr>
       </w:pPr>
-      <w:bookmarkStart w:id="41" w:name="_Toc18142542"/>
+      <w:bookmarkStart w:id="40" w:name="_Toc18142591"/>
       <w:r>
         <w:t>Требования к аппаратуре</w:t>
       </w:r>
-      <w:bookmarkEnd w:id="41"/>
+      <w:bookmarkEnd w:id="40"/>
     </w:p>
     <w:p>
       <w:pPr>
@@ -10631,11 +10645,11 @@
           <w:numId w:val="14"/>
         </w:numPr>
       </w:pPr>
-      <w:bookmarkStart w:id="42" w:name="_Toc18142543"/>
+      <w:bookmarkStart w:id="41" w:name="_Toc18142592"/>
       <w:r>
         <w:t>Требования к программному обеспечению</w:t>
       </w:r>
-      <w:bookmarkEnd w:id="42"/>
+      <w:bookmarkEnd w:id="41"/>
     </w:p>
     <w:p>
       <w:pPr>
@@ -10728,11 +10742,11 @@
           <w:numId w:val="14"/>
         </w:numPr>
       </w:pPr>
-      <w:bookmarkStart w:id="43" w:name="_Toc18142544"/>
+      <w:bookmarkStart w:id="42" w:name="_Toc18142593"/>
       <w:r>
         <w:t>Порядок работы</w:t>
       </w:r>
-      <w:bookmarkEnd w:id="43"/>
+      <w:bookmarkEnd w:id="42"/>
     </w:p>
     <w:p>
       <w:pPr>
@@ -10867,11 +10881,11 @@
           <w:numId w:val="14"/>
         </w:numPr>
       </w:pPr>
-      <w:bookmarkStart w:id="44" w:name="_Toc18142545"/>
+      <w:bookmarkStart w:id="43" w:name="_Toc18142594"/>
       <w:r>
         <w:t>Сообщения системы</w:t>
       </w:r>
-      <w:bookmarkEnd w:id="44"/>
+      <w:bookmarkEnd w:id="43"/>
     </w:p>
     <w:p>
       <w:pPr>
@@ -10888,6 +10902,25 @@
           <w:szCs w:val="28"/>
         </w:rPr>
         <w:t>В случае аварийной ситуации, возникшей в пользовательском коде, программа выдаст данные об этой ошибки с подробными пояснениями.</w:t>
+      </w:r>
+    </w:p>
+    <w:p>
+      <w:pPr>
+        <w:spacing w:before="0" w:after="0" w:line="240" w:lineRule="auto"/>
+        <w:ind w:firstLine="0"/>
+        <w:rPr>
+          <w:b/>
+          <w:bCs/>
+          <w:kern w:val="2"/>
+          <w:sz w:val="32"/>
+          <w:szCs w:val="32"/>
+        </w:rPr>
+      </w:pPr>
+      <w:bookmarkStart w:id="44" w:name="_Toc18142226"/>
+      <w:bookmarkStart w:id="45" w:name="_Toc18142352"/>
+      <w:bookmarkStart w:id="46" w:name="_Toc18142595"/>
+      <w:r>
+        <w:br w:type="page"/>
       </w:r>
     </w:p>
     <w:p>
@@ -10898,15 +10931,13 @@
           <w:numId w:val="14"/>
         </w:numPr>
       </w:pPr>
-      <w:bookmarkStart w:id="45" w:name="_Toc18142226"/>
-      <w:bookmarkStart w:id="46" w:name="_Toc18142352"/>
-      <w:bookmarkStart w:id="47" w:name="_Toc18142546"/>
-      <w:r>
+      <w:r>
+        <w:lastRenderedPageBreak/>
         <w:t>Экспериментально-исследовательский раздел</w:t>
       </w:r>
+      <w:bookmarkEnd w:id="44"/>
       <w:bookmarkEnd w:id="45"/>
       <w:bookmarkEnd w:id="46"/>
-      <w:bookmarkEnd w:id="47"/>
     </w:p>
     <w:p>
       <w:pPr>
@@ -10936,15 +10967,7 @@
           <w:rFonts w:cs="Times New Roman"/>
           <w:szCs w:val="28"/>
         </w:rPr>
-        <w:t xml:space="preserve">использования хранимых процедур по сравнению с </w:t>
-      </w:r>
-      <w:r>
-        <w:rPr>
-          <w:rFonts w:cs="Times New Roman"/>
-          <w:szCs w:val="28"/>
-        </w:rPr>
-        <w:lastRenderedPageBreak/>
-        <w:t xml:space="preserve">запросами на </w:t>
+        <w:t xml:space="preserve">использования хранимых процедур по сравнению с запросами на </w:t>
       </w:r>
       <w:r>
         <w:rPr>
@@ -11211,17 +11234,1696 @@
     </w:p>
     <w:p>
       <w:pPr>
+        <w:pStyle w:val="Standard"/>
+        <w:rPr>
+          <w:rFonts w:cs="Times New Roman"/>
+          <w:szCs w:val="28"/>
+        </w:rPr>
+      </w:pPr>
+      <w:r>
+        <w:rPr>
+          <w:rFonts w:cs="Times New Roman"/>
+          <w:szCs w:val="28"/>
+        </w:rPr>
+        <w:t>Ниже приведен участок исходного кода данной программы.</w:t>
+      </w:r>
+    </w:p>
+    <w:p>
+      <w:pPr>
         <w:spacing w:before="0" w:after="0" w:line="240" w:lineRule="auto"/>
         <w:ind w:firstLine="0"/>
         <w:rPr>
-          <w:sz w:val="28"/>
-          <w:szCs w:val="28"/>
-        </w:rPr>
-      </w:pPr>
-      <w:r>
-        <w:rPr>
-          <w:sz w:val="28"/>
-          <w:szCs w:val="28"/>
+          <w:rFonts w:ascii="Courier New" w:eastAsia="DejaVu Sans" w:hAnsi="Courier New" w:cs="Courier New"/>
+          <w:kern w:val="2"/>
+          <w:sz w:val="20"/>
+          <w:szCs w:val="20"/>
+        </w:rPr>
+      </w:pPr>
+      <w:r>
+        <w:rPr>
+          <w:rFonts w:ascii="Courier New" w:hAnsi="Courier New" w:cs="Courier New"/>
+          <w:sz w:val="20"/>
+          <w:szCs w:val="20"/>
+        </w:rPr>
+        <w:br w:type="page"/>
+      </w:r>
+      <w:bookmarkStart w:id="47" w:name="_GoBack"/>
+      <w:bookmarkEnd w:id="47"/>
+    </w:p>
+    <w:p>
+      <w:pPr>
+        <w:pStyle w:val="Standard"/>
+        <w:pBdr>
+          <w:top w:val="single" w:sz="4" w:space="1" w:color="auto"/>
+          <w:left w:val="single" w:sz="4" w:space="4" w:color="auto"/>
+          <w:bottom w:val="single" w:sz="4" w:space="1" w:color="auto"/>
+          <w:right w:val="single" w:sz="4" w:space="4" w:color="auto"/>
+        </w:pBdr>
+        <w:rPr>
+          <w:rFonts w:ascii="Courier New" w:hAnsi="Courier New" w:cs="Courier New"/>
+          <w:sz w:val="20"/>
+          <w:szCs w:val="20"/>
+          <w:lang w:val="en-US"/>
+        </w:rPr>
+      </w:pPr>
+      <w:r>
+        <w:rPr>
+          <w:rFonts w:ascii="Courier New" w:hAnsi="Courier New" w:cs="Courier New"/>
+          <w:sz w:val="20"/>
+          <w:szCs w:val="20"/>
+          <w:lang w:val="en-US"/>
+        </w:rPr>
+        <w:lastRenderedPageBreak/>
+        <w:t>static void Main(string[] args)</w:t>
+      </w:r>
+    </w:p>
+    <w:p>
+      <w:pPr>
+        <w:pStyle w:val="Standard"/>
+        <w:pBdr>
+          <w:top w:val="single" w:sz="4" w:space="1" w:color="auto"/>
+          <w:left w:val="single" w:sz="4" w:space="4" w:color="auto"/>
+          <w:bottom w:val="single" w:sz="4" w:space="1" w:color="auto"/>
+          <w:right w:val="single" w:sz="4" w:space="4" w:color="auto"/>
+        </w:pBdr>
+        <w:rPr>
+          <w:rFonts w:ascii="Courier New" w:hAnsi="Courier New" w:cs="Courier New"/>
+          <w:sz w:val="20"/>
+          <w:szCs w:val="20"/>
+          <w:lang w:val="en-US"/>
+        </w:rPr>
+      </w:pPr>
+      <w:r>
+        <w:rPr>
+          <w:rFonts w:ascii="Courier New" w:hAnsi="Courier New" w:cs="Courier New"/>
+          <w:sz w:val="20"/>
+          <w:szCs w:val="20"/>
+          <w:lang w:val="en-US"/>
+        </w:rPr>
+        <w:t xml:space="preserve">        {</w:t>
+      </w:r>
+    </w:p>
+    <w:p>
+      <w:pPr>
+        <w:pStyle w:val="Standard"/>
+        <w:pBdr>
+          <w:top w:val="single" w:sz="4" w:space="1" w:color="auto"/>
+          <w:left w:val="single" w:sz="4" w:space="4" w:color="auto"/>
+          <w:bottom w:val="single" w:sz="4" w:space="1" w:color="auto"/>
+          <w:right w:val="single" w:sz="4" w:space="4" w:color="auto"/>
+        </w:pBdr>
+        <w:rPr>
+          <w:rFonts w:ascii="Courier New" w:hAnsi="Courier New" w:cs="Courier New"/>
+          <w:sz w:val="20"/>
+          <w:szCs w:val="20"/>
+          <w:lang w:val="en-US"/>
+        </w:rPr>
+      </w:pPr>
+      <w:r>
+        <w:rPr>
+          <w:rFonts w:ascii="Courier New" w:hAnsi="Courier New" w:cs="Courier New"/>
+          <w:sz w:val="20"/>
+          <w:szCs w:val="20"/>
+          <w:lang w:val="en-US"/>
+        </w:rPr>
+        <w:t xml:space="preserve">            OpenConnection();</w:t>
+      </w:r>
+    </w:p>
+    <w:p>
+      <w:pPr>
+        <w:pStyle w:val="Standard"/>
+        <w:pBdr>
+          <w:top w:val="single" w:sz="4" w:space="1" w:color="auto"/>
+          <w:left w:val="single" w:sz="4" w:space="4" w:color="auto"/>
+          <w:bottom w:val="single" w:sz="4" w:space="1" w:color="auto"/>
+          <w:right w:val="single" w:sz="4" w:space="4" w:color="auto"/>
+        </w:pBdr>
+        <w:rPr>
+          <w:rFonts w:ascii="Courier New" w:hAnsi="Courier New" w:cs="Courier New"/>
+          <w:sz w:val="20"/>
+          <w:szCs w:val="20"/>
+          <w:lang w:val="en-US"/>
+        </w:rPr>
+      </w:pPr>
+      <w:r>
+        <w:rPr>
+          <w:rFonts w:ascii="Courier New" w:hAnsi="Courier New" w:cs="Courier New"/>
+          <w:sz w:val="20"/>
+          <w:szCs w:val="20"/>
+          <w:lang w:val="en-US"/>
+        </w:rPr>
+        <w:t xml:space="preserve">            Console.WriteLine("Connection established...");</w:t>
+      </w:r>
+    </w:p>
+    <w:p>
+      <w:pPr>
+        <w:pStyle w:val="Standard"/>
+        <w:pBdr>
+          <w:top w:val="single" w:sz="4" w:space="1" w:color="auto"/>
+          <w:left w:val="single" w:sz="4" w:space="4" w:color="auto"/>
+          <w:bottom w:val="single" w:sz="4" w:space="1" w:color="auto"/>
+          <w:right w:val="single" w:sz="4" w:space="4" w:color="auto"/>
+        </w:pBdr>
+        <w:rPr>
+          <w:rFonts w:ascii="Courier New" w:hAnsi="Courier New" w:cs="Courier New"/>
+          <w:sz w:val="20"/>
+          <w:szCs w:val="20"/>
+          <w:lang w:val="en-US"/>
+        </w:rPr>
+      </w:pPr>
+    </w:p>
+    <w:p>
+      <w:pPr>
+        <w:pStyle w:val="Standard"/>
+        <w:pBdr>
+          <w:top w:val="single" w:sz="4" w:space="1" w:color="auto"/>
+          <w:left w:val="single" w:sz="4" w:space="4" w:color="auto"/>
+          <w:bottom w:val="single" w:sz="4" w:space="1" w:color="auto"/>
+          <w:right w:val="single" w:sz="4" w:space="4" w:color="auto"/>
+        </w:pBdr>
+        <w:rPr>
+          <w:rFonts w:ascii="Courier New" w:hAnsi="Courier New" w:cs="Courier New"/>
+          <w:sz w:val="20"/>
+          <w:szCs w:val="20"/>
+          <w:lang w:val="en-US"/>
+        </w:rPr>
+      </w:pPr>
+      <w:r>
+        <w:rPr>
+          <w:rFonts w:ascii="Courier New" w:hAnsi="Courier New" w:cs="Courier New"/>
+          <w:sz w:val="20"/>
+          <w:szCs w:val="20"/>
+          <w:lang w:val="en-US"/>
+        </w:rPr>
+        <w:t xml:space="preserve">            double proc = DoStopwatch(DoStoredProcedure, 1000);</w:t>
+      </w:r>
+    </w:p>
+    <w:p>
+      <w:pPr>
+        <w:pStyle w:val="Standard"/>
+        <w:pBdr>
+          <w:top w:val="single" w:sz="4" w:space="1" w:color="auto"/>
+          <w:left w:val="single" w:sz="4" w:space="4" w:color="auto"/>
+          <w:bottom w:val="single" w:sz="4" w:space="1" w:color="auto"/>
+          <w:right w:val="single" w:sz="4" w:space="4" w:color="auto"/>
+        </w:pBdr>
+        <w:rPr>
+          <w:rFonts w:ascii="Courier New" w:hAnsi="Courier New" w:cs="Courier New"/>
+          <w:sz w:val="20"/>
+          <w:szCs w:val="20"/>
+          <w:lang w:val="en-US"/>
+        </w:rPr>
+      </w:pPr>
+      <w:r>
+        <w:rPr>
+          <w:rFonts w:ascii="Courier New" w:hAnsi="Courier New" w:cs="Courier New"/>
+          <w:sz w:val="20"/>
+          <w:szCs w:val="20"/>
+          <w:lang w:val="en-US"/>
+        </w:rPr>
+        <w:t xml:space="preserve">            double query = DoStopwatch(DoQuery, 1000);</w:t>
+      </w:r>
+    </w:p>
+    <w:p>
+      <w:pPr>
+        <w:pStyle w:val="Standard"/>
+        <w:pBdr>
+          <w:top w:val="single" w:sz="4" w:space="1" w:color="auto"/>
+          <w:left w:val="single" w:sz="4" w:space="4" w:color="auto"/>
+          <w:bottom w:val="single" w:sz="4" w:space="1" w:color="auto"/>
+          <w:right w:val="single" w:sz="4" w:space="4" w:color="auto"/>
+        </w:pBdr>
+        <w:rPr>
+          <w:rFonts w:ascii="Courier New" w:hAnsi="Courier New" w:cs="Courier New"/>
+          <w:sz w:val="20"/>
+          <w:szCs w:val="20"/>
+          <w:lang w:val="en-US"/>
+        </w:rPr>
+      </w:pPr>
+    </w:p>
+    <w:p>
+      <w:pPr>
+        <w:pStyle w:val="Standard"/>
+        <w:pBdr>
+          <w:top w:val="single" w:sz="4" w:space="1" w:color="auto"/>
+          <w:left w:val="single" w:sz="4" w:space="4" w:color="auto"/>
+          <w:bottom w:val="single" w:sz="4" w:space="1" w:color="auto"/>
+          <w:right w:val="single" w:sz="4" w:space="4" w:color="auto"/>
+        </w:pBdr>
+        <w:rPr>
+          <w:rFonts w:ascii="Courier New" w:hAnsi="Courier New" w:cs="Courier New"/>
+          <w:sz w:val="20"/>
+          <w:szCs w:val="20"/>
+          <w:lang w:val="en-US"/>
+        </w:rPr>
+      </w:pPr>
+      <w:r>
+        <w:rPr>
+          <w:rFonts w:ascii="Courier New" w:hAnsi="Courier New" w:cs="Courier New"/>
+          <w:sz w:val="20"/>
+          <w:szCs w:val="20"/>
+          <w:lang w:val="en-US"/>
+        </w:rPr>
+        <w:t xml:space="preserve">            Console.WriteLine("Stored procedure: " + proc);</w:t>
+      </w:r>
+    </w:p>
+    <w:p>
+      <w:pPr>
+        <w:pStyle w:val="Standard"/>
+        <w:pBdr>
+          <w:top w:val="single" w:sz="4" w:space="1" w:color="auto"/>
+          <w:left w:val="single" w:sz="4" w:space="4" w:color="auto"/>
+          <w:bottom w:val="single" w:sz="4" w:space="1" w:color="auto"/>
+          <w:right w:val="single" w:sz="4" w:space="4" w:color="auto"/>
+        </w:pBdr>
+        <w:rPr>
+          <w:rFonts w:ascii="Courier New" w:hAnsi="Courier New" w:cs="Courier New"/>
+          <w:sz w:val="20"/>
+          <w:szCs w:val="20"/>
+          <w:lang w:val="en-US"/>
+        </w:rPr>
+      </w:pPr>
+      <w:r>
+        <w:rPr>
+          <w:rFonts w:ascii="Courier New" w:hAnsi="Courier New" w:cs="Courier New"/>
+          <w:sz w:val="20"/>
+          <w:szCs w:val="20"/>
+          <w:lang w:val="en-US"/>
+        </w:rPr>
+        <w:t xml:space="preserve">            Console.WriteLine("Query: " + query);</w:t>
+      </w:r>
+    </w:p>
+    <w:p>
+      <w:pPr>
+        <w:pStyle w:val="Standard"/>
+        <w:pBdr>
+          <w:top w:val="single" w:sz="4" w:space="1" w:color="auto"/>
+          <w:left w:val="single" w:sz="4" w:space="4" w:color="auto"/>
+          <w:bottom w:val="single" w:sz="4" w:space="1" w:color="auto"/>
+          <w:right w:val="single" w:sz="4" w:space="4" w:color="auto"/>
+        </w:pBdr>
+        <w:rPr>
+          <w:rFonts w:ascii="Courier New" w:hAnsi="Courier New" w:cs="Courier New"/>
+          <w:sz w:val="20"/>
+          <w:szCs w:val="20"/>
+          <w:lang w:val="en-US"/>
+        </w:rPr>
+      </w:pPr>
+    </w:p>
+    <w:p>
+      <w:pPr>
+        <w:pStyle w:val="Standard"/>
+        <w:pBdr>
+          <w:top w:val="single" w:sz="4" w:space="1" w:color="auto"/>
+          <w:left w:val="single" w:sz="4" w:space="4" w:color="auto"/>
+          <w:bottom w:val="single" w:sz="4" w:space="1" w:color="auto"/>
+          <w:right w:val="single" w:sz="4" w:space="4" w:color="auto"/>
+        </w:pBdr>
+        <w:rPr>
+          <w:rFonts w:ascii="Courier New" w:hAnsi="Courier New" w:cs="Courier New"/>
+          <w:sz w:val="20"/>
+          <w:szCs w:val="20"/>
+          <w:lang w:val="en-US"/>
+        </w:rPr>
+      </w:pPr>
+      <w:r>
+        <w:rPr>
+          <w:rFonts w:ascii="Courier New" w:hAnsi="Courier New" w:cs="Courier New"/>
+          <w:sz w:val="20"/>
+          <w:szCs w:val="20"/>
+          <w:lang w:val="en-US"/>
+        </w:rPr>
+        <w:t xml:space="preserve">            Console.ReadKey();</w:t>
+      </w:r>
+    </w:p>
+    <w:p>
+      <w:pPr>
+        <w:pStyle w:val="Standard"/>
+        <w:pBdr>
+          <w:top w:val="single" w:sz="4" w:space="1" w:color="auto"/>
+          <w:left w:val="single" w:sz="4" w:space="4" w:color="auto"/>
+          <w:bottom w:val="single" w:sz="4" w:space="1" w:color="auto"/>
+          <w:right w:val="single" w:sz="4" w:space="4" w:color="auto"/>
+        </w:pBdr>
+        <w:rPr>
+          <w:rFonts w:ascii="Courier New" w:hAnsi="Courier New" w:cs="Courier New"/>
+          <w:sz w:val="20"/>
+          <w:szCs w:val="20"/>
+          <w:lang w:val="en-US"/>
+        </w:rPr>
+      </w:pPr>
+      <w:r>
+        <w:rPr>
+          <w:rFonts w:ascii="Courier New" w:hAnsi="Courier New" w:cs="Courier New"/>
+          <w:sz w:val="20"/>
+          <w:szCs w:val="20"/>
+          <w:lang w:val="en-US"/>
+        </w:rPr>
+        <w:t xml:space="preserve">        }</w:t>
+      </w:r>
+    </w:p>
+    <w:p>
+      <w:pPr>
+        <w:pStyle w:val="Standard"/>
+        <w:pBdr>
+          <w:top w:val="single" w:sz="4" w:space="1" w:color="auto"/>
+          <w:left w:val="single" w:sz="4" w:space="4" w:color="auto"/>
+          <w:bottom w:val="single" w:sz="4" w:space="1" w:color="auto"/>
+          <w:right w:val="single" w:sz="4" w:space="4" w:color="auto"/>
+        </w:pBdr>
+        <w:rPr>
+          <w:rFonts w:ascii="Courier New" w:hAnsi="Courier New" w:cs="Courier New"/>
+          <w:sz w:val="20"/>
+          <w:szCs w:val="20"/>
+          <w:lang w:val="en-US"/>
+        </w:rPr>
+      </w:pPr>
+    </w:p>
+    <w:p>
+      <w:pPr>
+        <w:pStyle w:val="Standard"/>
+        <w:pBdr>
+          <w:top w:val="single" w:sz="4" w:space="1" w:color="auto"/>
+          <w:left w:val="single" w:sz="4" w:space="4" w:color="auto"/>
+          <w:bottom w:val="single" w:sz="4" w:space="1" w:color="auto"/>
+          <w:right w:val="single" w:sz="4" w:space="4" w:color="auto"/>
+        </w:pBdr>
+        <w:rPr>
+          <w:rFonts w:ascii="Courier New" w:hAnsi="Courier New" w:cs="Courier New"/>
+          <w:sz w:val="20"/>
+          <w:szCs w:val="20"/>
+          <w:lang w:val="en-US"/>
+        </w:rPr>
+      </w:pPr>
+      <w:r>
+        <w:rPr>
+          <w:rFonts w:ascii="Courier New" w:hAnsi="Courier New" w:cs="Courier New"/>
+          <w:sz w:val="20"/>
+          <w:szCs w:val="20"/>
+          <w:lang w:val="en-US"/>
+        </w:rPr>
+        <w:t xml:space="preserve">        static double DoStopwatch(Func&lt;int&gt; action, int count)</w:t>
+      </w:r>
+    </w:p>
+    <w:p>
+      <w:pPr>
+        <w:pStyle w:val="Standard"/>
+        <w:pBdr>
+          <w:top w:val="single" w:sz="4" w:space="1" w:color="auto"/>
+          <w:left w:val="single" w:sz="4" w:space="4" w:color="auto"/>
+          <w:bottom w:val="single" w:sz="4" w:space="1" w:color="auto"/>
+          <w:right w:val="single" w:sz="4" w:space="4" w:color="auto"/>
+        </w:pBdr>
+        <w:rPr>
+          <w:rFonts w:ascii="Courier New" w:hAnsi="Courier New" w:cs="Courier New"/>
+          <w:sz w:val="20"/>
+          <w:szCs w:val="20"/>
+          <w:lang w:val="en-US"/>
+        </w:rPr>
+      </w:pPr>
+      <w:r>
+        <w:rPr>
+          <w:rFonts w:ascii="Courier New" w:hAnsi="Courier New" w:cs="Courier New"/>
+          <w:sz w:val="20"/>
+          <w:szCs w:val="20"/>
+          <w:lang w:val="en-US"/>
+        </w:rPr>
+        <w:t xml:space="preserve">        {</w:t>
+      </w:r>
+    </w:p>
+    <w:p>
+      <w:pPr>
+        <w:pStyle w:val="Standard"/>
+        <w:pBdr>
+          <w:top w:val="single" w:sz="4" w:space="1" w:color="auto"/>
+          <w:left w:val="single" w:sz="4" w:space="4" w:color="auto"/>
+          <w:bottom w:val="single" w:sz="4" w:space="1" w:color="auto"/>
+          <w:right w:val="single" w:sz="4" w:space="4" w:color="auto"/>
+        </w:pBdr>
+        <w:rPr>
+          <w:rFonts w:ascii="Courier New" w:hAnsi="Courier New" w:cs="Courier New"/>
+          <w:sz w:val="20"/>
+          <w:szCs w:val="20"/>
+          <w:lang w:val="en-US"/>
+        </w:rPr>
+      </w:pPr>
+      <w:r>
+        <w:rPr>
+          <w:rFonts w:ascii="Courier New" w:hAnsi="Courier New" w:cs="Courier New"/>
+          <w:sz w:val="20"/>
+          <w:szCs w:val="20"/>
+          <w:lang w:val="en-US"/>
+        </w:rPr>
+        <w:t xml:space="preserve">            Stopwatch sw = new Stopwatch();</w:t>
+      </w:r>
+    </w:p>
+    <w:p>
+      <w:pPr>
+        <w:pStyle w:val="Standard"/>
+        <w:pBdr>
+          <w:top w:val="single" w:sz="4" w:space="1" w:color="auto"/>
+          <w:left w:val="single" w:sz="4" w:space="4" w:color="auto"/>
+          <w:bottom w:val="single" w:sz="4" w:space="1" w:color="auto"/>
+          <w:right w:val="single" w:sz="4" w:space="4" w:color="auto"/>
+        </w:pBdr>
+        <w:rPr>
+          <w:rFonts w:ascii="Courier New" w:hAnsi="Courier New" w:cs="Courier New"/>
+          <w:sz w:val="20"/>
+          <w:szCs w:val="20"/>
+          <w:lang w:val="en-US"/>
+        </w:rPr>
+      </w:pPr>
+      <w:r>
+        <w:rPr>
+          <w:rFonts w:ascii="Courier New" w:hAnsi="Courier New" w:cs="Courier New"/>
+          <w:sz w:val="20"/>
+          <w:szCs w:val="20"/>
+          <w:lang w:val="en-US"/>
+        </w:rPr>
+        <w:t xml:space="preserve">            sw.Start();</w:t>
+      </w:r>
+    </w:p>
+    <w:p>
+      <w:pPr>
+        <w:pStyle w:val="Standard"/>
+        <w:pBdr>
+          <w:top w:val="single" w:sz="4" w:space="1" w:color="auto"/>
+          <w:left w:val="single" w:sz="4" w:space="4" w:color="auto"/>
+          <w:bottom w:val="single" w:sz="4" w:space="1" w:color="auto"/>
+          <w:right w:val="single" w:sz="4" w:space="4" w:color="auto"/>
+        </w:pBdr>
+        <w:rPr>
+          <w:rFonts w:ascii="Courier New" w:hAnsi="Courier New" w:cs="Courier New"/>
+          <w:sz w:val="20"/>
+          <w:szCs w:val="20"/>
+          <w:lang w:val="en-US"/>
+        </w:rPr>
+      </w:pPr>
+      <w:r>
+        <w:rPr>
+          <w:rFonts w:ascii="Courier New" w:hAnsi="Courier New" w:cs="Courier New"/>
+          <w:sz w:val="20"/>
+          <w:szCs w:val="20"/>
+          <w:lang w:val="en-US"/>
+        </w:rPr>
+        <w:t xml:space="preserve">            for (int i = 0; i &lt; count; i++)</w:t>
+      </w:r>
+    </w:p>
+    <w:p>
+      <w:pPr>
+        <w:pStyle w:val="Standard"/>
+        <w:pBdr>
+          <w:top w:val="single" w:sz="4" w:space="1" w:color="auto"/>
+          <w:left w:val="single" w:sz="4" w:space="4" w:color="auto"/>
+          <w:bottom w:val="single" w:sz="4" w:space="1" w:color="auto"/>
+          <w:right w:val="single" w:sz="4" w:space="4" w:color="auto"/>
+        </w:pBdr>
+        <w:rPr>
+          <w:rFonts w:ascii="Courier New" w:hAnsi="Courier New" w:cs="Courier New"/>
+          <w:sz w:val="20"/>
+          <w:szCs w:val="20"/>
+          <w:lang w:val="en-US"/>
+        </w:rPr>
+      </w:pPr>
+      <w:r>
+        <w:rPr>
+          <w:rFonts w:ascii="Courier New" w:hAnsi="Courier New" w:cs="Courier New"/>
+          <w:sz w:val="20"/>
+          <w:szCs w:val="20"/>
+          <w:lang w:val="en-US"/>
+        </w:rPr>
+        <w:t xml:space="preserve">                action();</w:t>
+      </w:r>
+    </w:p>
+    <w:p>
+      <w:pPr>
+        <w:pStyle w:val="Standard"/>
+        <w:pBdr>
+          <w:top w:val="single" w:sz="4" w:space="1" w:color="auto"/>
+          <w:left w:val="single" w:sz="4" w:space="4" w:color="auto"/>
+          <w:bottom w:val="single" w:sz="4" w:space="1" w:color="auto"/>
+          <w:right w:val="single" w:sz="4" w:space="4" w:color="auto"/>
+        </w:pBdr>
+        <w:rPr>
+          <w:rFonts w:ascii="Courier New" w:hAnsi="Courier New" w:cs="Courier New"/>
+          <w:sz w:val="20"/>
+          <w:szCs w:val="20"/>
+          <w:lang w:val="en-US"/>
+        </w:rPr>
+      </w:pPr>
+      <w:r>
+        <w:rPr>
+          <w:rFonts w:ascii="Courier New" w:hAnsi="Courier New" w:cs="Courier New"/>
+          <w:sz w:val="20"/>
+          <w:szCs w:val="20"/>
+          <w:lang w:val="en-US"/>
+        </w:rPr>
+        <w:t xml:space="preserve">            sw.Stop();</w:t>
+      </w:r>
+    </w:p>
+    <w:p>
+      <w:pPr>
+        <w:pStyle w:val="Standard"/>
+        <w:pBdr>
+          <w:top w:val="single" w:sz="4" w:space="1" w:color="auto"/>
+          <w:left w:val="single" w:sz="4" w:space="4" w:color="auto"/>
+          <w:bottom w:val="single" w:sz="4" w:space="1" w:color="auto"/>
+          <w:right w:val="single" w:sz="4" w:space="4" w:color="auto"/>
+        </w:pBdr>
+        <w:rPr>
+          <w:rFonts w:ascii="Courier New" w:hAnsi="Courier New" w:cs="Courier New"/>
+          <w:sz w:val="20"/>
+          <w:szCs w:val="20"/>
+          <w:lang w:val="en-US"/>
+        </w:rPr>
+      </w:pPr>
+      <w:r>
+        <w:rPr>
+          <w:rFonts w:ascii="Courier New" w:hAnsi="Courier New" w:cs="Courier New"/>
+          <w:sz w:val="20"/>
+          <w:szCs w:val="20"/>
+          <w:lang w:val="en-US"/>
+        </w:rPr>
+        <w:t xml:space="preserve">            return (double)sw.ElapsedTicks / count;</w:t>
+      </w:r>
+    </w:p>
+    <w:p>
+      <w:pPr>
+        <w:pStyle w:val="Standard"/>
+        <w:pBdr>
+          <w:top w:val="single" w:sz="4" w:space="1" w:color="auto"/>
+          <w:left w:val="single" w:sz="4" w:space="4" w:color="auto"/>
+          <w:bottom w:val="single" w:sz="4" w:space="1" w:color="auto"/>
+          <w:right w:val="single" w:sz="4" w:space="4" w:color="auto"/>
+        </w:pBdr>
+        <w:rPr>
+          <w:rFonts w:ascii="Courier New" w:hAnsi="Courier New" w:cs="Courier New"/>
+          <w:sz w:val="20"/>
+          <w:szCs w:val="20"/>
+          <w:lang w:val="en-US"/>
+        </w:rPr>
+      </w:pPr>
+      <w:r>
+        <w:rPr>
+          <w:rFonts w:ascii="Courier New" w:hAnsi="Courier New" w:cs="Courier New"/>
+          <w:sz w:val="20"/>
+          <w:szCs w:val="20"/>
+          <w:lang w:val="en-US"/>
+        </w:rPr>
+        <w:t xml:space="preserve">        }</w:t>
+      </w:r>
+    </w:p>
+    <w:p>
+      <w:pPr>
+        <w:pStyle w:val="Standard"/>
+        <w:pBdr>
+          <w:top w:val="single" w:sz="4" w:space="1" w:color="auto"/>
+          <w:left w:val="single" w:sz="4" w:space="4" w:color="auto"/>
+          <w:bottom w:val="single" w:sz="4" w:space="1" w:color="auto"/>
+          <w:right w:val="single" w:sz="4" w:space="4" w:color="auto"/>
+        </w:pBdr>
+        <w:rPr>
+          <w:rFonts w:ascii="Courier New" w:hAnsi="Courier New" w:cs="Courier New"/>
+          <w:sz w:val="20"/>
+          <w:szCs w:val="20"/>
+          <w:lang w:val="en-US"/>
+        </w:rPr>
+      </w:pPr>
+    </w:p>
+    <w:p>
+      <w:pPr>
+        <w:pStyle w:val="Standard"/>
+        <w:pBdr>
+          <w:top w:val="single" w:sz="4" w:space="1" w:color="auto"/>
+          <w:left w:val="single" w:sz="4" w:space="4" w:color="auto"/>
+          <w:bottom w:val="single" w:sz="4" w:space="1" w:color="auto"/>
+          <w:right w:val="single" w:sz="4" w:space="4" w:color="auto"/>
+        </w:pBdr>
+        <w:rPr>
+          <w:rFonts w:ascii="Courier New" w:hAnsi="Courier New" w:cs="Courier New"/>
+          <w:sz w:val="20"/>
+          <w:szCs w:val="20"/>
+          <w:lang w:val="en-US"/>
+        </w:rPr>
+      </w:pPr>
+      <w:r>
+        <w:rPr>
+          <w:rFonts w:ascii="Courier New" w:hAnsi="Courier New" w:cs="Courier New"/>
+          <w:sz w:val="20"/>
+          <w:szCs w:val="20"/>
+          <w:lang w:val="en-US"/>
+        </w:rPr>
+        <w:t xml:space="preserve">        static int DoStoredProcedure()</w:t>
+      </w:r>
+    </w:p>
+    <w:p>
+      <w:pPr>
+        <w:pStyle w:val="Standard"/>
+        <w:pBdr>
+          <w:top w:val="single" w:sz="4" w:space="1" w:color="auto"/>
+          <w:left w:val="single" w:sz="4" w:space="4" w:color="auto"/>
+          <w:bottom w:val="single" w:sz="4" w:space="1" w:color="auto"/>
+          <w:right w:val="single" w:sz="4" w:space="4" w:color="auto"/>
+        </w:pBdr>
+        <w:rPr>
+          <w:rFonts w:ascii="Courier New" w:hAnsi="Courier New" w:cs="Courier New"/>
+          <w:sz w:val="20"/>
+          <w:szCs w:val="20"/>
+          <w:lang w:val="en-US"/>
+        </w:rPr>
+      </w:pPr>
+      <w:r>
+        <w:rPr>
+          <w:rFonts w:ascii="Courier New" w:hAnsi="Courier New" w:cs="Courier New"/>
+          <w:sz w:val="20"/>
+          <w:szCs w:val="20"/>
+          <w:lang w:val="en-US"/>
+        </w:rPr>
+        <w:t xml:space="preserve">        {</w:t>
+      </w:r>
+    </w:p>
+    <w:p>
+      <w:pPr>
+        <w:pStyle w:val="Standard"/>
+        <w:pBdr>
+          <w:top w:val="single" w:sz="4" w:space="1" w:color="auto"/>
+          <w:left w:val="single" w:sz="4" w:space="4" w:color="auto"/>
+          <w:bottom w:val="single" w:sz="4" w:space="1" w:color="auto"/>
+          <w:right w:val="single" w:sz="4" w:space="4" w:color="auto"/>
+        </w:pBdr>
+        <w:rPr>
+          <w:rFonts w:ascii="Courier New" w:hAnsi="Courier New" w:cs="Courier New"/>
+          <w:sz w:val="20"/>
+          <w:szCs w:val="20"/>
+          <w:lang w:val="en-US"/>
+        </w:rPr>
+      </w:pPr>
+      <w:r>
+        <w:rPr>
+          <w:rFonts w:ascii="Courier New" w:hAnsi="Courier New" w:cs="Courier New"/>
+          <w:sz w:val="20"/>
+          <w:szCs w:val="20"/>
+          <w:lang w:val="en-US"/>
+        </w:rPr>
+        <w:t xml:space="preserve">            SqlCommand cmd = new SqlCommand("SELECT * from dbo.GetAccessibleLocations(@id)", _sqlConnection);</w:t>
+      </w:r>
+    </w:p>
+    <w:p>
+      <w:pPr>
+        <w:pStyle w:val="Standard"/>
+        <w:pBdr>
+          <w:top w:val="single" w:sz="4" w:space="1" w:color="auto"/>
+          <w:left w:val="single" w:sz="4" w:space="4" w:color="auto"/>
+          <w:bottom w:val="single" w:sz="4" w:space="1" w:color="auto"/>
+          <w:right w:val="single" w:sz="4" w:space="4" w:color="auto"/>
+        </w:pBdr>
+        <w:rPr>
+          <w:rFonts w:ascii="Courier New" w:hAnsi="Courier New" w:cs="Courier New"/>
+          <w:sz w:val="20"/>
+          <w:szCs w:val="20"/>
+          <w:lang w:val="en-US"/>
+        </w:rPr>
+      </w:pPr>
+      <w:r>
+        <w:rPr>
+          <w:rFonts w:ascii="Courier New" w:hAnsi="Courier New" w:cs="Courier New"/>
+          <w:sz w:val="20"/>
+          <w:szCs w:val="20"/>
+          <w:lang w:val="en-US"/>
+        </w:rPr>
+        <w:t xml:space="preserve">            SqlParameter userIdParam = new SqlParameter("@id", SqlDbType.Int);</w:t>
+      </w:r>
+    </w:p>
+    <w:p>
+      <w:pPr>
+        <w:pStyle w:val="Standard"/>
+        <w:pBdr>
+          <w:top w:val="single" w:sz="4" w:space="1" w:color="auto"/>
+          <w:left w:val="single" w:sz="4" w:space="4" w:color="auto"/>
+          <w:bottom w:val="single" w:sz="4" w:space="1" w:color="auto"/>
+          <w:right w:val="single" w:sz="4" w:space="4" w:color="auto"/>
+        </w:pBdr>
+        <w:rPr>
+          <w:rFonts w:ascii="Courier New" w:hAnsi="Courier New" w:cs="Courier New"/>
+          <w:sz w:val="20"/>
+          <w:szCs w:val="20"/>
+          <w:lang w:val="en-US"/>
+        </w:rPr>
+      </w:pPr>
+      <w:r>
+        <w:rPr>
+          <w:rFonts w:ascii="Courier New" w:hAnsi="Courier New" w:cs="Courier New"/>
+          <w:sz w:val="20"/>
+          <w:szCs w:val="20"/>
+          <w:lang w:val="en-US"/>
+        </w:rPr>
+        <w:t xml:space="preserve">            userIdParam.Value = 10;</w:t>
+      </w:r>
+    </w:p>
+    <w:p>
+      <w:pPr>
+        <w:pStyle w:val="Standard"/>
+        <w:pBdr>
+          <w:top w:val="single" w:sz="4" w:space="1" w:color="auto"/>
+          <w:left w:val="single" w:sz="4" w:space="4" w:color="auto"/>
+          <w:bottom w:val="single" w:sz="4" w:space="1" w:color="auto"/>
+          <w:right w:val="single" w:sz="4" w:space="4" w:color="auto"/>
+        </w:pBdr>
+        <w:rPr>
+          <w:rFonts w:ascii="Courier New" w:hAnsi="Courier New" w:cs="Courier New"/>
+          <w:sz w:val="20"/>
+          <w:szCs w:val="20"/>
+          <w:lang w:val="en-US"/>
+        </w:rPr>
+      </w:pPr>
+      <w:r>
+        <w:rPr>
+          <w:rFonts w:ascii="Courier New" w:hAnsi="Courier New" w:cs="Courier New"/>
+          <w:sz w:val="20"/>
+          <w:szCs w:val="20"/>
+          <w:lang w:val="en-US"/>
+        </w:rPr>
+        <w:t xml:space="preserve">            cmd.Parameters.Add(userIdParam);</w:t>
+      </w:r>
+    </w:p>
+    <w:p>
+      <w:pPr>
+        <w:pStyle w:val="Standard"/>
+        <w:pBdr>
+          <w:top w:val="single" w:sz="4" w:space="1" w:color="auto"/>
+          <w:left w:val="single" w:sz="4" w:space="4" w:color="auto"/>
+          <w:bottom w:val="single" w:sz="4" w:space="1" w:color="auto"/>
+          <w:right w:val="single" w:sz="4" w:space="4" w:color="auto"/>
+        </w:pBdr>
+        <w:rPr>
+          <w:rFonts w:ascii="Courier New" w:hAnsi="Courier New" w:cs="Courier New"/>
+          <w:sz w:val="20"/>
+          <w:szCs w:val="20"/>
+          <w:lang w:val="en-US"/>
+        </w:rPr>
+      </w:pPr>
+    </w:p>
+    <w:p>
+      <w:pPr>
+        <w:pStyle w:val="Standard"/>
+        <w:pBdr>
+          <w:top w:val="single" w:sz="4" w:space="1" w:color="auto"/>
+          <w:left w:val="single" w:sz="4" w:space="4" w:color="auto"/>
+          <w:bottom w:val="single" w:sz="4" w:space="1" w:color="auto"/>
+          <w:right w:val="single" w:sz="4" w:space="4" w:color="auto"/>
+        </w:pBdr>
+        <w:rPr>
+          <w:rFonts w:ascii="Courier New" w:hAnsi="Courier New" w:cs="Courier New"/>
+          <w:sz w:val="20"/>
+          <w:szCs w:val="20"/>
+        </w:rPr>
+      </w:pPr>
+      <w:r>
+        <w:rPr>
+          <w:rFonts w:ascii="Courier New" w:hAnsi="Courier New" w:cs="Courier New"/>
+          <w:sz w:val="20"/>
+          <w:szCs w:val="20"/>
+          <w:lang w:val="en-US"/>
+        </w:rPr>
+        <w:t xml:space="preserve">            </w:t>
+      </w:r>
+      <w:r>
+        <w:rPr>
+          <w:rFonts w:ascii="Courier New" w:hAnsi="Courier New" w:cs="Courier New"/>
+          <w:sz w:val="20"/>
+          <w:szCs w:val="20"/>
+        </w:rPr>
+        <w:t>var reader = cmd.ExecuteReader();</w:t>
+      </w:r>
+    </w:p>
+    <w:p>
+      <w:pPr>
+        <w:pStyle w:val="Standard"/>
+        <w:pBdr>
+          <w:top w:val="single" w:sz="4" w:space="1" w:color="auto"/>
+          <w:left w:val="single" w:sz="4" w:space="4" w:color="auto"/>
+          <w:bottom w:val="single" w:sz="4" w:space="1" w:color="auto"/>
+          <w:right w:val="single" w:sz="4" w:space="4" w:color="auto"/>
+        </w:pBdr>
+        <w:rPr>
+          <w:rFonts w:ascii="Courier New" w:hAnsi="Courier New" w:cs="Courier New"/>
+          <w:sz w:val="20"/>
+          <w:szCs w:val="20"/>
+        </w:rPr>
+      </w:pPr>
+    </w:p>
+    <w:p>
+      <w:pPr>
+        <w:pStyle w:val="Standard"/>
+        <w:pBdr>
+          <w:top w:val="single" w:sz="4" w:space="1" w:color="auto"/>
+          <w:left w:val="single" w:sz="4" w:space="4" w:color="auto"/>
+          <w:bottom w:val="single" w:sz="4" w:space="1" w:color="auto"/>
+          <w:right w:val="single" w:sz="4" w:space="4" w:color="auto"/>
+        </w:pBdr>
+        <w:rPr>
+          <w:rFonts w:ascii="Courier New" w:hAnsi="Courier New" w:cs="Courier New"/>
+          <w:sz w:val="20"/>
+          <w:szCs w:val="20"/>
+          <w:lang w:val="en-US"/>
+        </w:rPr>
+      </w:pPr>
+      <w:r>
+        <w:rPr>
+          <w:rFonts w:ascii="Courier New" w:hAnsi="Courier New" w:cs="Courier New"/>
+          <w:sz w:val="20"/>
+          <w:szCs w:val="20"/>
+          <w:lang w:val="en-US"/>
+        </w:rPr>
+        <w:t xml:space="preserve">            int count = 0;</w:t>
+      </w:r>
+    </w:p>
+    <w:p>
+      <w:pPr>
+        <w:pStyle w:val="Standard"/>
+        <w:pBdr>
+          <w:top w:val="single" w:sz="4" w:space="1" w:color="auto"/>
+          <w:left w:val="single" w:sz="4" w:space="4" w:color="auto"/>
+          <w:bottom w:val="single" w:sz="4" w:space="1" w:color="auto"/>
+          <w:right w:val="single" w:sz="4" w:space="4" w:color="auto"/>
+        </w:pBdr>
+        <w:rPr>
+          <w:rFonts w:ascii="Courier New" w:hAnsi="Courier New" w:cs="Courier New"/>
+          <w:sz w:val="20"/>
+          <w:szCs w:val="20"/>
+          <w:lang w:val="en-US"/>
+        </w:rPr>
+      </w:pPr>
+      <w:r>
+        <w:rPr>
+          <w:rFonts w:ascii="Courier New" w:hAnsi="Courier New" w:cs="Courier New"/>
+          <w:sz w:val="20"/>
+          <w:szCs w:val="20"/>
+          <w:lang w:val="en-US"/>
+        </w:rPr>
+        <w:t xml:space="preserve">            while (reader.Read())</w:t>
+      </w:r>
+    </w:p>
+    <w:p>
+      <w:pPr>
+        <w:pStyle w:val="Standard"/>
+        <w:pBdr>
+          <w:top w:val="single" w:sz="4" w:space="1" w:color="auto"/>
+          <w:left w:val="single" w:sz="4" w:space="4" w:color="auto"/>
+          <w:bottom w:val="single" w:sz="4" w:space="1" w:color="auto"/>
+          <w:right w:val="single" w:sz="4" w:space="4" w:color="auto"/>
+        </w:pBdr>
+        <w:rPr>
+          <w:rFonts w:ascii="Courier New" w:hAnsi="Courier New" w:cs="Courier New"/>
+          <w:sz w:val="20"/>
+          <w:szCs w:val="20"/>
+        </w:rPr>
+      </w:pPr>
+      <w:r>
+        <w:rPr>
+          <w:rFonts w:ascii="Courier New" w:hAnsi="Courier New" w:cs="Courier New"/>
+          <w:sz w:val="20"/>
+          <w:szCs w:val="20"/>
+          <w:lang w:val="en-US"/>
+        </w:rPr>
+        <w:t xml:space="preserve">            </w:t>
+      </w:r>
+      <w:r>
+        <w:rPr>
+          <w:rFonts w:ascii="Courier New" w:hAnsi="Courier New" w:cs="Courier New"/>
+          <w:sz w:val="20"/>
+          <w:szCs w:val="20"/>
+        </w:rPr>
+        <w:t>{</w:t>
+      </w:r>
+    </w:p>
+    <w:p>
+      <w:pPr>
+        <w:pStyle w:val="Standard"/>
+        <w:pBdr>
+          <w:top w:val="single" w:sz="4" w:space="1" w:color="auto"/>
+          <w:left w:val="single" w:sz="4" w:space="4" w:color="auto"/>
+          <w:bottom w:val="single" w:sz="4" w:space="1" w:color="auto"/>
+          <w:right w:val="single" w:sz="4" w:space="4" w:color="auto"/>
+        </w:pBdr>
+        <w:rPr>
+          <w:rFonts w:ascii="Courier New" w:hAnsi="Courier New" w:cs="Courier New"/>
+          <w:sz w:val="20"/>
+          <w:szCs w:val="20"/>
+        </w:rPr>
+      </w:pPr>
+      <w:r>
+        <w:rPr>
+          <w:rFonts w:ascii="Courier New" w:hAnsi="Courier New" w:cs="Courier New"/>
+          <w:sz w:val="20"/>
+          <w:szCs w:val="20"/>
+        </w:rPr>
+        <w:t xml:space="preserve">                count++;</w:t>
+      </w:r>
+    </w:p>
+    <w:p>
+      <w:pPr>
+        <w:pStyle w:val="Standard"/>
+        <w:pBdr>
+          <w:top w:val="single" w:sz="4" w:space="1" w:color="auto"/>
+          <w:left w:val="single" w:sz="4" w:space="4" w:color="auto"/>
+          <w:bottom w:val="single" w:sz="4" w:space="1" w:color="auto"/>
+          <w:right w:val="single" w:sz="4" w:space="4" w:color="auto"/>
+        </w:pBdr>
+        <w:rPr>
+          <w:rFonts w:ascii="Courier New" w:hAnsi="Courier New" w:cs="Courier New"/>
+          <w:sz w:val="20"/>
+          <w:szCs w:val="20"/>
+        </w:rPr>
+      </w:pPr>
+      <w:r>
+        <w:rPr>
+          <w:rFonts w:ascii="Courier New" w:hAnsi="Courier New" w:cs="Courier New"/>
+          <w:sz w:val="20"/>
+          <w:szCs w:val="20"/>
+        </w:rPr>
+        <w:t xml:space="preserve">            }</w:t>
+      </w:r>
+    </w:p>
+    <w:p>
+      <w:pPr>
+        <w:pStyle w:val="Standard"/>
+        <w:pBdr>
+          <w:top w:val="single" w:sz="4" w:space="1" w:color="auto"/>
+          <w:left w:val="single" w:sz="4" w:space="4" w:color="auto"/>
+          <w:bottom w:val="single" w:sz="4" w:space="1" w:color="auto"/>
+          <w:right w:val="single" w:sz="4" w:space="4" w:color="auto"/>
+        </w:pBdr>
+        <w:rPr>
+          <w:rFonts w:ascii="Courier New" w:hAnsi="Courier New" w:cs="Courier New"/>
+          <w:sz w:val="20"/>
+          <w:szCs w:val="20"/>
+        </w:rPr>
+      </w:pPr>
+    </w:p>
+    <w:p>
+      <w:pPr>
+        <w:pStyle w:val="Standard"/>
+        <w:pBdr>
+          <w:top w:val="single" w:sz="4" w:space="1" w:color="auto"/>
+          <w:left w:val="single" w:sz="4" w:space="4" w:color="auto"/>
+          <w:bottom w:val="single" w:sz="4" w:space="1" w:color="auto"/>
+          <w:right w:val="single" w:sz="4" w:space="4" w:color="auto"/>
+        </w:pBdr>
+        <w:rPr>
+          <w:rFonts w:ascii="Courier New" w:hAnsi="Courier New" w:cs="Courier New"/>
+          <w:sz w:val="20"/>
+          <w:szCs w:val="20"/>
+          <w:lang w:val="en-US"/>
+        </w:rPr>
+      </w:pPr>
+      <w:r>
+        <w:rPr>
+          <w:rFonts w:ascii="Courier New" w:hAnsi="Courier New" w:cs="Courier New"/>
+          <w:sz w:val="20"/>
+          <w:szCs w:val="20"/>
+          <w:lang w:val="en-US"/>
+        </w:rPr>
+        <w:t xml:space="preserve">            reader.Close();</w:t>
+      </w:r>
+    </w:p>
+    <w:p>
+      <w:pPr>
+        <w:pStyle w:val="Standard"/>
+        <w:pBdr>
+          <w:top w:val="single" w:sz="4" w:space="1" w:color="auto"/>
+          <w:left w:val="single" w:sz="4" w:space="4" w:color="auto"/>
+          <w:bottom w:val="single" w:sz="4" w:space="1" w:color="auto"/>
+          <w:right w:val="single" w:sz="4" w:space="4" w:color="auto"/>
+        </w:pBdr>
+        <w:rPr>
+          <w:rFonts w:ascii="Courier New" w:hAnsi="Courier New" w:cs="Courier New"/>
+          <w:sz w:val="20"/>
+          <w:szCs w:val="20"/>
+          <w:lang w:val="en-US"/>
+        </w:rPr>
+      </w:pPr>
+    </w:p>
+    <w:p>
+      <w:pPr>
+        <w:pStyle w:val="Standard"/>
+        <w:pBdr>
+          <w:top w:val="single" w:sz="4" w:space="1" w:color="auto"/>
+          <w:left w:val="single" w:sz="4" w:space="4" w:color="auto"/>
+          <w:bottom w:val="single" w:sz="4" w:space="1" w:color="auto"/>
+          <w:right w:val="single" w:sz="4" w:space="4" w:color="auto"/>
+        </w:pBdr>
+        <w:rPr>
+          <w:rFonts w:ascii="Courier New" w:hAnsi="Courier New" w:cs="Courier New"/>
+          <w:sz w:val="20"/>
+          <w:szCs w:val="20"/>
+          <w:lang w:val="en-US"/>
+        </w:rPr>
+      </w:pPr>
+      <w:r>
+        <w:rPr>
+          <w:rFonts w:ascii="Courier New" w:hAnsi="Courier New" w:cs="Courier New"/>
+          <w:sz w:val="20"/>
+          <w:szCs w:val="20"/>
+          <w:lang w:val="en-US"/>
+        </w:rPr>
+        <w:t xml:space="preserve">            return count;</w:t>
+      </w:r>
+    </w:p>
+    <w:p>
+      <w:pPr>
+        <w:pStyle w:val="Standard"/>
+        <w:pBdr>
+          <w:top w:val="single" w:sz="4" w:space="1" w:color="auto"/>
+          <w:left w:val="single" w:sz="4" w:space="4" w:color="auto"/>
+          <w:bottom w:val="single" w:sz="4" w:space="1" w:color="auto"/>
+          <w:right w:val="single" w:sz="4" w:space="4" w:color="auto"/>
+        </w:pBdr>
+        <w:rPr>
+          <w:rFonts w:ascii="Courier New" w:hAnsi="Courier New" w:cs="Courier New"/>
+          <w:sz w:val="20"/>
+          <w:szCs w:val="20"/>
+          <w:lang w:val="en-US"/>
+        </w:rPr>
+      </w:pPr>
+      <w:r>
+        <w:rPr>
+          <w:rFonts w:ascii="Courier New" w:hAnsi="Courier New" w:cs="Courier New"/>
+          <w:sz w:val="20"/>
+          <w:szCs w:val="20"/>
+          <w:lang w:val="en-US"/>
+        </w:rPr>
+        <w:t xml:space="preserve">        }</w:t>
+      </w:r>
+    </w:p>
+    <w:p>
+      <w:pPr>
+        <w:pStyle w:val="Standard"/>
+        <w:pBdr>
+          <w:top w:val="single" w:sz="4" w:space="1" w:color="auto"/>
+          <w:left w:val="single" w:sz="4" w:space="4" w:color="auto"/>
+          <w:bottom w:val="single" w:sz="4" w:space="1" w:color="auto"/>
+          <w:right w:val="single" w:sz="4" w:space="4" w:color="auto"/>
+        </w:pBdr>
+        <w:rPr>
+          <w:rFonts w:ascii="Courier New" w:hAnsi="Courier New" w:cs="Courier New"/>
+          <w:sz w:val="20"/>
+          <w:szCs w:val="20"/>
+          <w:lang w:val="en-US"/>
+        </w:rPr>
+      </w:pPr>
+    </w:p>
+    <w:p>
+      <w:pPr>
+        <w:pStyle w:val="Standard"/>
+        <w:pBdr>
+          <w:top w:val="single" w:sz="4" w:space="1" w:color="auto"/>
+          <w:left w:val="single" w:sz="4" w:space="4" w:color="auto"/>
+          <w:bottom w:val="single" w:sz="4" w:space="1" w:color="auto"/>
+          <w:right w:val="single" w:sz="4" w:space="4" w:color="auto"/>
+        </w:pBdr>
+        <w:rPr>
+          <w:rFonts w:ascii="Courier New" w:hAnsi="Courier New" w:cs="Courier New"/>
+          <w:sz w:val="20"/>
+          <w:szCs w:val="20"/>
+          <w:lang w:val="en-US"/>
+        </w:rPr>
+      </w:pPr>
+      <w:r>
+        <w:rPr>
+          <w:rFonts w:ascii="Courier New" w:hAnsi="Courier New" w:cs="Courier New"/>
+          <w:sz w:val="20"/>
+          <w:szCs w:val="20"/>
+          <w:lang w:val="en-US"/>
+        </w:rPr>
+        <w:t xml:space="preserve">        static int DoQuery()</w:t>
+      </w:r>
+    </w:p>
+    <w:p>
+      <w:pPr>
+        <w:pStyle w:val="Standard"/>
+        <w:pBdr>
+          <w:top w:val="single" w:sz="4" w:space="1" w:color="auto"/>
+          <w:left w:val="single" w:sz="4" w:space="4" w:color="auto"/>
+          <w:bottom w:val="single" w:sz="4" w:space="1" w:color="auto"/>
+          <w:right w:val="single" w:sz="4" w:space="4" w:color="auto"/>
+        </w:pBdr>
+        <w:rPr>
+          <w:rFonts w:ascii="Courier New" w:hAnsi="Courier New" w:cs="Courier New"/>
+          <w:sz w:val="20"/>
+          <w:szCs w:val="20"/>
+          <w:lang w:val="en-US"/>
+        </w:rPr>
+      </w:pPr>
+      <w:r>
+        <w:rPr>
+          <w:rFonts w:ascii="Courier New" w:hAnsi="Courier New" w:cs="Courier New"/>
+          <w:sz w:val="20"/>
+          <w:szCs w:val="20"/>
+          <w:lang w:val="en-US"/>
+        </w:rPr>
+        <w:t xml:space="preserve">        {</w:t>
+      </w:r>
+    </w:p>
+    <w:p>
+      <w:pPr>
+        <w:pStyle w:val="Standard"/>
+        <w:pBdr>
+          <w:top w:val="single" w:sz="4" w:space="1" w:color="auto"/>
+          <w:left w:val="single" w:sz="4" w:space="4" w:color="auto"/>
+          <w:bottom w:val="single" w:sz="4" w:space="1" w:color="auto"/>
+          <w:right w:val="single" w:sz="4" w:space="4" w:color="auto"/>
+        </w:pBdr>
+        <w:rPr>
+          <w:rFonts w:ascii="Courier New" w:hAnsi="Courier New" w:cs="Courier New"/>
+          <w:sz w:val="20"/>
+          <w:szCs w:val="20"/>
+          <w:lang w:val="en-US"/>
+        </w:rPr>
+      </w:pPr>
+      <w:r>
+        <w:rPr>
+          <w:rFonts w:ascii="Courier New" w:hAnsi="Courier New" w:cs="Courier New"/>
+          <w:sz w:val="20"/>
+          <w:szCs w:val="20"/>
+          <w:lang w:val="en-US"/>
+        </w:rPr>
+        <w:t xml:space="preserve">            string query =</w:t>
+      </w:r>
+    </w:p>
+    <w:p>
+      <w:pPr>
+        <w:pStyle w:val="Standard"/>
+        <w:pBdr>
+          <w:top w:val="single" w:sz="4" w:space="1" w:color="auto"/>
+          <w:left w:val="single" w:sz="4" w:space="4" w:color="auto"/>
+          <w:bottom w:val="single" w:sz="4" w:space="1" w:color="auto"/>
+          <w:right w:val="single" w:sz="4" w:space="4" w:color="auto"/>
+        </w:pBdr>
+        <w:rPr>
+          <w:rFonts w:ascii="Courier New" w:hAnsi="Courier New" w:cs="Courier New"/>
+          <w:sz w:val="20"/>
+          <w:szCs w:val="20"/>
+          <w:lang w:val="en-US"/>
+        </w:rPr>
+      </w:pPr>
+      <w:r>
+        <w:rPr>
+          <w:rFonts w:ascii="Courier New" w:hAnsi="Courier New" w:cs="Courier New"/>
+          <w:sz w:val="20"/>
+          <w:szCs w:val="20"/>
+          <w:lang w:val="en-US"/>
+        </w:rPr>
+        <w:t xml:space="preserve">                "declare @userId int = 10\n" +</w:t>
+      </w:r>
+    </w:p>
+    <w:p>
+      <w:pPr>
+        <w:pStyle w:val="Standard"/>
+        <w:pBdr>
+          <w:top w:val="single" w:sz="4" w:space="1" w:color="auto"/>
+          <w:left w:val="single" w:sz="4" w:space="4" w:color="auto"/>
+          <w:bottom w:val="single" w:sz="4" w:space="1" w:color="auto"/>
+          <w:right w:val="single" w:sz="4" w:space="4" w:color="auto"/>
+        </w:pBdr>
+        <w:rPr>
+          <w:rFonts w:ascii="Courier New" w:hAnsi="Courier New" w:cs="Courier New"/>
+          <w:sz w:val="20"/>
+          <w:szCs w:val="20"/>
+          <w:lang w:val="en-US"/>
+        </w:rPr>
+      </w:pPr>
+      <w:r>
+        <w:rPr>
+          <w:rFonts w:ascii="Courier New" w:hAnsi="Courier New" w:cs="Courier New"/>
+          <w:sz w:val="20"/>
+          <w:szCs w:val="20"/>
+          <w:lang w:val="en-US"/>
+        </w:rPr>
+        <w:t xml:space="preserve">                "select Locations.Id, Locations.LocName from \n" +</w:t>
+      </w:r>
+    </w:p>
+    <w:p>
+      <w:pPr>
+        <w:pStyle w:val="Standard"/>
+        <w:pBdr>
+          <w:top w:val="single" w:sz="4" w:space="1" w:color="auto"/>
+          <w:left w:val="single" w:sz="4" w:space="4" w:color="auto"/>
+          <w:bottom w:val="single" w:sz="4" w:space="1" w:color="auto"/>
+          <w:right w:val="single" w:sz="4" w:space="4" w:color="auto"/>
+        </w:pBdr>
+        <w:rPr>
+          <w:rFonts w:ascii="Courier New" w:hAnsi="Courier New" w:cs="Courier New"/>
+          <w:sz w:val="20"/>
+          <w:szCs w:val="20"/>
+          <w:lang w:val="en-US"/>
+        </w:rPr>
+      </w:pPr>
+      <w:r>
+        <w:rPr>
+          <w:rFonts w:ascii="Courier New" w:hAnsi="Courier New" w:cs="Courier New"/>
+          <w:sz w:val="20"/>
+          <w:szCs w:val="20"/>
+          <w:lang w:val="en-US"/>
+        </w:rPr>
+        <w:t xml:space="preserve">                "(Locations join AccessRules on Locations.Id = AccessRules.LocId)\n" +</w:t>
+      </w:r>
+    </w:p>
+    <w:p>
+      <w:pPr>
+        <w:pStyle w:val="Standard"/>
+        <w:pBdr>
+          <w:top w:val="single" w:sz="4" w:space="1" w:color="auto"/>
+          <w:left w:val="single" w:sz="4" w:space="4" w:color="auto"/>
+          <w:bottom w:val="single" w:sz="4" w:space="1" w:color="auto"/>
+          <w:right w:val="single" w:sz="4" w:space="4" w:color="auto"/>
+        </w:pBdr>
+        <w:rPr>
+          <w:rFonts w:ascii="Courier New" w:hAnsi="Courier New" w:cs="Courier New"/>
+          <w:sz w:val="20"/>
+          <w:szCs w:val="20"/>
+          <w:lang w:val="en-US"/>
+        </w:rPr>
+      </w:pPr>
+      <w:r>
+        <w:rPr>
+          <w:rFonts w:ascii="Courier New" w:hAnsi="Courier New" w:cs="Courier New"/>
+          <w:sz w:val="20"/>
+          <w:szCs w:val="20"/>
+          <w:lang w:val="en-US"/>
+        </w:rPr>
+        <w:t xml:space="preserve">                "join SecLevel on SecLevel.Id = AccessRules.SecLevelId\n" +</w:t>
+      </w:r>
+    </w:p>
+    <w:p>
+      <w:pPr>
+        <w:pStyle w:val="Standard"/>
+        <w:pBdr>
+          <w:top w:val="single" w:sz="4" w:space="1" w:color="auto"/>
+          <w:left w:val="single" w:sz="4" w:space="4" w:color="auto"/>
+          <w:bottom w:val="single" w:sz="4" w:space="1" w:color="auto"/>
+          <w:right w:val="single" w:sz="4" w:space="4" w:color="auto"/>
+        </w:pBdr>
+        <w:rPr>
+          <w:rFonts w:ascii="Courier New" w:hAnsi="Courier New" w:cs="Courier New"/>
+          <w:sz w:val="20"/>
+          <w:szCs w:val="20"/>
+          <w:lang w:val="en-US"/>
+        </w:rPr>
+      </w:pPr>
+      <w:r>
+        <w:rPr>
+          <w:rFonts w:ascii="Courier New" w:hAnsi="Courier New" w:cs="Courier New"/>
+          <w:sz w:val="20"/>
+          <w:szCs w:val="20"/>
+          <w:lang w:val="en-US"/>
+        </w:rPr>
+        <w:t xml:space="preserve">                "join Users on SecLevel.Id = Users.SecLevelId\n" +</w:t>
+      </w:r>
+    </w:p>
+    <w:p>
+      <w:pPr>
+        <w:pStyle w:val="Standard"/>
+        <w:pBdr>
+          <w:top w:val="single" w:sz="4" w:space="1" w:color="auto"/>
+          <w:left w:val="single" w:sz="4" w:space="4" w:color="auto"/>
+          <w:bottom w:val="single" w:sz="4" w:space="1" w:color="auto"/>
+          <w:right w:val="single" w:sz="4" w:space="4" w:color="auto"/>
+        </w:pBdr>
+        <w:rPr>
+          <w:rFonts w:ascii="Courier New" w:hAnsi="Courier New" w:cs="Courier New"/>
+          <w:sz w:val="20"/>
+          <w:szCs w:val="20"/>
+          <w:lang w:val="en-US"/>
+        </w:rPr>
+      </w:pPr>
+      <w:r>
+        <w:rPr>
+          <w:rFonts w:ascii="Courier New" w:hAnsi="Courier New" w:cs="Courier New"/>
+          <w:sz w:val="20"/>
+          <w:szCs w:val="20"/>
+          <w:lang w:val="en-US"/>
+        </w:rPr>
+        <w:t xml:space="preserve">                "where Users.Id = @userId";</w:t>
+      </w:r>
+    </w:p>
+    <w:p>
+      <w:pPr>
+        <w:pStyle w:val="Standard"/>
+        <w:pBdr>
+          <w:top w:val="single" w:sz="4" w:space="1" w:color="auto"/>
+          <w:left w:val="single" w:sz="4" w:space="4" w:color="auto"/>
+          <w:bottom w:val="single" w:sz="4" w:space="1" w:color="auto"/>
+          <w:right w:val="single" w:sz="4" w:space="4" w:color="auto"/>
+        </w:pBdr>
+        <w:rPr>
+          <w:rFonts w:ascii="Courier New" w:hAnsi="Courier New" w:cs="Courier New"/>
+          <w:sz w:val="20"/>
+          <w:szCs w:val="20"/>
+          <w:lang w:val="en-US"/>
+        </w:rPr>
+      </w:pPr>
+      <w:r>
+        <w:rPr>
+          <w:rFonts w:ascii="Courier New" w:hAnsi="Courier New" w:cs="Courier New"/>
+          <w:sz w:val="20"/>
+          <w:szCs w:val="20"/>
+          <w:lang w:val="en-US"/>
+        </w:rPr>
+        <w:t xml:space="preserve">            SqlCommand cmd = new SqlCommand(query, _sqlConnection);</w:t>
+      </w:r>
+    </w:p>
+    <w:p>
+      <w:pPr>
+        <w:pStyle w:val="Standard"/>
+        <w:pBdr>
+          <w:top w:val="single" w:sz="4" w:space="1" w:color="auto"/>
+          <w:left w:val="single" w:sz="4" w:space="4" w:color="auto"/>
+          <w:bottom w:val="single" w:sz="4" w:space="1" w:color="auto"/>
+          <w:right w:val="single" w:sz="4" w:space="4" w:color="auto"/>
+        </w:pBdr>
+        <w:rPr>
+          <w:rFonts w:ascii="Courier New" w:hAnsi="Courier New" w:cs="Courier New"/>
+          <w:sz w:val="20"/>
+          <w:szCs w:val="20"/>
+          <w:lang w:val="en-US"/>
+        </w:rPr>
+      </w:pPr>
+      <w:r>
+        <w:rPr>
+          <w:rFonts w:ascii="Courier New" w:hAnsi="Courier New" w:cs="Courier New"/>
+          <w:sz w:val="20"/>
+          <w:szCs w:val="20"/>
+          <w:lang w:val="en-US"/>
+        </w:rPr>
+        <w:t xml:space="preserve">           </w:t>
+      </w:r>
+    </w:p>
+    <w:p>
+      <w:pPr>
+        <w:pStyle w:val="Standard"/>
+        <w:pBdr>
+          <w:top w:val="single" w:sz="4" w:space="1" w:color="auto"/>
+          <w:left w:val="single" w:sz="4" w:space="4" w:color="auto"/>
+          <w:bottom w:val="single" w:sz="4" w:space="1" w:color="auto"/>
+          <w:right w:val="single" w:sz="4" w:space="4" w:color="auto"/>
+        </w:pBdr>
+        <w:rPr>
+          <w:rFonts w:ascii="Courier New" w:hAnsi="Courier New" w:cs="Courier New"/>
+          <w:sz w:val="20"/>
+          <w:szCs w:val="20"/>
+          <w:lang w:val="en-US"/>
+        </w:rPr>
+      </w:pPr>
+      <w:r>
+        <w:rPr>
+          <w:rFonts w:ascii="Courier New" w:hAnsi="Courier New" w:cs="Courier New"/>
+          <w:sz w:val="20"/>
+          <w:szCs w:val="20"/>
+          <w:lang w:val="en-US"/>
+        </w:rPr>
+        <w:t xml:space="preserve">            var reader = cmd.ExecuteReader();</w:t>
+      </w:r>
+    </w:p>
+    <w:p>
+      <w:pPr>
+        <w:pStyle w:val="Standard"/>
+        <w:pBdr>
+          <w:top w:val="single" w:sz="4" w:space="1" w:color="auto"/>
+          <w:left w:val="single" w:sz="4" w:space="4" w:color="auto"/>
+          <w:bottom w:val="single" w:sz="4" w:space="1" w:color="auto"/>
+          <w:right w:val="single" w:sz="4" w:space="4" w:color="auto"/>
+        </w:pBdr>
+        <w:rPr>
+          <w:rFonts w:ascii="Courier New" w:hAnsi="Courier New" w:cs="Courier New"/>
+          <w:sz w:val="20"/>
+          <w:szCs w:val="20"/>
+          <w:lang w:val="en-US"/>
+        </w:rPr>
+      </w:pPr>
+    </w:p>
+    <w:p>
+      <w:pPr>
+        <w:pStyle w:val="Standard"/>
+        <w:pBdr>
+          <w:top w:val="single" w:sz="4" w:space="1" w:color="auto"/>
+          <w:left w:val="single" w:sz="4" w:space="4" w:color="auto"/>
+          <w:bottom w:val="single" w:sz="4" w:space="1" w:color="auto"/>
+          <w:right w:val="single" w:sz="4" w:space="4" w:color="auto"/>
+        </w:pBdr>
+        <w:rPr>
+          <w:rFonts w:ascii="Courier New" w:hAnsi="Courier New" w:cs="Courier New"/>
+          <w:sz w:val="20"/>
+          <w:szCs w:val="20"/>
+          <w:lang w:val="en-US"/>
+        </w:rPr>
+      </w:pPr>
+      <w:r>
+        <w:rPr>
+          <w:rFonts w:ascii="Courier New" w:hAnsi="Courier New" w:cs="Courier New"/>
+          <w:sz w:val="20"/>
+          <w:szCs w:val="20"/>
+          <w:lang w:val="en-US"/>
+        </w:rPr>
+        <w:t xml:space="preserve">            int count = 0;</w:t>
+      </w:r>
+    </w:p>
+    <w:p>
+      <w:pPr>
+        <w:pStyle w:val="Standard"/>
+        <w:pBdr>
+          <w:top w:val="single" w:sz="4" w:space="1" w:color="auto"/>
+          <w:left w:val="single" w:sz="4" w:space="4" w:color="auto"/>
+          <w:bottom w:val="single" w:sz="4" w:space="1" w:color="auto"/>
+          <w:right w:val="single" w:sz="4" w:space="4" w:color="auto"/>
+        </w:pBdr>
+        <w:rPr>
+          <w:rFonts w:ascii="Courier New" w:hAnsi="Courier New" w:cs="Courier New"/>
+          <w:sz w:val="20"/>
+          <w:szCs w:val="20"/>
+          <w:lang w:val="en-US"/>
+        </w:rPr>
+      </w:pPr>
+      <w:r>
+        <w:rPr>
+          <w:rFonts w:ascii="Courier New" w:hAnsi="Courier New" w:cs="Courier New"/>
+          <w:sz w:val="20"/>
+          <w:szCs w:val="20"/>
+          <w:lang w:val="en-US"/>
+        </w:rPr>
+        <w:t xml:space="preserve">            while (reader.Read())</w:t>
+      </w:r>
+    </w:p>
+    <w:p>
+      <w:pPr>
+        <w:pStyle w:val="Standard"/>
+        <w:pBdr>
+          <w:top w:val="single" w:sz="4" w:space="1" w:color="auto"/>
+          <w:left w:val="single" w:sz="4" w:space="4" w:color="auto"/>
+          <w:bottom w:val="single" w:sz="4" w:space="1" w:color="auto"/>
+          <w:right w:val="single" w:sz="4" w:space="4" w:color="auto"/>
+        </w:pBdr>
+        <w:rPr>
+          <w:rFonts w:ascii="Courier New" w:hAnsi="Courier New" w:cs="Courier New"/>
+          <w:sz w:val="20"/>
+          <w:szCs w:val="20"/>
+          <w:lang w:val="en-US"/>
+        </w:rPr>
+      </w:pPr>
+      <w:r>
+        <w:rPr>
+          <w:rFonts w:ascii="Courier New" w:hAnsi="Courier New" w:cs="Courier New"/>
+          <w:sz w:val="20"/>
+          <w:szCs w:val="20"/>
+          <w:lang w:val="en-US"/>
+        </w:rPr>
+        <w:t xml:space="preserve">            {</w:t>
+      </w:r>
+    </w:p>
+    <w:p>
+      <w:pPr>
+        <w:pStyle w:val="Standard"/>
+        <w:pBdr>
+          <w:top w:val="single" w:sz="4" w:space="1" w:color="auto"/>
+          <w:left w:val="single" w:sz="4" w:space="4" w:color="auto"/>
+          <w:bottom w:val="single" w:sz="4" w:space="1" w:color="auto"/>
+          <w:right w:val="single" w:sz="4" w:space="4" w:color="auto"/>
+        </w:pBdr>
+        <w:rPr>
+          <w:rFonts w:ascii="Courier New" w:hAnsi="Courier New" w:cs="Courier New"/>
+          <w:sz w:val="20"/>
+          <w:szCs w:val="20"/>
+          <w:lang w:val="en-US"/>
+        </w:rPr>
+      </w:pPr>
+      <w:r>
+        <w:rPr>
+          <w:rFonts w:ascii="Courier New" w:hAnsi="Courier New" w:cs="Courier New"/>
+          <w:sz w:val="20"/>
+          <w:szCs w:val="20"/>
+          <w:lang w:val="en-US"/>
+        </w:rPr>
+        <w:t xml:space="preserve">                count++;</w:t>
+      </w:r>
+    </w:p>
+    <w:p>
+      <w:pPr>
+        <w:pStyle w:val="Standard"/>
+        <w:pBdr>
+          <w:top w:val="single" w:sz="4" w:space="1" w:color="auto"/>
+          <w:left w:val="single" w:sz="4" w:space="4" w:color="auto"/>
+          <w:bottom w:val="single" w:sz="4" w:space="1" w:color="auto"/>
+          <w:right w:val="single" w:sz="4" w:space="4" w:color="auto"/>
+        </w:pBdr>
+        <w:rPr>
+          <w:rFonts w:ascii="Courier New" w:hAnsi="Courier New" w:cs="Courier New"/>
+          <w:sz w:val="20"/>
+          <w:szCs w:val="20"/>
+          <w:lang w:val="en-US"/>
+        </w:rPr>
+      </w:pPr>
+      <w:r>
+        <w:rPr>
+          <w:rFonts w:ascii="Courier New" w:hAnsi="Courier New" w:cs="Courier New"/>
+          <w:sz w:val="20"/>
+          <w:szCs w:val="20"/>
+          <w:lang w:val="en-US"/>
+        </w:rPr>
+        <w:t xml:space="preserve">            }</w:t>
+      </w:r>
+    </w:p>
+    <w:p>
+      <w:pPr>
+        <w:pStyle w:val="Standard"/>
+        <w:pBdr>
+          <w:top w:val="single" w:sz="4" w:space="1" w:color="auto"/>
+          <w:left w:val="single" w:sz="4" w:space="4" w:color="auto"/>
+          <w:bottom w:val="single" w:sz="4" w:space="1" w:color="auto"/>
+          <w:right w:val="single" w:sz="4" w:space="4" w:color="auto"/>
+        </w:pBdr>
+        <w:rPr>
+          <w:rFonts w:ascii="Courier New" w:hAnsi="Courier New" w:cs="Courier New"/>
+          <w:sz w:val="20"/>
+          <w:szCs w:val="20"/>
+          <w:lang w:val="en-US"/>
+        </w:rPr>
+      </w:pPr>
+    </w:p>
+    <w:p>
+      <w:pPr>
+        <w:pStyle w:val="Standard"/>
+        <w:pBdr>
+          <w:top w:val="single" w:sz="4" w:space="1" w:color="auto"/>
+          <w:left w:val="single" w:sz="4" w:space="4" w:color="auto"/>
+          <w:bottom w:val="single" w:sz="4" w:space="1" w:color="auto"/>
+          <w:right w:val="single" w:sz="4" w:space="4" w:color="auto"/>
+        </w:pBdr>
+        <w:rPr>
+          <w:rFonts w:ascii="Courier New" w:hAnsi="Courier New" w:cs="Courier New"/>
+          <w:sz w:val="20"/>
+          <w:szCs w:val="20"/>
+          <w:lang w:val="en-US"/>
+        </w:rPr>
+      </w:pPr>
+      <w:r>
+        <w:rPr>
+          <w:rFonts w:ascii="Courier New" w:hAnsi="Courier New" w:cs="Courier New"/>
+          <w:sz w:val="20"/>
+          <w:szCs w:val="20"/>
+          <w:lang w:val="en-US"/>
+        </w:rPr>
+        <w:t xml:space="preserve">            reader.Close();</w:t>
+      </w:r>
+    </w:p>
+    <w:p>
+      <w:pPr>
+        <w:pStyle w:val="Standard"/>
+        <w:pBdr>
+          <w:top w:val="single" w:sz="4" w:space="1" w:color="auto"/>
+          <w:left w:val="single" w:sz="4" w:space="4" w:color="auto"/>
+          <w:bottom w:val="single" w:sz="4" w:space="1" w:color="auto"/>
+          <w:right w:val="single" w:sz="4" w:space="4" w:color="auto"/>
+        </w:pBdr>
+        <w:rPr>
+          <w:rFonts w:ascii="Courier New" w:hAnsi="Courier New" w:cs="Courier New"/>
+          <w:sz w:val="20"/>
+          <w:szCs w:val="20"/>
+          <w:lang w:val="en-US"/>
+        </w:rPr>
+      </w:pPr>
+    </w:p>
+    <w:p>
+      <w:pPr>
+        <w:pStyle w:val="Standard"/>
+        <w:pBdr>
+          <w:top w:val="single" w:sz="4" w:space="1" w:color="auto"/>
+          <w:left w:val="single" w:sz="4" w:space="4" w:color="auto"/>
+          <w:bottom w:val="single" w:sz="4" w:space="1" w:color="auto"/>
+          <w:right w:val="single" w:sz="4" w:space="4" w:color="auto"/>
+        </w:pBdr>
+        <w:rPr>
+          <w:rFonts w:ascii="Courier New" w:hAnsi="Courier New" w:cs="Courier New"/>
+          <w:sz w:val="20"/>
+          <w:szCs w:val="20"/>
+        </w:rPr>
+      </w:pPr>
+      <w:r>
+        <w:rPr>
+          <w:rFonts w:ascii="Courier New" w:hAnsi="Courier New" w:cs="Courier New"/>
+          <w:sz w:val="20"/>
+          <w:szCs w:val="20"/>
+          <w:lang w:val="en-US"/>
+        </w:rPr>
+        <w:t xml:space="preserve">            </w:t>
+      </w:r>
+      <w:r>
+        <w:rPr>
+          <w:rFonts w:ascii="Courier New" w:hAnsi="Courier New" w:cs="Courier New"/>
+          <w:sz w:val="20"/>
+          <w:szCs w:val="20"/>
+        </w:rPr>
+        <w:t>return count;</w:t>
+      </w:r>
+    </w:p>
+    <w:p>
+      <w:pPr>
+        <w:pStyle w:val="Standard"/>
+        <w:pBdr>
+          <w:top w:val="single" w:sz="4" w:space="1" w:color="auto"/>
+          <w:left w:val="single" w:sz="4" w:space="4" w:color="auto"/>
+          <w:bottom w:val="single" w:sz="4" w:space="1" w:color="auto"/>
+          <w:right w:val="single" w:sz="4" w:space="4" w:color="auto"/>
+        </w:pBdr>
+        <w:rPr>
+          <w:rFonts w:ascii="Courier New" w:hAnsi="Courier New" w:cs="Courier New"/>
+          <w:sz w:val="20"/>
+          <w:szCs w:val="20"/>
+        </w:rPr>
+      </w:pPr>
+      <w:r>
+        <w:rPr>
+          <w:rFonts w:ascii="Courier New" w:hAnsi="Courier New" w:cs="Courier New"/>
+          <w:sz w:val="20"/>
+          <w:szCs w:val="20"/>
+        </w:rPr>
+        <w:t xml:space="preserve">        }</w:t>
+      </w:r>
+    </w:p>
+    <w:p>
+      <w:pPr>
+        <w:spacing w:before="0" w:after="0" w:line="240" w:lineRule="auto"/>
+        <w:ind w:firstLine="0"/>
+        <w:rPr>
+          <w:rFonts w:ascii="Courier New" w:hAnsi="Courier New" w:cs="Courier New"/>
+          <w:sz w:val="20"/>
+          <w:szCs w:val="20"/>
+        </w:rPr>
+      </w:pPr>
+      <w:r>
+        <w:rPr>
+          <w:rFonts w:ascii="Courier New" w:hAnsi="Courier New" w:cs="Courier New"/>
+          <w:sz w:val="20"/>
+          <w:szCs w:val="20"/>
         </w:rPr>
         <w:br w:type="page"/>
       </w:r>
@@ -11249,7 +12951,7 @@
       </w:pPr>
       <w:bookmarkStart w:id="48" w:name="_Toc18142227"/>
       <w:bookmarkStart w:id="49" w:name="_Toc18142353"/>
-      <w:bookmarkStart w:id="50" w:name="_Toc18142547"/>
+      <w:bookmarkStart w:id="50" w:name="_Toc18142596"/>
       <w:r>
         <w:t>Заключение</w:t>
       </w:r>
@@ -11338,7 +13040,7 @@
       </w:pPr>
       <w:bookmarkStart w:id="51" w:name="_Toc18142228"/>
       <w:bookmarkStart w:id="52" w:name="_Toc18142354"/>
-      <w:bookmarkStart w:id="53" w:name="_Toc18142548"/>
+      <w:bookmarkStart w:id="53" w:name="_Toc18142597"/>
       <w:r>
         <w:lastRenderedPageBreak/>
         <w:t>Список литературы</w:t>
@@ -12650,7 +14352,7 @@
       </w:r>
     </w:p>
   </w:comment>
-  <w:comment w:id="20" w:author="Пользователь Windows" w:date="2019-08-29T11:39:00Z" w:initials="ПW">
+  <w:comment w:id="19" w:author="Пользователь Windows" w:date="2019-08-29T11:39:00Z" w:initials="ПW">
     <w:p>
       <w:pPr>
         <w:pStyle w:val="afc"/>
@@ -12723,7 +14425,7 @@
       <w:rPr>
         <w:noProof/>
       </w:rPr>
-      <w:t>22</w:t>
+      <w:t>36</w:t>
     </w:r>
     <w:r>
       <w:fldChar w:fldCharType="end"/>
@@ -17245,7 +18947,7 @@
 </file>
 
 <file path=customXml/itemProps1.xml><?xml version="1.0" encoding="utf-8"?>
-<ds:datastoreItem xmlns:ds="http://schemas.openxmlformats.org/officeDocument/2006/customXml" ds:itemID="{CDF14B76-C09A-4F92-B36A-604E4CC6642D}">
+<ds:datastoreItem xmlns:ds="http://schemas.openxmlformats.org/officeDocument/2006/customXml" ds:itemID="{17CC8412-621E-492F-B64E-3D157C21EB12}">
   <ds:schemaRefs>
     <ds:schemaRef ds:uri="http://schemas.openxmlformats.org/officeDocument/2006/bibliography"/>
   </ds:schemaRefs>

</xml_diff>

<commit_message>
Fixed title list (signature label)
</commit_message>
<xml_diff>
--- a/РПЗ.docx
+++ b/РПЗ.docx
@@ -1273,6 +1273,13 @@
           <w:lang w:bidi="ru-RU"/>
         </w:rPr>
         <w:tab/>
+      </w:r>
+      <w:r>
+        <w:rPr>
+          <w:sz w:val="18"/>
+          <w:szCs w:val="22"/>
+          <w:lang w:bidi="ru-RU"/>
+        </w:rPr>
         <w:t>(И.О.Фамилия)</w:t>
       </w:r>
     </w:p>
@@ -1431,6 +1438,8 @@
         </w:rPr>
         <w:br w:type="column"/>
       </w:r>
+      <w:bookmarkStart w:id="2" w:name="_GoBack"/>
+      <w:bookmarkEnd w:id="2"/>
     </w:p>
     <w:p>
       <w:pPr>
@@ -1481,7 +1490,7 @@
         <w:ind w:firstLine="0"/>
         <w:rPr>
           <w:szCs w:val="22"/>
-          <w:lang w:val="en-US" w:bidi="ru-RU"/>
+          <w:lang w:bidi="ru-RU"/>
         </w:rPr>
         <w:sectPr>
           <w:type w:val="continuous"/>
@@ -1533,7 +1542,7 @@
           <w:szCs w:val="22"/>
           <w:lang w:bidi="ru-RU"/>
         </w:rPr>
-        <w:t>дата)</w:t>
+        <w:t>дата</w:t>
       </w:r>
       <w:r>
         <w:rPr>
@@ -1541,7 +1550,7 @@
           <w:szCs w:val="22"/>
           <w:lang w:bidi="ru-RU"/>
         </w:rPr>
-        <w:tab/>
+        <w:t>)</w:t>
       </w:r>
       <w:r>
         <w:rPr>
@@ -3370,9 +3379,9 @@
           <w:szCs w:val="28"/>
         </w:rPr>
       </w:pPr>
-      <w:bookmarkStart w:id="2" w:name="_Toc18142222"/>
-      <w:bookmarkStart w:id="3" w:name="_Toc18142348"/>
-      <w:bookmarkStart w:id="4" w:name="_Toc18142576"/>
+      <w:bookmarkStart w:id="3" w:name="_Toc18142222"/>
+      <w:bookmarkStart w:id="4" w:name="_Toc18142348"/>
+      <w:bookmarkStart w:id="5" w:name="_Toc18142576"/>
       <w:r>
         <w:rPr>
           <w:sz w:val="28"/>
@@ -3383,9 +3392,9 @@
       </w:r>
       <w:bookmarkEnd w:id="0"/>
       <w:bookmarkEnd w:id="1"/>
-      <w:bookmarkEnd w:id="2"/>
       <w:bookmarkEnd w:id="3"/>
       <w:bookmarkEnd w:id="4"/>
+      <w:bookmarkEnd w:id="5"/>
     </w:p>
     <w:p>
       <w:pPr>
@@ -3585,11 +3594,11 @@
           <w:szCs w:val="28"/>
         </w:rPr>
       </w:pPr>
-      <w:bookmarkStart w:id="5" w:name="_Toc532914045"/>
-      <w:bookmarkStart w:id="6" w:name="_Toc532915327"/>
-      <w:bookmarkStart w:id="7" w:name="_Toc18142223"/>
-      <w:bookmarkStart w:id="8" w:name="_Toc18142349"/>
-      <w:bookmarkStart w:id="9" w:name="_Toc18142577"/>
+      <w:bookmarkStart w:id="6" w:name="_Toc532914045"/>
+      <w:bookmarkStart w:id="7" w:name="_Toc532915327"/>
+      <w:bookmarkStart w:id="8" w:name="_Toc18142223"/>
+      <w:bookmarkStart w:id="9" w:name="_Toc18142349"/>
+      <w:bookmarkStart w:id="10" w:name="_Toc18142577"/>
       <w:r>
         <w:rPr>
           <w:sz w:val="28"/>
@@ -3598,11 +3607,11 @@
         <w:lastRenderedPageBreak/>
         <w:t>Аналитический раздел</w:t>
       </w:r>
-      <w:bookmarkEnd w:id="5"/>
       <w:bookmarkEnd w:id="6"/>
       <w:bookmarkEnd w:id="7"/>
       <w:bookmarkEnd w:id="8"/>
       <w:bookmarkEnd w:id="9"/>
+      <w:bookmarkEnd w:id="10"/>
     </w:p>
     <w:p>
       <w:pPr>
@@ -3641,7 +3650,7 @@
           <w:szCs w:val="28"/>
         </w:rPr>
       </w:pPr>
-      <w:bookmarkStart w:id="10" w:name="_Toc18142578"/>
+      <w:bookmarkStart w:id="11" w:name="_Toc18142578"/>
       <w:r>
         <w:rPr>
           <w:rStyle w:val="110"/>
@@ -3653,7 +3662,7 @@
         </w:rPr>
         <w:t>Базы данных</w:t>
       </w:r>
-      <w:bookmarkEnd w:id="10"/>
+      <w:bookmarkEnd w:id="11"/>
     </w:p>
     <w:p>
       <w:pPr>
@@ -3669,7 +3678,7 @@
           <w:szCs w:val="28"/>
         </w:rPr>
       </w:pPr>
-      <w:bookmarkStart w:id="11" w:name="_Toc532915328"/>
+      <w:bookmarkStart w:id="12" w:name="_Toc532915328"/>
       <w:r>
         <w:rPr>
           <w:rStyle w:val="110"/>
@@ -3733,7 +3742,7 @@
         </w:rPr>
         <w:t xml:space="preserve">Изначально база данных – это представленная в объективной форме совокупность самостоятельных материалов (статей, нормативных актов, судебных решений и иных подобных материалов), систематизированных таким образом, чтобы эти материалы могли быть найдены и обработаны с помощью электронной вычислительной </w:t>
       </w:r>
-      <w:commentRangeStart w:id="12"/>
+      <w:commentRangeStart w:id="13"/>
       <w:r>
         <w:rPr>
           <w:rStyle w:val="110"/>
@@ -3745,12 +3754,12 @@
         </w:rPr>
         <w:t>машины</w:t>
       </w:r>
-      <w:commentRangeEnd w:id="12"/>
+      <w:commentRangeEnd w:id="13"/>
       <w:r>
         <w:rPr>
           <w:rStyle w:val="afb"/>
         </w:rPr>
-        <w:commentReference w:id="12"/>
+        <w:commentReference w:id="13"/>
       </w:r>
       <w:r>
         <w:rPr>
@@ -4482,7 +4491,7 @@
         </w:rPr>
         <w:t xml:space="preserve">В такой ситуации не последнюю роль играет общепринятая практика. В соответствии с ней, например, не называют базами данных файловые архивы, Интернет-порталы или электронные таблицы, несмотря на то, что они в некоторой степени обладают признаками БД. Принято считать, что эта степень в большинстве случаев недостаточна (хотя могут быть </w:t>
       </w:r>
-      <w:commentRangeStart w:id="13"/>
+      <w:commentRangeStart w:id="14"/>
       <w:r>
         <w:rPr>
           <w:rStyle w:val="110"/>
@@ -4494,12 +4503,12 @@
         </w:rPr>
         <w:t>исключения</w:t>
       </w:r>
-      <w:commentRangeEnd w:id="13"/>
+      <w:commentRangeEnd w:id="14"/>
       <w:r>
         <w:rPr>
           <w:rStyle w:val="afb"/>
         </w:rPr>
-        <w:commentReference w:id="13"/>
+        <w:commentReference w:id="14"/>
       </w:r>
       <w:r>
         <w:rPr>
@@ -4540,8 +4549,8 @@
           <w:szCs w:val="28"/>
         </w:rPr>
       </w:pPr>
-      <w:bookmarkStart w:id="14" w:name="_Toc18142579"/>
-      <w:bookmarkEnd w:id="11"/>
+      <w:bookmarkStart w:id="15" w:name="_Toc18142579"/>
+      <w:bookmarkEnd w:id="12"/>
       <w:r>
         <w:rPr>
           <w:rStyle w:val="110"/>
@@ -4554,7 +4563,7 @@
         <w:lastRenderedPageBreak/>
         <w:t>Реляционная модель данных</w:t>
       </w:r>
-      <w:bookmarkEnd w:id="14"/>
+      <w:bookmarkEnd w:id="15"/>
     </w:p>
     <w:p>
       <w:pPr>
@@ -4565,8 +4574,8 @@
           <w:szCs w:val="28"/>
         </w:rPr>
       </w:pPr>
-      <w:bookmarkStart w:id="15" w:name="_Toc532914046"/>
-      <w:bookmarkStart w:id="16" w:name="_Toc532915330"/>
+      <w:bookmarkStart w:id="16" w:name="_Toc532914046"/>
+      <w:bookmarkStart w:id="17" w:name="_Toc532915330"/>
       <w:r>
         <w:rPr>
           <w:sz w:val="28"/>
@@ -5478,7 +5487,7 @@
         </w:rPr>
         <w:t xml:space="preserve">Взяв во внимание вышеперечисленное, в качестве основы для проекта была выбрана реляционная модель данных. Изначальные предположения дают понимание, что количество обращение в единицу времени к данной базе будут небольшими, поэтому отсутствует требование к быстродействию. Однако для работы базы данных необходимо понятное для человека представление данных, что однозначно склоняет к выбору реляционной </w:t>
       </w:r>
-      <w:commentRangeStart w:id="17"/>
+      <w:commentRangeStart w:id="18"/>
       <w:r>
         <w:rPr>
           <w:sz w:val="28"/>
@@ -5486,12 +5495,12 @@
         </w:rPr>
         <w:t>модели</w:t>
       </w:r>
-      <w:commentRangeEnd w:id="17"/>
+      <w:commentRangeEnd w:id="18"/>
       <w:r>
         <w:rPr>
           <w:rStyle w:val="afb"/>
         </w:rPr>
-        <w:commentReference w:id="17"/>
+        <w:commentReference w:id="18"/>
       </w:r>
       <w:r>
         <w:rPr>
@@ -5517,7 +5526,7 @@
           <w:szCs w:val="28"/>
         </w:rPr>
       </w:pPr>
-      <w:bookmarkStart w:id="18" w:name="_Toc18142580"/>
+      <w:bookmarkStart w:id="19" w:name="_Toc18142580"/>
       <w:r>
         <w:rPr>
           <w:rStyle w:val="110"/>
@@ -5529,7 +5538,7 @@
         </w:rPr>
         <w:t>Реляционные базы данных</w:t>
       </w:r>
-      <w:bookmarkEnd w:id="18"/>
+      <w:bookmarkEnd w:id="19"/>
     </w:p>
     <w:p>
       <w:pPr>
@@ -6652,7 +6661,7 @@
         </w:rPr>
         <w:t xml:space="preserve">    пользовательскую </w:t>
       </w:r>
-      <w:commentRangeStart w:id="19"/>
+      <w:commentRangeStart w:id="20"/>
       <w:r>
         <w:rPr>
           <w:sz w:val="28"/>
@@ -6660,12 +6669,12 @@
         </w:rPr>
         <w:t>оболочку</w:t>
       </w:r>
-      <w:commentRangeEnd w:id="19"/>
+      <w:commentRangeEnd w:id="20"/>
       <w:r>
         <w:rPr>
           <w:rStyle w:val="afb"/>
         </w:rPr>
-        <w:commentReference w:id="19"/>
+        <w:commentReference w:id="20"/>
       </w:r>
       <w:r>
         <w:rPr>
@@ -8485,18 +8494,18 @@
       <w:pPr>
         <w:pStyle w:val="1"/>
       </w:pPr>
-      <w:bookmarkStart w:id="20" w:name="_Toc18142224"/>
-      <w:bookmarkStart w:id="21" w:name="_Toc18142350"/>
-      <w:bookmarkStart w:id="22" w:name="_Toc18142581"/>
+      <w:bookmarkStart w:id="21" w:name="_Toc18142224"/>
+      <w:bookmarkStart w:id="22" w:name="_Toc18142350"/>
+      <w:bookmarkStart w:id="23" w:name="_Toc18142581"/>
       <w:r>
         <w:lastRenderedPageBreak/>
         <w:t>Конструкторский раздел</w:t>
       </w:r>
-      <w:bookmarkEnd w:id="15"/>
       <w:bookmarkEnd w:id="16"/>
-      <w:bookmarkEnd w:id="20"/>
+      <w:bookmarkEnd w:id="17"/>
       <w:bookmarkEnd w:id="21"/>
       <w:bookmarkEnd w:id="22"/>
+      <w:bookmarkEnd w:id="23"/>
     </w:p>
     <w:p>
       <w:pPr>
@@ -8531,11 +8540,11 @@
         </w:numPr>
         <w:spacing w:before="0" w:after="0"/>
       </w:pPr>
-      <w:bookmarkStart w:id="23" w:name="_Toc18142582"/>
+      <w:bookmarkStart w:id="24" w:name="_Toc18142582"/>
       <w:r>
         <w:t>Структура данных</w:t>
       </w:r>
-      <w:bookmarkEnd w:id="23"/>
+      <w:bookmarkEnd w:id="24"/>
     </w:p>
     <w:p>
       <w:pPr>
@@ -8723,13 +8732,13 @@
         <w:ind w:left="1843" w:hanging="709"/>
         <w:jc w:val="both"/>
       </w:pPr>
-      <w:bookmarkStart w:id="24" w:name="_Toc18142583"/>
+      <w:bookmarkStart w:id="25" w:name="_Toc18142583"/>
       <w:r>
         <w:lastRenderedPageBreak/>
         <w:t>Алгоритм проверки наличия доступа</w:t>
       </w:r>
-      <w:bookmarkStart w:id="25" w:name="_Toc532915333"/>
-      <w:bookmarkEnd w:id="24"/>
+      <w:bookmarkStart w:id="26" w:name="_Toc532915333"/>
+      <w:bookmarkEnd w:id="25"/>
     </w:p>
     <w:p>
       <w:pPr>
@@ -8959,12 +8968,12 @@
         <w:ind w:left="1843" w:hanging="709"/>
         <w:jc w:val="both"/>
       </w:pPr>
-      <w:bookmarkStart w:id="26" w:name="_Toc18142584"/>
+      <w:bookmarkStart w:id="27" w:name="_Toc18142584"/>
       <w:r>
         <w:lastRenderedPageBreak/>
         <w:t>Алгоритм регистрации нового пользователя</w:t>
       </w:r>
-      <w:bookmarkEnd w:id="26"/>
+      <w:bookmarkEnd w:id="27"/>
     </w:p>
     <w:p>
       <w:pPr>
@@ -9246,13 +9255,13 @@
           <w:numId w:val="14"/>
         </w:numPr>
       </w:pPr>
-      <w:bookmarkStart w:id="27" w:name="_Toc18142585"/>
+      <w:bookmarkStart w:id="28" w:name="_Toc18142585"/>
       <w:r>
         <w:lastRenderedPageBreak/>
         <w:t>Структуры данных</w:t>
       </w:r>
-      <w:bookmarkEnd w:id="25"/>
-      <w:bookmarkEnd w:id="27"/>
+      <w:bookmarkEnd w:id="26"/>
+      <w:bookmarkEnd w:id="28"/>
     </w:p>
     <w:p>
       <w:pPr>
@@ -9455,8 +9464,8 @@
           <w:szCs w:val="32"/>
         </w:rPr>
       </w:pPr>
-      <w:bookmarkStart w:id="28" w:name="_Toc532914047"/>
-      <w:bookmarkStart w:id="29" w:name="_Toc532915335"/>
+      <w:bookmarkStart w:id="29" w:name="_Toc532914047"/>
+      <w:bookmarkStart w:id="30" w:name="_Toc532915335"/>
       <w:r>
         <w:br w:type="page"/>
       </w:r>
@@ -9465,18 +9474,18 @@
       <w:pPr>
         <w:pStyle w:val="1"/>
       </w:pPr>
-      <w:bookmarkStart w:id="30" w:name="_Toc18142225"/>
-      <w:bookmarkStart w:id="31" w:name="_Toc18142351"/>
-      <w:bookmarkStart w:id="32" w:name="_Toc18142586"/>
+      <w:bookmarkStart w:id="31" w:name="_Toc18142225"/>
+      <w:bookmarkStart w:id="32" w:name="_Toc18142351"/>
+      <w:bookmarkStart w:id="33" w:name="_Toc18142586"/>
       <w:r>
         <w:lastRenderedPageBreak/>
         <w:t>Технологический раздел</w:t>
       </w:r>
-      <w:bookmarkEnd w:id="28"/>
       <w:bookmarkEnd w:id="29"/>
       <w:bookmarkEnd w:id="30"/>
       <w:bookmarkEnd w:id="31"/>
       <w:bookmarkEnd w:id="32"/>
+      <w:bookmarkEnd w:id="33"/>
     </w:p>
     <w:p>
       <w:pPr>
@@ -9510,13 +9519,13 @@
           <w:numId w:val="14"/>
         </w:numPr>
       </w:pPr>
-      <w:bookmarkStart w:id="33" w:name="_Toc532915336"/>
-      <w:bookmarkStart w:id="34" w:name="_Toc18142587"/>
+      <w:bookmarkStart w:id="34" w:name="_Toc532915336"/>
+      <w:bookmarkStart w:id="35" w:name="_Toc18142587"/>
       <w:r>
         <w:t>Выбор и обоснование ЯП</w:t>
       </w:r>
-      <w:bookmarkEnd w:id="33"/>
       <w:bookmarkEnd w:id="34"/>
+      <w:bookmarkEnd w:id="35"/>
     </w:p>
     <w:p>
       <w:pPr>
@@ -10005,14 +10014,14 @@
           <w:numId w:val="14"/>
         </w:numPr>
       </w:pPr>
-      <w:bookmarkStart w:id="35" w:name="_Toc532915337"/>
-      <w:bookmarkStart w:id="36" w:name="_Toc18142588"/>
+      <w:bookmarkStart w:id="36" w:name="_Toc532915337"/>
+      <w:bookmarkStart w:id="37" w:name="_Toc18142588"/>
       <w:r>
         <w:lastRenderedPageBreak/>
         <w:t>Интерфейс пользователя</w:t>
       </w:r>
-      <w:bookmarkEnd w:id="35"/>
       <w:bookmarkEnd w:id="36"/>
+      <w:bookmarkEnd w:id="37"/>
     </w:p>
     <w:p>
       <w:pPr>
@@ -10498,13 +10507,13 @@
           <w:numId w:val="14"/>
         </w:numPr>
       </w:pPr>
-      <w:bookmarkStart w:id="37" w:name="_Toc532915338"/>
-      <w:bookmarkStart w:id="38" w:name="_Toc18142589"/>
+      <w:bookmarkStart w:id="38" w:name="_Toc532915338"/>
+      <w:bookmarkStart w:id="39" w:name="_Toc18142589"/>
       <w:r>
         <w:t>Входные и выходные данные</w:t>
       </w:r>
-      <w:bookmarkEnd w:id="37"/>
       <w:bookmarkEnd w:id="38"/>
+      <w:bookmarkEnd w:id="39"/>
     </w:p>
     <w:p>
       <w:pPr>
@@ -10554,11 +10563,11 @@
           <w:numId w:val="14"/>
         </w:numPr>
       </w:pPr>
-      <w:bookmarkStart w:id="39" w:name="_Toc18142590"/>
+      <w:bookmarkStart w:id="40" w:name="_Toc18142590"/>
       <w:r>
         <w:t>Хранение и передача данных в системе</w:t>
       </w:r>
-      <w:bookmarkEnd w:id="39"/>
+      <w:bookmarkEnd w:id="40"/>
     </w:p>
     <w:p>
       <w:pPr>
@@ -10614,11 +10623,11 @@
           <w:numId w:val="14"/>
         </w:numPr>
       </w:pPr>
-      <w:bookmarkStart w:id="40" w:name="_Toc18142591"/>
+      <w:bookmarkStart w:id="41" w:name="_Toc18142591"/>
       <w:r>
         <w:t>Требования к аппаратуре</w:t>
       </w:r>
-      <w:bookmarkEnd w:id="40"/>
+      <w:bookmarkEnd w:id="41"/>
     </w:p>
     <w:p>
       <w:pPr>
@@ -10645,11 +10654,11 @@
           <w:numId w:val="14"/>
         </w:numPr>
       </w:pPr>
-      <w:bookmarkStart w:id="41" w:name="_Toc18142592"/>
+      <w:bookmarkStart w:id="42" w:name="_Toc18142592"/>
       <w:r>
         <w:t>Требования к программному обеспечению</w:t>
       </w:r>
-      <w:bookmarkEnd w:id="41"/>
+      <w:bookmarkEnd w:id="42"/>
     </w:p>
     <w:p>
       <w:pPr>
@@ -10742,11 +10751,11 @@
           <w:numId w:val="14"/>
         </w:numPr>
       </w:pPr>
-      <w:bookmarkStart w:id="42" w:name="_Toc18142593"/>
+      <w:bookmarkStart w:id="43" w:name="_Toc18142593"/>
       <w:r>
         <w:t>Порядок работы</w:t>
       </w:r>
-      <w:bookmarkEnd w:id="42"/>
+      <w:bookmarkEnd w:id="43"/>
     </w:p>
     <w:p>
       <w:pPr>
@@ -10881,11 +10890,11 @@
           <w:numId w:val="14"/>
         </w:numPr>
       </w:pPr>
-      <w:bookmarkStart w:id="43" w:name="_Toc18142594"/>
+      <w:bookmarkStart w:id="44" w:name="_Toc18142594"/>
       <w:r>
         <w:t>Сообщения системы</w:t>
       </w:r>
-      <w:bookmarkEnd w:id="43"/>
+      <w:bookmarkEnd w:id="44"/>
     </w:p>
     <w:p>
       <w:pPr>
@@ -10916,9 +10925,9 @@
           <w:szCs w:val="32"/>
         </w:rPr>
       </w:pPr>
-      <w:bookmarkStart w:id="44" w:name="_Toc18142226"/>
-      <w:bookmarkStart w:id="45" w:name="_Toc18142352"/>
-      <w:bookmarkStart w:id="46" w:name="_Toc18142595"/>
+      <w:bookmarkStart w:id="45" w:name="_Toc18142226"/>
+      <w:bookmarkStart w:id="46" w:name="_Toc18142352"/>
+      <w:bookmarkStart w:id="47" w:name="_Toc18142595"/>
       <w:r>
         <w:br w:type="page"/>
       </w:r>
@@ -10935,9 +10944,9 @@
         <w:lastRenderedPageBreak/>
         <w:t>Экспериментально-исследовательский раздел</w:t>
       </w:r>
-      <w:bookmarkEnd w:id="44"/>
       <w:bookmarkEnd w:id="45"/>
       <w:bookmarkEnd w:id="46"/>
+      <w:bookmarkEnd w:id="47"/>
     </w:p>
     <w:p>
       <w:pPr>
@@ -11267,8 +11276,6 @@
         </w:rPr>
         <w:br w:type="page"/>
       </w:r>
-      <w:bookmarkStart w:id="47" w:name="_GoBack"/>
-      <w:bookmarkEnd w:id="47"/>
     </w:p>
     <w:p>
       <w:pPr>
@@ -14296,7 +14303,7 @@
 
 <file path=word/comments.xml><?xml version="1.0" encoding="utf-8"?>
 <w:comments xmlns:wpc="http://schemas.microsoft.com/office/word/2010/wordprocessingCanvas" xmlns:mc="http://schemas.openxmlformats.org/markup-compatibility/2006" xmlns:o="urn:schemas-microsoft-com:office:office" xmlns:r="http://schemas.openxmlformats.org/officeDocument/2006/relationships" xmlns:m="http://schemas.openxmlformats.org/officeDocument/2006/math" xmlns:v="urn:schemas-microsoft-com:vml" xmlns:wp14="http://schemas.microsoft.com/office/word/2010/wordprocessingDrawing" xmlns:wp="http://schemas.openxmlformats.org/drawingml/2006/wordprocessingDrawing" xmlns:w10="urn:schemas-microsoft-com:office:word" xmlns:w="http://schemas.openxmlformats.org/wordprocessingml/2006/main" xmlns:w14="http://schemas.microsoft.com/office/word/2010/wordml" xmlns:w15="http://schemas.microsoft.com/office/word/2012/wordml" xmlns:wpg="http://schemas.microsoft.com/office/word/2010/wordprocessingGroup" xmlns:wpi="http://schemas.microsoft.com/office/word/2010/wordprocessingInk" xmlns:wne="http://schemas.microsoft.com/office/word/2006/wordml" xmlns:wps="http://schemas.microsoft.com/office/word/2010/wordprocessingShape" mc:Ignorable="w14 w15 wp14">
-  <w:comment w:id="12" w:author="Пользователь Windows" w:date="2019-08-26T16:31:00Z" w:initials="ПW">
+  <w:comment w:id="13" w:author="Пользователь Windows" w:date="2019-08-26T16:31:00Z" w:initials="ПW">
     <w:p>
       <w:pPr>
         <w:pStyle w:val="afc"/>
@@ -14312,7 +14319,7 @@
       </w:r>
     </w:p>
   </w:comment>
-  <w:comment w:id="13" w:author="Пользователь Windows" w:date="2019-08-26T16:40:00Z" w:initials="ПW">
+  <w:comment w:id="14" w:author="Пользователь Windows" w:date="2019-08-26T16:40:00Z" w:initials="ПW">
     <w:p>
       <w:pPr>
         <w:pStyle w:val="afc"/>
@@ -14336,7 +14343,7 @@
       </w:r>
     </w:p>
   </w:comment>
-  <w:comment w:id="17" w:author="Пользователь Windows" w:date="2019-08-29T11:31:00Z" w:initials="ПW">
+  <w:comment w:id="18" w:author="Пользователь Windows" w:date="2019-08-29T11:31:00Z" w:initials="ПW">
     <w:p>
       <w:pPr>
         <w:pStyle w:val="afc"/>
@@ -14352,7 +14359,7 @@
       </w:r>
     </w:p>
   </w:comment>
-  <w:comment w:id="19" w:author="Пользователь Windows" w:date="2019-08-29T11:39:00Z" w:initials="ПW">
+  <w:comment w:id="20" w:author="Пользователь Windows" w:date="2019-08-29T11:39:00Z" w:initials="ПW">
     <w:p>
       <w:pPr>
         <w:pStyle w:val="afc"/>
@@ -14425,7 +14432,7 @@
       <w:rPr>
         <w:noProof/>
       </w:rPr>
-      <w:t>36</w:t>
+      <w:t>22</w:t>
     </w:r>
     <w:r>
       <w:fldChar w:fldCharType="end"/>
@@ -18947,7 +18954,7 @@
 </file>
 
 <file path=customXml/itemProps1.xml><?xml version="1.0" encoding="utf-8"?>
-<ds:datastoreItem xmlns:ds="http://schemas.openxmlformats.org/officeDocument/2006/customXml" ds:itemID="{17CC8412-621E-492F-B64E-3D157C21EB12}">
+<ds:datastoreItem xmlns:ds="http://schemas.openxmlformats.org/officeDocument/2006/customXml" ds:itemID="{44F59ECA-9264-4B7B-BECF-9DC6FFA04807}">
   <ds:schemaRefs>
     <ds:schemaRef ds:uri="http://schemas.openxmlformats.org/officeDocument/2006/bibliography"/>
   </ds:schemaRefs>

</xml_diff>